<commit_message>
Commit para hace sync y modificaciones en documento
</commit_message>
<xml_diff>
--- a/Documento_entrega_final.docx
+++ b/Documento_entrega_final.docx
@@ -49,7 +49,7 @@
                         <pic:cNvPicPr/>
                       </pic:nvPicPr>
                       <pic:blipFill>
-                        <a:blip r:embed="rId8" cstate="print">
+                        <a:blip r:embed="rId10" cstate="print">
                           <a:duotone>
                             <a:schemeClr val="accent1">
                               <a:shade val="45000"/>
@@ -92,7 +92,7 @@
             <w:rPr>
               <w:rFonts w:asciiTheme="majorHAnsi" w:eastAsiaTheme="majorEastAsia" w:hAnsiTheme="majorHAnsi" w:cstheme="majorBidi"/>
               <w:caps/>
-              <w:color w:val="90C226" w:themeColor="accent1"/>
+              <w:color w:val="0070C0"/>
               <w:sz w:val="72"/>
               <w:szCs w:val="72"/>
             </w:rPr>
@@ -133,7 +133,7 @@
                 <w:rPr>
                   <w:rFonts w:asciiTheme="majorHAnsi" w:eastAsiaTheme="majorEastAsia" w:hAnsiTheme="majorHAnsi" w:cstheme="majorBidi"/>
                   <w:caps/>
-                  <w:color w:val="90C226" w:themeColor="accent1"/>
+                  <w:color w:val="0070C0"/>
                   <w:sz w:val="72"/>
                   <w:szCs w:val="72"/>
                   <w:lang w:val="es-MX"/>
@@ -146,7 +146,7 @@
         <w:sdt>
           <w:sdtPr>
             <w:rPr>
-              <w:color w:val="90C226" w:themeColor="accent1"/>
+              <w:color w:val="0070C0"/>
               <w:sz w:val="28"/>
               <w:szCs w:val="28"/>
             </w:rPr>
@@ -172,7 +172,7 @@
               </w:pPr>
               <w:r>
                 <w:rPr>
-                  <w:color w:val="90C226" w:themeColor="accent1"/>
+                  <w:color w:val="0070C0"/>
                   <w:sz w:val="28"/>
                   <w:szCs w:val="28"/>
                   <w:lang w:val="es-MX"/>
@@ -259,7 +259,7 @@
                                 <w:sdtPr>
                                   <w:rPr>
                                     <w:caps/>
-                                    <w:color w:val="90C226" w:themeColor="accent1"/>
+                                    <w:color w:val="0070C0"/>
                                     <w:sz w:val="28"/>
                                     <w:szCs w:val="28"/>
                                     <w:lang w:val="es-MX"/>
@@ -283,7 +283,7 @@
                                       <w:jc w:val="center"/>
                                       <w:rPr>
                                         <w:caps/>
-                                        <w:color w:val="90C226" w:themeColor="accent1"/>
+                                        <w:color w:val="0070C0"/>
                                         <w:sz w:val="28"/>
                                         <w:szCs w:val="28"/>
                                       </w:rPr>
@@ -291,7 +291,7 @@
                                     <w:r>
                                       <w:rPr>
                                         <w:caps/>
-                                        <w:color w:val="90C226" w:themeColor="accent1"/>
+                                        <w:color w:val="0070C0"/>
                                         <w:sz w:val="28"/>
                                         <w:szCs w:val="28"/>
                                         <w:lang w:val="es-MX"/>
@@ -306,14 +306,14 @@
                                   <w:pStyle w:val="Sinespaciado"/>
                                   <w:jc w:val="center"/>
                                   <w:rPr>
-                                    <w:color w:val="90C226" w:themeColor="accent1"/>
+                                    <w:color w:val="0070C0"/>
                                   </w:rPr>
                                 </w:pPr>
                                 <w:sdt>
                                   <w:sdtPr>
                                     <w:rPr>
                                       <w:caps/>
-                                      <w:color w:val="90C226" w:themeColor="accent1"/>
+                                      <w:color w:val="0070C0"/>
                                       <w:lang w:val="es-MX"/>
                                     </w:rPr>
                                     <w:alias w:val="Compañía"/>
@@ -326,7 +326,7 @@
                                     <w:r>
                                       <w:rPr>
                                         <w:caps/>
-                                        <w:color w:val="90C226" w:themeColor="accent1"/>
+                                        <w:color w:val="0070C0"/>
                                         <w:lang w:val="es-MX"/>
                                       </w:rPr>
                                       <w:t>Universidad VEracruzana</w:t>
@@ -339,13 +339,13 @@
                                   <w:pStyle w:val="Sinespaciado"/>
                                   <w:jc w:val="center"/>
                                   <w:rPr>
-                                    <w:color w:val="90C226" w:themeColor="accent1"/>
+                                    <w:color w:val="0070C0"/>
                                   </w:rPr>
                                 </w:pPr>
                                 <w:sdt>
                                   <w:sdtPr>
                                     <w:rPr>
-                                      <w:color w:val="90C226" w:themeColor="accent1"/>
+                                      <w:color w:val="0070C0"/>
                                       <w:lang w:val="es-MX"/>
                                     </w:rPr>
                                     <w:alias w:val="Dirección"/>
@@ -357,7 +357,7 @@
                                   <w:sdtContent>
                                     <w:r>
                                       <w:rPr>
-                                        <w:color w:val="90C226" w:themeColor="accent1"/>
+                                        <w:color w:val="0070C0"/>
                                         <w:lang w:val="es-MX"/>
                                       </w:rPr>
                                       <w:t>Ingeniería de Software</w:t>
@@ -398,7 +398,7 @@
                           <w:sdtPr>
                             <w:rPr>
                               <w:caps/>
-                              <w:color w:val="90C226" w:themeColor="accent1"/>
+                              <w:color w:val="0070C0"/>
                               <w:sz w:val="28"/>
                               <w:szCs w:val="28"/>
                               <w:lang w:val="es-MX"/>
@@ -422,7 +422,7 @@
                                 <w:jc w:val="center"/>
                                 <w:rPr>
                                   <w:caps/>
-                                  <w:color w:val="90C226" w:themeColor="accent1"/>
+                                  <w:color w:val="0070C0"/>
                                   <w:sz w:val="28"/>
                                   <w:szCs w:val="28"/>
                                 </w:rPr>
@@ -430,7 +430,7 @@
                               <w:r>
                                 <w:rPr>
                                   <w:caps/>
-                                  <w:color w:val="90C226" w:themeColor="accent1"/>
+                                  <w:color w:val="0070C0"/>
                                   <w:sz w:val="28"/>
                                   <w:szCs w:val="28"/>
                                   <w:lang w:val="es-MX"/>
@@ -445,14 +445,14 @@
                             <w:pStyle w:val="Sinespaciado"/>
                             <w:jc w:val="center"/>
                             <w:rPr>
-                              <w:color w:val="90C226" w:themeColor="accent1"/>
+                              <w:color w:val="0070C0"/>
                             </w:rPr>
                           </w:pPr>
                           <w:sdt>
                             <w:sdtPr>
                               <w:rPr>
                                 <w:caps/>
-                                <w:color w:val="90C226" w:themeColor="accent1"/>
+                                <w:color w:val="0070C0"/>
                                 <w:lang w:val="es-MX"/>
                               </w:rPr>
                               <w:alias w:val="Compañía"/>
@@ -465,7 +465,7 @@
                               <w:r>
                                 <w:rPr>
                                   <w:caps/>
-                                  <w:color w:val="90C226" w:themeColor="accent1"/>
+                                  <w:color w:val="0070C0"/>
                                   <w:lang w:val="es-MX"/>
                                 </w:rPr>
                                 <w:t>Universidad VEracruzana</w:t>
@@ -478,13 +478,13 @@
                             <w:pStyle w:val="Sinespaciado"/>
                             <w:jc w:val="center"/>
                             <w:rPr>
-                              <w:color w:val="90C226" w:themeColor="accent1"/>
+                              <w:color w:val="0070C0"/>
                             </w:rPr>
                           </w:pPr>
                           <w:sdt>
                             <w:sdtPr>
                               <w:rPr>
-                                <w:color w:val="90C226" w:themeColor="accent1"/>
+                                <w:color w:val="0070C0"/>
                                 <w:lang w:val="es-MX"/>
                               </w:rPr>
                               <w:alias w:val="Dirección"/>
@@ -496,7 +496,7 @@
                             <w:sdtContent>
                               <w:r>
                                 <w:rPr>
-                                  <w:color w:val="90C226" w:themeColor="accent1"/>
+                                  <w:color w:val="0070C0"/>
                                   <w:lang w:val="es-MX"/>
                                 </w:rPr>
                                 <w:t>Ingeniería de Software</w:t>
@@ -533,7 +533,7 @@
                         <pic:cNvPicPr/>
                       </pic:nvPicPr>
                       <pic:blipFill>
-                        <a:blip r:embed="rId9" cstate="print">
+                        <a:blip r:embed="rId11" cstate="print">
                           <a:duotone>
                             <a:schemeClr val="accent1">
                               <a:shade val="45000"/>
@@ -586,11 +586,1041 @@
     </w:sdt>
     <w:p>
       <w:pPr>
+        <w:jc w:val="center"/>
+        <w:rPr>
+          <w:sz w:val="52"/>
+        </w:rPr>
+      </w:pPr>
+      <w:r>
+        <w:rPr>
+          <w:sz w:val="52"/>
+        </w:rPr>
+        <w:lastRenderedPageBreak/>
+        <w:t>Índice</w:t>
+      </w:r>
+    </w:p>
+    <w:p>
+      <w:pPr>
+        <w:pStyle w:val="TDC1"/>
+        <w:tabs>
+          <w:tab w:val="right" w:leader="dot" w:pos="9350"/>
+        </w:tabs>
+        <w:rPr>
+          <w:rFonts w:cstheme="minorBidi"/>
+          <w:noProof/>
+        </w:rPr>
+      </w:pPr>
+      <w:r>
+        <w:fldChar w:fldCharType="begin"/>
+      </w:r>
+      <w:r>
+        <w:instrText xml:space="preserve"> TOC \o "1-3" \h \z \u </w:instrText>
+      </w:r>
+      <w:r>
+        <w:fldChar w:fldCharType="separate"/>
+      </w:r>
+      <w:hyperlink w:anchor="_Toc453105804" w:history="1">
+        <w:r>
+          <w:rPr>
+            <w:rStyle w:val="Hipervnculo"/>
+            <w:noProof/>
+          </w:rPr>
+          <w:t>Introducción</w:t>
+        </w:r>
+        <w:r>
+          <w:rPr>
+            <w:noProof/>
+            <w:webHidden/>
+          </w:rPr>
+          <w:tab/>
+        </w:r>
+        <w:r>
+          <w:rPr>
+            <w:noProof/>
+            <w:webHidden/>
+          </w:rPr>
+          <w:fldChar w:fldCharType="begin"/>
+        </w:r>
+        <w:r>
+          <w:rPr>
+            <w:noProof/>
+            <w:webHidden/>
+          </w:rPr>
+          <w:instrText xml:space="preserve"> PAGEREF _Toc453105804 \h </w:instrText>
+        </w:r>
+        <w:r>
+          <w:rPr>
+            <w:noProof/>
+            <w:webHidden/>
+          </w:rPr>
+        </w:r>
+        <w:r>
+          <w:rPr>
+            <w:noProof/>
+            <w:webHidden/>
+          </w:rPr>
+          <w:fldChar w:fldCharType="separate"/>
+        </w:r>
+        <w:r>
+          <w:rPr>
+            <w:noProof/>
+            <w:webHidden/>
+          </w:rPr>
+          <w:t>2</w:t>
+        </w:r>
+        <w:r>
+          <w:rPr>
+            <w:noProof/>
+            <w:webHidden/>
+          </w:rPr>
+          <w:fldChar w:fldCharType="end"/>
+        </w:r>
+      </w:hyperlink>
+    </w:p>
+    <w:p>
+      <w:pPr>
+        <w:pStyle w:val="TDC1"/>
+        <w:tabs>
+          <w:tab w:val="right" w:leader="dot" w:pos="9350"/>
+        </w:tabs>
+        <w:rPr>
+          <w:rFonts w:cstheme="minorBidi"/>
+          <w:noProof/>
+        </w:rPr>
+      </w:pPr>
+      <w:hyperlink w:anchor="_Toc453105805" w:history="1">
+        <w:r>
+          <w:rPr>
+            <w:rStyle w:val="Hipervnculo"/>
+            <w:noProof/>
+          </w:rPr>
+          <w:t>Desarollo</w:t>
+        </w:r>
+        <w:r>
+          <w:rPr>
+            <w:noProof/>
+            <w:webHidden/>
+          </w:rPr>
+          <w:tab/>
+        </w:r>
+        <w:r>
+          <w:rPr>
+            <w:noProof/>
+            <w:webHidden/>
+          </w:rPr>
+          <w:fldChar w:fldCharType="begin"/>
+        </w:r>
+        <w:r>
+          <w:rPr>
+            <w:noProof/>
+            <w:webHidden/>
+          </w:rPr>
+          <w:instrText xml:space="preserve"> PAGEREF _Toc453105805 \h </w:instrText>
+        </w:r>
+        <w:r>
+          <w:rPr>
+            <w:noProof/>
+            <w:webHidden/>
+          </w:rPr>
+        </w:r>
+        <w:r>
+          <w:rPr>
+            <w:noProof/>
+            <w:webHidden/>
+          </w:rPr>
+          <w:fldChar w:fldCharType="separate"/>
+        </w:r>
+        <w:r>
+          <w:rPr>
+            <w:noProof/>
+            <w:webHidden/>
+          </w:rPr>
+          <w:t>3</w:t>
+        </w:r>
+        <w:r>
+          <w:rPr>
+            <w:noProof/>
+            <w:webHidden/>
+          </w:rPr>
+          <w:fldChar w:fldCharType="end"/>
+        </w:r>
+      </w:hyperlink>
+    </w:p>
+    <w:p>
+      <w:pPr>
+        <w:pStyle w:val="TDC2"/>
+        <w:tabs>
+          <w:tab w:val="right" w:leader="dot" w:pos="9350"/>
+        </w:tabs>
+        <w:rPr>
+          <w:rFonts w:cstheme="minorBidi"/>
+          <w:noProof/>
+        </w:rPr>
+      </w:pPr>
+      <w:hyperlink w:anchor="_Toc453105806" w:history="1">
+        <w:r>
+          <w:rPr>
+            <w:rStyle w:val="Hipervnculo"/>
+            <w:noProof/>
+          </w:rPr>
+          <w:t>Análisis</w:t>
+        </w:r>
+        <w:r>
+          <w:rPr>
+            <w:noProof/>
+            <w:webHidden/>
+          </w:rPr>
+          <w:tab/>
+        </w:r>
+        <w:r>
+          <w:rPr>
+            <w:noProof/>
+            <w:webHidden/>
+          </w:rPr>
+          <w:fldChar w:fldCharType="begin"/>
+        </w:r>
+        <w:r>
+          <w:rPr>
+            <w:noProof/>
+            <w:webHidden/>
+          </w:rPr>
+          <w:instrText xml:space="preserve"> PAGEREF _Toc453105806 \h </w:instrText>
+        </w:r>
+        <w:r>
+          <w:rPr>
+            <w:noProof/>
+            <w:webHidden/>
+          </w:rPr>
+        </w:r>
+        <w:r>
+          <w:rPr>
+            <w:noProof/>
+            <w:webHidden/>
+          </w:rPr>
+          <w:fldChar w:fldCharType="separate"/>
+        </w:r>
+        <w:r>
+          <w:rPr>
+            <w:noProof/>
+            <w:webHidden/>
+          </w:rPr>
+          <w:t>3</w:t>
+        </w:r>
+        <w:r>
+          <w:rPr>
+            <w:noProof/>
+            <w:webHidden/>
+          </w:rPr>
+          <w:fldChar w:fldCharType="end"/>
+        </w:r>
+      </w:hyperlink>
+    </w:p>
+    <w:p>
+      <w:pPr>
+        <w:pStyle w:val="TDC2"/>
+        <w:tabs>
+          <w:tab w:val="right" w:leader="dot" w:pos="9350"/>
+        </w:tabs>
+        <w:rPr>
+          <w:rFonts w:cstheme="minorBidi"/>
+          <w:noProof/>
+        </w:rPr>
+      </w:pPr>
+      <w:hyperlink w:anchor="_Toc453105807" w:history="1">
+        <w:r>
+          <w:rPr>
+            <w:rStyle w:val="Hipervnculo"/>
+            <w:noProof/>
+          </w:rPr>
+          <w:t>Requerimientos</w:t>
+        </w:r>
+        <w:r>
+          <w:rPr>
+            <w:noProof/>
+            <w:webHidden/>
+          </w:rPr>
+          <w:tab/>
+        </w:r>
+        <w:r>
+          <w:rPr>
+            <w:noProof/>
+            <w:webHidden/>
+          </w:rPr>
+          <w:fldChar w:fldCharType="begin"/>
+        </w:r>
+        <w:r>
+          <w:rPr>
+            <w:noProof/>
+            <w:webHidden/>
+          </w:rPr>
+          <w:instrText xml:space="preserve"> PAGEREF _Toc453105807 \h </w:instrText>
+        </w:r>
+        <w:r>
+          <w:rPr>
+            <w:noProof/>
+            <w:webHidden/>
+          </w:rPr>
+        </w:r>
+        <w:r>
+          <w:rPr>
+            <w:noProof/>
+            <w:webHidden/>
+          </w:rPr>
+          <w:fldChar w:fldCharType="separate"/>
+        </w:r>
+        <w:r>
+          <w:rPr>
+            <w:noProof/>
+            <w:webHidden/>
+          </w:rPr>
+          <w:t>4</w:t>
+        </w:r>
+        <w:r>
+          <w:rPr>
+            <w:noProof/>
+            <w:webHidden/>
+          </w:rPr>
+          <w:fldChar w:fldCharType="end"/>
+        </w:r>
+      </w:hyperlink>
+    </w:p>
+    <w:p>
+      <w:pPr>
+        <w:pStyle w:val="TDC2"/>
+        <w:tabs>
+          <w:tab w:val="right" w:leader="dot" w:pos="9350"/>
+        </w:tabs>
+        <w:rPr>
+          <w:rFonts w:cstheme="minorBidi"/>
+          <w:noProof/>
+        </w:rPr>
+      </w:pPr>
+      <w:hyperlink w:anchor="_Toc453105808" w:history="1">
+        <w:r>
+          <w:rPr>
+            <w:rStyle w:val="Hipervnculo"/>
+            <w:noProof/>
+          </w:rPr>
+          <w:t>Diseño</w:t>
+        </w:r>
+        <w:r>
+          <w:rPr>
+            <w:noProof/>
+            <w:webHidden/>
+          </w:rPr>
+          <w:tab/>
+        </w:r>
+        <w:r>
+          <w:rPr>
+            <w:noProof/>
+            <w:webHidden/>
+          </w:rPr>
+          <w:fldChar w:fldCharType="begin"/>
+        </w:r>
+        <w:r>
+          <w:rPr>
+            <w:noProof/>
+            <w:webHidden/>
+          </w:rPr>
+          <w:instrText xml:space="preserve"> PAGEREF _Toc453105808 \h </w:instrText>
+        </w:r>
+        <w:r>
+          <w:rPr>
+            <w:noProof/>
+            <w:webHidden/>
+          </w:rPr>
+        </w:r>
+        <w:r>
+          <w:rPr>
+            <w:noProof/>
+            <w:webHidden/>
+          </w:rPr>
+          <w:fldChar w:fldCharType="separate"/>
+        </w:r>
+        <w:r>
+          <w:rPr>
+            <w:noProof/>
+            <w:webHidden/>
+          </w:rPr>
+          <w:t>5</w:t>
+        </w:r>
+        <w:r>
+          <w:rPr>
+            <w:noProof/>
+            <w:webHidden/>
+          </w:rPr>
+          <w:fldChar w:fldCharType="end"/>
+        </w:r>
+      </w:hyperlink>
+    </w:p>
+    <w:p>
+      <w:pPr>
+        <w:pStyle w:val="TDC3"/>
+        <w:tabs>
+          <w:tab w:val="right" w:leader="dot" w:pos="9350"/>
+        </w:tabs>
+        <w:rPr>
+          <w:rFonts w:cstheme="minorBidi"/>
+          <w:noProof/>
+        </w:rPr>
+      </w:pPr>
+      <w:hyperlink w:anchor="_Toc453105809" w:history="1">
+        <w:r>
+          <w:rPr>
+            <w:rStyle w:val="Hipervnculo"/>
+            <w:noProof/>
+          </w:rPr>
+          <w:t>Base de datos</w:t>
+        </w:r>
+        <w:r>
+          <w:rPr>
+            <w:noProof/>
+            <w:webHidden/>
+          </w:rPr>
+          <w:tab/>
+        </w:r>
+        <w:r>
+          <w:rPr>
+            <w:noProof/>
+            <w:webHidden/>
+          </w:rPr>
+          <w:fldChar w:fldCharType="begin"/>
+        </w:r>
+        <w:r>
+          <w:rPr>
+            <w:noProof/>
+            <w:webHidden/>
+          </w:rPr>
+          <w:instrText xml:space="preserve"> PAGEREF _Toc453105809 \h </w:instrText>
+        </w:r>
+        <w:r>
+          <w:rPr>
+            <w:noProof/>
+            <w:webHidden/>
+          </w:rPr>
+        </w:r>
+        <w:r>
+          <w:rPr>
+            <w:noProof/>
+            <w:webHidden/>
+          </w:rPr>
+          <w:fldChar w:fldCharType="separate"/>
+        </w:r>
+        <w:r>
+          <w:rPr>
+            <w:noProof/>
+            <w:webHidden/>
+          </w:rPr>
+          <w:t>5</w:t>
+        </w:r>
+        <w:r>
+          <w:rPr>
+            <w:noProof/>
+            <w:webHidden/>
+          </w:rPr>
+          <w:fldChar w:fldCharType="end"/>
+        </w:r>
+      </w:hyperlink>
+    </w:p>
+    <w:p>
+      <w:pPr>
+        <w:pStyle w:val="TDC3"/>
+        <w:tabs>
+          <w:tab w:val="right" w:leader="dot" w:pos="9350"/>
+        </w:tabs>
+        <w:rPr>
+          <w:rFonts w:cstheme="minorBidi"/>
+          <w:noProof/>
+        </w:rPr>
+      </w:pPr>
+      <w:hyperlink w:anchor="_Toc453105810" w:history="1">
+        <w:r>
+          <w:rPr>
+            <w:rStyle w:val="Hipervnculo"/>
+            <w:noProof/>
+          </w:rPr>
+          <w:t>Modelo de Clases</w:t>
+        </w:r>
+        <w:r>
+          <w:rPr>
+            <w:noProof/>
+            <w:webHidden/>
+          </w:rPr>
+          <w:tab/>
+        </w:r>
+        <w:r>
+          <w:rPr>
+            <w:noProof/>
+            <w:webHidden/>
+          </w:rPr>
+          <w:fldChar w:fldCharType="begin"/>
+        </w:r>
+        <w:r>
+          <w:rPr>
+            <w:noProof/>
+            <w:webHidden/>
+          </w:rPr>
+          <w:instrText xml:space="preserve"> PAGEREF _Toc453105810 \h </w:instrText>
+        </w:r>
+        <w:r>
+          <w:rPr>
+            <w:noProof/>
+            <w:webHidden/>
+          </w:rPr>
+        </w:r>
+        <w:r>
+          <w:rPr>
+            <w:noProof/>
+            <w:webHidden/>
+          </w:rPr>
+          <w:fldChar w:fldCharType="separate"/>
+        </w:r>
+        <w:r>
+          <w:rPr>
+            <w:noProof/>
+            <w:webHidden/>
+          </w:rPr>
+          <w:t>0</w:t>
+        </w:r>
+        <w:r>
+          <w:rPr>
+            <w:noProof/>
+            <w:webHidden/>
+          </w:rPr>
+          <w:fldChar w:fldCharType="end"/>
+        </w:r>
+      </w:hyperlink>
+    </w:p>
+    <w:p>
+      <w:pPr>
+        <w:pStyle w:val="TDC3"/>
+        <w:tabs>
+          <w:tab w:val="right" w:leader="dot" w:pos="9350"/>
+        </w:tabs>
+        <w:rPr>
+          <w:rFonts w:cstheme="minorBidi"/>
+          <w:noProof/>
+        </w:rPr>
+      </w:pPr>
+      <w:hyperlink w:anchor="_Toc453105811" w:history="1">
+        <w:r>
+          <w:rPr>
+            <w:rStyle w:val="Hipervnculo"/>
+            <w:noProof/>
+          </w:rPr>
+          <w:t>Entidad Relación</w:t>
+        </w:r>
+        <w:r>
+          <w:rPr>
+            <w:noProof/>
+            <w:webHidden/>
+          </w:rPr>
+          <w:tab/>
+        </w:r>
+        <w:r>
+          <w:rPr>
+            <w:noProof/>
+            <w:webHidden/>
+          </w:rPr>
+          <w:fldChar w:fldCharType="begin"/>
+        </w:r>
+        <w:r>
+          <w:rPr>
+            <w:noProof/>
+            <w:webHidden/>
+          </w:rPr>
+          <w:instrText xml:space="preserve"> PAGEREF _Toc453105811 \h </w:instrText>
+        </w:r>
+        <w:r>
+          <w:rPr>
+            <w:noProof/>
+            <w:webHidden/>
+          </w:rPr>
+        </w:r>
+        <w:r>
+          <w:rPr>
+            <w:noProof/>
+            <w:webHidden/>
+          </w:rPr>
+          <w:fldChar w:fldCharType="separate"/>
+        </w:r>
+        <w:r>
+          <w:rPr>
+            <w:noProof/>
+            <w:webHidden/>
+          </w:rPr>
+          <w:t>1</w:t>
+        </w:r>
+        <w:r>
+          <w:rPr>
+            <w:noProof/>
+            <w:webHidden/>
+          </w:rPr>
+          <w:fldChar w:fldCharType="end"/>
+        </w:r>
+      </w:hyperlink>
+    </w:p>
+    <w:p>
+      <w:pPr>
+        <w:pStyle w:val="TDC3"/>
+        <w:tabs>
+          <w:tab w:val="right" w:leader="dot" w:pos="9350"/>
+        </w:tabs>
+        <w:rPr>
+          <w:rFonts w:cstheme="minorBidi"/>
+          <w:noProof/>
+        </w:rPr>
+      </w:pPr>
+      <w:hyperlink w:anchor="_Toc453105812" w:history="1">
+        <w:r>
+          <w:rPr>
+            <w:rStyle w:val="Hipervnculo"/>
+            <w:noProof/>
+          </w:rPr>
+          <w:t>Prototipos</w:t>
+        </w:r>
+        <w:r>
+          <w:rPr>
+            <w:noProof/>
+            <w:webHidden/>
+          </w:rPr>
+          <w:tab/>
+        </w:r>
+        <w:r>
+          <w:rPr>
+            <w:noProof/>
+            <w:webHidden/>
+          </w:rPr>
+          <w:fldChar w:fldCharType="begin"/>
+        </w:r>
+        <w:r>
+          <w:rPr>
+            <w:noProof/>
+            <w:webHidden/>
+          </w:rPr>
+          <w:instrText xml:space="preserve"> PAGEREF _Toc453105812 \h </w:instrText>
+        </w:r>
+        <w:r>
+          <w:rPr>
+            <w:noProof/>
+            <w:webHidden/>
+          </w:rPr>
+        </w:r>
+        <w:r>
+          <w:rPr>
+            <w:noProof/>
+            <w:webHidden/>
+          </w:rPr>
+          <w:fldChar w:fldCharType="separate"/>
+        </w:r>
+        <w:r>
+          <w:rPr>
+            <w:noProof/>
+            <w:webHidden/>
+          </w:rPr>
+          <w:t>2</w:t>
+        </w:r>
+        <w:r>
+          <w:rPr>
+            <w:noProof/>
+            <w:webHidden/>
+          </w:rPr>
+          <w:fldChar w:fldCharType="end"/>
+        </w:r>
+      </w:hyperlink>
+    </w:p>
+    <w:p>
+      <w:pPr>
+        <w:pStyle w:val="TDC2"/>
+        <w:tabs>
+          <w:tab w:val="right" w:leader="dot" w:pos="9350"/>
+        </w:tabs>
+        <w:rPr>
+          <w:rFonts w:cstheme="minorBidi"/>
+          <w:noProof/>
+        </w:rPr>
+      </w:pPr>
+      <w:hyperlink w:anchor="_Toc453105813" w:history="1">
+        <w:r>
+          <w:rPr>
+            <w:rStyle w:val="Hipervnculo"/>
+            <w:noProof/>
+          </w:rPr>
+          <w:t>Modulo Préstamo</w:t>
+        </w:r>
+        <w:r>
+          <w:rPr>
+            <w:noProof/>
+            <w:webHidden/>
+          </w:rPr>
+          <w:tab/>
+        </w:r>
+        <w:r>
+          <w:rPr>
+            <w:noProof/>
+            <w:webHidden/>
+          </w:rPr>
+          <w:fldChar w:fldCharType="begin"/>
+        </w:r>
+        <w:r>
+          <w:rPr>
+            <w:noProof/>
+            <w:webHidden/>
+          </w:rPr>
+          <w:instrText xml:space="preserve"> PAGEREF _Toc453105813 \h </w:instrText>
+        </w:r>
+        <w:r>
+          <w:rPr>
+            <w:noProof/>
+            <w:webHidden/>
+          </w:rPr>
+        </w:r>
+        <w:r>
+          <w:rPr>
+            <w:noProof/>
+            <w:webHidden/>
+          </w:rPr>
+          <w:fldChar w:fldCharType="separate"/>
+        </w:r>
+        <w:r>
+          <w:rPr>
+            <w:noProof/>
+            <w:webHidden/>
+          </w:rPr>
+          <w:t>0</w:t>
+        </w:r>
+        <w:r>
+          <w:rPr>
+            <w:noProof/>
+            <w:webHidden/>
+          </w:rPr>
+          <w:fldChar w:fldCharType="end"/>
+        </w:r>
+      </w:hyperlink>
+    </w:p>
+    <w:p>
+      <w:pPr>
+        <w:pStyle w:val="TDC2"/>
+        <w:tabs>
+          <w:tab w:val="right" w:leader="dot" w:pos="9350"/>
+        </w:tabs>
+        <w:rPr>
+          <w:rFonts w:cstheme="minorBidi"/>
+          <w:noProof/>
+        </w:rPr>
+      </w:pPr>
+      <w:hyperlink w:anchor="_Toc453105814" w:history="1">
+        <w:r>
+          <w:rPr>
+            <w:rStyle w:val="Hipervnculo"/>
+            <w:noProof/>
+          </w:rPr>
+          <w:t>Modulo Reservación</w:t>
+        </w:r>
+        <w:r>
+          <w:rPr>
+            <w:noProof/>
+            <w:webHidden/>
+          </w:rPr>
+          <w:tab/>
+        </w:r>
+        <w:r>
+          <w:rPr>
+            <w:noProof/>
+            <w:webHidden/>
+          </w:rPr>
+          <w:fldChar w:fldCharType="begin"/>
+        </w:r>
+        <w:r>
+          <w:rPr>
+            <w:noProof/>
+            <w:webHidden/>
+          </w:rPr>
+          <w:instrText xml:space="preserve"> PAGEREF _Toc453105814 \h </w:instrText>
+        </w:r>
+        <w:r>
+          <w:rPr>
+            <w:noProof/>
+            <w:webHidden/>
+          </w:rPr>
+        </w:r>
+        <w:r>
+          <w:rPr>
+            <w:noProof/>
+            <w:webHidden/>
+          </w:rPr>
+          <w:fldChar w:fldCharType="separate"/>
+        </w:r>
+        <w:r>
+          <w:rPr>
+            <w:noProof/>
+            <w:webHidden/>
+          </w:rPr>
+          <w:t>0</w:t>
+        </w:r>
+        <w:r>
+          <w:rPr>
+            <w:noProof/>
+            <w:webHidden/>
+          </w:rPr>
+          <w:fldChar w:fldCharType="end"/>
+        </w:r>
+      </w:hyperlink>
+    </w:p>
+    <w:p>
+      <w:pPr>
+        <w:pStyle w:val="TDC2"/>
+        <w:tabs>
+          <w:tab w:val="right" w:leader="dot" w:pos="9350"/>
+        </w:tabs>
+        <w:rPr>
+          <w:rFonts w:cstheme="minorBidi"/>
+          <w:noProof/>
+        </w:rPr>
+      </w:pPr>
+      <w:hyperlink w:anchor="_Toc453105815" w:history="1">
+        <w:r>
+          <w:rPr>
+            <w:rStyle w:val="Hipervnculo"/>
+            <w:noProof/>
+          </w:rPr>
+          <w:t>Estándar</w:t>
+        </w:r>
+        <w:r>
+          <w:rPr>
+            <w:noProof/>
+            <w:webHidden/>
+          </w:rPr>
+          <w:tab/>
+        </w:r>
+        <w:r>
+          <w:rPr>
+            <w:noProof/>
+            <w:webHidden/>
+          </w:rPr>
+          <w:fldChar w:fldCharType="begin"/>
+        </w:r>
+        <w:r>
+          <w:rPr>
+            <w:noProof/>
+            <w:webHidden/>
+          </w:rPr>
+          <w:instrText xml:space="preserve"> PAGEREF _Toc453105815 \h </w:instrText>
+        </w:r>
+        <w:r>
+          <w:rPr>
+            <w:noProof/>
+            <w:webHidden/>
+          </w:rPr>
+        </w:r>
+        <w:r>
+          <w:rPr>
+            <w:noProof/>
+            <w:webHidden/>
+          </w:rPr>
+          <w:fldChar w:fldCharType="separate"/>
+        </w:r>
+        <w:r>
+          <w:rPr>
+            <w:noProof/>
+            <w:webHidden/>
+          </w:rPr>
+          <w:t>1</w:t>
+        </w:r>
+        <w:r>
+          <w:rPr>
+            <w:noProof/>
+            <w:webHidden/>
+          </w:rPr>
+          <w:fldChar w:fldCharType="end"/>
+        </w:r>
+      </w:hyperlink>
+    </w:p>
+    <w:p>
+      <w:pPr>
+        <w:pStyle w:val="TDC1"/>
+        <w:tabs>
+          <w:tab w:val="right" w:leader="dot" w:pos="9350"/>
+        </w:tabs>
+        <w:rPr>
+          <w:rFonts w:cstheme="minorBidi"/>
+          <w:noProof/>
+        </w:rPr>
+      </w:pPr>
+      <w:hyperlink w:anchor="_Toc453105816" w:history="1">
+        <w:r>
+          <w:rPr>
+            <w:rStyle w:val="Hipervnculo"/>
+            <w:noProof/>
+          </w:rPr>
+          <w:t>Conclusiones</w:t>
+        </w:r>
+        <w:r>
+          <w:rPr>
+            <w:noProof/>
+            <w:webHidden/>
+          </w:rPr>
+          <w:tab/>
+        </w:r>
+        <w:r>
+          <w:rPr>
+            <w:noProof/>
+            <w:webHidden/>
+          </w:rPr>
+          <w:fldChar w:fldCharType="begin"/>
+        </w:r>
+        <w:r>
+          <w:rPr>
+            <w:noProof/>
+            <w:webHidden/>
+          </w:rPr>
+          <w:instrText xml:space="preserve"> PAGEREF _Toc453105816 \h </w:instrText>
+        </w:r>
+        <w:r>
+          <w:rPr>
+            <w:noProof/>
+            <w:webHidden/>
+          </w:rPr>
+        </w:r>
+        <w:r>
+          <w:rPr>
+            <w:noProof/>
+            <w:webHidden/>
+          </w:rPr>
+          <w:fldChar w:fldCharType="separate"/>
+        </w:r>
+        <w:r>
+          <w:rPr>
+            <w:noProof/>
+            <w:webHidden/>
+          </w:rPr>
+          <w:t>5</w:t>
+        </w:r>
+        <w:r>
+          <w:rPr>
+            <w:noProof/>
+            <w:webHidden/>
+          </w:rPr>
+          <w:fldChar w:fldCharType="end"/>
+        </w:r>
+      </w:hyperlink>
+    </w:p>
+    <w:p>
+      <w:pPr>
+        <w:pStyle w:val="TDC1"/>
+        <w:tabs>
+          <w:tab w:val="right" w:leader="dot" w:pos="9350"/>
+        </w:tabs>
+        <w:rPr>
+          <w:rFonts w:cstheme="minorBidi"/>
+          <w:noProof/>
+        </w:rPr>
+      </w:pPr>
+      <w:hyperlink w:anchor="_Toc453105817" w:history="1">
+        <w:r>
+          <w:rPr>
+            <w:rStyle w:val="Hipervnculo"/>
+            <w:noProof/>
+          </w:rPr>
+          <w:t>Referencias</w:t>
+        </w:r>
+        <w:r>
+          <w:rPr>
+            <w:noProof/>
+            <w:webHidden/>
+          </w:rPr>
+          <w:tab/>
+        </w:r>
+        <w:r>
+          <w:rPr>
+            <w:noProof/>
+            <w:webHidden/>
+          </w:rPr>
+          <w:fldChar w:fldCharType="begin"/>
+        </w:r>
+        <w:r>
+          <w:rPr>
+            <w:noProof/>
+            <w:webHidden/>
+          </w:rPr>
+          <w:instrText xml:space="preserve"> PAGEREF _Toc453105817 \h </w:instrText>
+        </w:r>
+        <w:r>
+          <w:rPr>
+            <w:noProof/>
+            <w:webHidden/>
+          </w:rPr>
+        </w:r>
+        <w:r>
+          <w:rPr>
+            <w:noProof/>
+            <w:webHidden/>
+          </w:rPr>
+          <w:fldChar w:fldCharType="separate"/>
+        </w:r>
+        <w:r>
+          <w:rPr>
+            <w:noProof/>
+            <w:webHidden/>
+          </w:rPr>
+          <w:t>6</w:t>
+        </w:r>
+        <w:r>
+          <w:rPr>
+            <w:noProof/>
+            <w:webHidden/>
+          </w:rPr>
+          <w:fldChar w:fldCharType="end"/>
+        </w:r>
+      </w:hyperlink>
+    </w:p>
+    <w:p>
+      <w:pPr>
+        <w:pStyle w:val="TDC3"/>
+        <w:ind w:left="0"/>
+      </w:pPr>
+      <w:r>
+        <w:fldChar w:fldCharType="end"/>
+      </w:r>
+      <w:r>
+        <w:br w:type="page"/>
+      </w:r>
+    </w:p>
+    <w:p>
+      <w:pPr>
         <w:pStyle w:val="Ttulo1"/>
       </w:pPr>
+      <w:bookmarkStart w:id="0" w:name="_Toc453105804"/>
       <w:r>
         <w:lastRenderedPageBreak/>
         <w:t>Introducción</w:t>
+      </w:r>
+      <w:bookmarkEnd w:id="0"/>
+    </w:p>
+    <w:p>
+      <w:pPr>
+        <w:jc w:val="both"/>
+      </w:pPr>
+      <w:r>
+        <w:t xml:space="preserve">Este documento tiene como propósito complementar y demostrar la documentación del trabajo realizado, así como también justificar el trabajo por medio de los diagramas presentados en la materia de </w:t>
+      </w:r>
+      <w:r>
+        <w:rPr>
+          <w:i/>
+        </w:rPr>
+        <w:t>Principios de diseño de Software</w:t>
+      </w:r>
+      <w:r>
+        <w:rPr>
+          <w:i/>
+        </w:rPr>
+        <w:t xml:space="preserve"> </w:t>
+      </w:r>
+      <w:r>
+        <w:t>este documento tiene como fin dar a conocer al usuario el trabajo realizado este último semestre</w:t>
+      </w:r>
+      <w:r>
+        <w:t>, se recomienda al usuario, que tome como referencia este documento, ya que en este se da detalle de la implementación del software, por otro lado, se recomienda discreción por el leve desfase que pudiera existir entre los modelos y la implementación debido a que es normal la variación de cambios entre la documentación y el software final, estos siempre son arreglados en versiones posteriores, cuando el producto allá sido finalizado.</w:t>
       </w:r>
     </w:p>
     <w:p>
@@ -605,6 +1635,7 @@
           <w:noProof/>
         </w:rPr>
       </w:pPr>
+      <w:bookmarkStart w:id="1" w:name="_Toc453105805"/>
       <w:r>
         <w:rPr>
           <w:noProof/>
@@ -612,40 +1643,53 @@
         <w:lastRenderedPageBreak/>
         <w:t>Desarollo</w:t>
       </w:r>
+      <w:bookmarkEnd w:id="1"/>
     </w:p>
     <w:p>
       <w:pPr>
-        <w:pStyle w:val="Ttulo2"/>
+        <w:jc w:val="both"/>
       </w:pPr>
       <w:r>
-        <w:t>Análisis</w:t>
-      </w:r>
-    </w:p>
-    <w:p>
-      <w:pPr>
-        <w:pStyle w:val="Ttulo2"/>
-      </w:pPr>
-      <w:r>
-        <w:t>Requerimientos</w:t>
-      </w:r>
-    </w:p>
-    <w:p>
-      <w:pPr>
-        <w:pStyle w:val="Ttulo2"/>
-      </w:pPr>
-      <w:r>
-        <w:t>Diseño</w:t>
+        <w:t xml:space="preserve">Se darán a conocer el detalle de los procesos y funciones realizadas durante la realización del </w:t>
+      </w:r>
+      <w:r>
+        <w:t>proyecto,</w:t>
+      </w:r>
+      <w:r>
+        <w:t xml:space="preserve"> </w:t>
+      </w:r>
+      <w:r>
+        <w:t>así como la justificación de los diseños</w:t>
+      </w:r>
+      <w:r>
+        <w:t xml:space="preserve"> del por qué las decisiones tomadas en este último paso, se tomaron las decisiones de que el lenguaje de programación seria Java con el entorno de desarrollo de NetBeans, los diagramas fueron construidos con ayuda de la herramienta CASE </w:t>
+      </w:r>
+      <w:r>
+        <w:rPr>
+          <w:lang w:val="en-US"/>
+        </w:rPr>
+        <w:t>Enterprise – Architect</w:t>
+      </w:r>
+      <w:r>
+        <w:t xml:space="preserve"> y con ayuda y colaboración del Dr. </w:t>
+      </w:r>
+      <w:r>
+        <w:t>Jorge Octavio</w:t>
+      </w:r>
+      <w:r>
+        <w:t xml:space="preserve"> Ocharán Hernández estos diagramas fueron previamente revisados y autorizados por el mismo.</w:t>
       </w:r>
     </w:p>
     <w:p>
       <w:pPr>
         <w:rPr>
           <w:rFonts w:asciiTheme="majorHAnsi" w:eastAsiaTheme="majorEastAsia" w:hAnsiTheme="majorHAnsi" w:cstheme="majorBidi"/>
-          <w:color w:val="90C226" w:themeColor="accent1"/>
+          <w:color w:val="0070C0"/>
           <w:sz w:val="28"/>
           <w:szCs w:val="28"/>
         </w:rPr>
       </w:pPr>
+      <w:bookmarkStart w:id="2" w:name="_Toc453105806"/>
       <w:r>
         <w:br w:type="page"/>
       </w:r>
@@ -656,8 +1700,906 @@
       </w:pPr>
       <w:r>
         <w:lastRenderedPageBreak/>
+        <w:t>Análisis</w:t>
+      </w:r>
+      <w:bookmarkEnd w:id="2"/>
+    </w:p>
+    <w:p>
+      <w:r>
+        <w:t>Se necesita un sistema que pueda:</w:t>
+      </w:r>
+    </w:p>
+    <w:p>
+      <w:r>
+        <w:t>Realizar reservaciones.</w:t>
+      </w:r>
+    </w:p>
+    <w:p>
+      <w:r>
+        <w:t>Realizar préstamos.</w:t>
+      </w:r>
+    </w:p>
+    <w:p>
+      <w:r>
+        <w:t>Devoluciones.</w:t>
+      </w:r>
+    </w:p>
+    <w:p>
+      <w:r>
+        <w:t>Generar multas.</w:t>
+      </w:r>
+    </w:p>
+    <w:p>
+      <w:r>
+        <w:t>Agregar Usuarios.</w:t>
+      </w:r>
+    </w:p>
+    <w:p>
+      <w:r>
+        <w:t>Deshabilitar Usuarios.</w:t>
+      </w:r>
+    </w:p>
+    <w:p>
+      <w:r>
+        <w:t>Agregar Ítems.</w:t>
+      </w:r>
+    </w:p>
+    <w:p>
+      <w:r>
+        <w:t>Renovar los permisos de usuario.</w:t>
+      </w:r>
+      <w:bookmarkStart w:id="3" w:name="_GoBack"/>
+      <w:bookmarkEnd w:id="3"/>
+    </w:p>
+    <w:p/>
+    <w:p>
+      <w:r>
+        <w:br w:type="page"/>
+      </w:r>
+    </w:p>
+    <w:p>
+      <w:pPr>
+        <w:pStyle w:val="Ttulo2"/>
+      </w:pPr>
+      <w:bookmarkStart w:id="4" w:name="_Toc453105807"/>
+      <w:r>
+        <w:lastRenderedPageBreak/>
+        <w:t>Requerimientos</w:t>
+      </w:r>
+      <w:bookmarkEnd w:id="4"/>
+    </w:p>
+    <w:p/>
+    <w:p>
+      <w:r>
+        <w:t>Requerimientos mínimos:</w:t>
+      </w:r>
+    </w:p>
+    <w:p>
+      <w:r>
+        <w:t>Una computadora de arquitectura de 32bits</w:t>
+      </w:r>
+      <w:r>
+        <w:t>.</w:t>
+      </w:r>
+    </w:p>
+    <w:p>
+      <w:r>
+        <w:t>Java 8 cualquier versión</w:t>
+      </w:r>
+      <w:r>
+        <w:t>.</w:t>
+      </w:r>
+    </w:p>
+    <w:p>
+      <w:r>
+        <w:t>PhPMyAdmin:</w:t>
+      </w:r>
+      <w:r>
+        <w:t xml:space="preserve"> 4.4.14</w:t>
+      </w:r>
+      <w:r>
+        <w:t>.</w:t>
+      </w:r>
+    </w:p>
+    <w:p>
+      <w:r>
+        <w:t>MySQL Community Server</w:t>
+      </w:r>
+      <w:r>
+        <w:t xml:space="preserve"> </w:t>
+      </w:r>
+      <w:r>
+        <w:t>5.6.26</w:t>
+      </w:r>
+      <w:r>
+        <w:t>.</w:t>
+      </w:r>
+    </w:p>
+    <w:p>
+      <w:r>
+        <w:t xml:space="preserve">Apache versión </w:t>
+      </w:r>
+      <w:r>
+        <w:t>2.4.16</w:t>
+      </w:r>
+      <w:r>
+        <w:t>.</w:t>
+      </w:r>
+    </w:p>
+    <w:p>
+      <w:r>
+        <w:t>Memoria RAM de 1 GB</w:t>
+      </w:r>
+      <w:r>
+        <w:t>.</w:t>
+      </w:r>
+    </w:p>
+    <w:p>
+      <w:r>
+        <w:t>Teclado</w:t>
+      </w:r>
+      <w:r>
+        <w:t>.</w:t>
+      </w:r>
+    </w:p>
+    <w:p>
+      <w:r>
+        <w:t>Mouse</w:t>
+      </w:r>
+      <w:r>
+        <w:t>.</w:t>
+      </w:r>
+    </w:p>
+    <w:p>
+      <w:r>
+        <w:t>Conexión a internet.</w:t>
+      </w:r>
+    </w:p>
+    <w:p/>
+    <w:p>
+      <w:r>
+        <w:t>Requisitos Recomendados:</w:t>
+      </w:r>
+    </w:p>
+    <w:p>
+      <w:r>
+        <w:t>Una computadora de arquitectura de 32bits</w:t>
+      </w:r>
+      <w:r>
+        <w:t>.</w:t>
+      </w:r>
+    </w:p>
+    <w:p>
+      <w:r>
+        <w:t xml:space="preserve">Java 8 </w:t>
+      </w:r>
+      <w:r>
+        <w:t>actualización 91</w:t>
+      </w:r>
+      <w:r>
+        <w:t>.</w:t>
+      </w:r>
+    </w:p>
+    <w:p>
+      <w:r>
+        <w:t>PhPMyAdmin:</w:t>
+      </w:r>
+      <w:r>
+        <w:t xml:space="preserve"> </w:t>
+      </w:r>
+      <w:r>
+        <w:t>4.6.2</w:t>
+      </w:r>
+      <w:r>
+        <w:t>.</w:t>
+      </w:r>
+    </w:p>
+    <w:p>
+      <w:r>
+        <w:t>MySQL Community Server</w:t>
+      </w:r>
+      <w:r>
+        <w:t xml:space="preserve"> </w:t>
+      </w:r>
+      <w:r>
+        <w:t>5.6.26</w:t>
+      </w:r>
+      <w:r>
+        <w:t>.</w:t>
+      </w:r>
+    </w:p>
+    <w:p>
+      <w:r>
+        <w:t xml:space="preserve">Apache versión </w:t>
+      </w:r>
+      <w:r>
+        <w:t>2.4.16</w:t>
+      </w:r>
+      <w:r>
+        <w:t>.</w:t>
+      </w:r>
+    </w:p>
+    <w:p>
+      <w:r>
+        <w:t xml:space="preserve">Memoria RAM de </w:t>
+      </w:r>
+      <w:r>
+        <w:t>2</w:t>
+      </w:r>
+      <w:r>
+        <w:t xml:space="preserve"> GB</w:t>
+      </w:r>
+      <w:r>
+        <w:t>.</w:t>
+      </w:r>
+    </w:p>
+    <w:p>
+      <w:r>
+        <w:t>Teclado</w:t>
+      </w:r>
+      <w:r>
+        <w:t>.</w:t>
+      </w:r>
+    </w:p>
+    <w:p>
+      <w:r>
+        <w:t>Mouse</w:t>
+      </w:r>
+      <w:r>
+        <w:t>.</w:t>
+      </w:r>
+    </w:p>
+    <w:p>
+      <w:r>
+        <w:t>Lector de códigos de barras</w:t>
+      </w:r>
+      <w:r>
+        <w:t>.</w:t>
+      </w:r>
+    </w:p>
+    <w:p>
+      <w:r>
+        <w:t>Conexión a internet</w:t>
+      </w:r>
+      <w:r>
+        <w:t>.</w:t>
+      </w:r>
+    </w:p>
+    <w:p/>
+    <w:p>
+      <w:r>
+        <w:br w:type="page"/>
+      </w:r>
+    </w:p>
+    <w:p>
+      <w:pPr>
+        <w:pStyle w:val="Ttulo2"/>
+      </w:pPr>
+      <w:bookmarkStart w:id="5" w:name="_Toc453105808"/>
+      <w:r>
+        <w:lastRenderedPageBreak/>
+        <w:t>Diseño</w:t>
+      </w:r>
+      <w:bookmarkEnd w:id="5"/>
+    </w:p>
+    <w:p>
+      <w:pPr>
+        <w:jc w:val="both"/>
+      </w:pPr>
+      <w:r>
+        <w:t>En esta parte se pondrán los diseños más representativos</w:t>
+      </w:r>
+      <w:r>
+        <w:t xml:space="preserve">, creados previamente en la materia de </w:t>
+      </w:r>
+      <w:r>
+        <w:rPr>
+          <w:i/>
+        </w:rPr>
+        <w:t>Principios de diseño de software</w:t>
+      </w:r>
+      <w:r>
+        <w:t>,</w:t>
+      </w:r>
+      <w:r>
+        <w:t xml:space="preserve"> </w:t>
+      </w:r>
+      <w:r>
+        <w:t>estos fueron la</w:t>
+      </w:r>
+      <w:r>
+        <w:t xml:space="preserve"> base para la elaboración de este proyecto</w:t>
+      </w:r>
+      <w:r>
+        <w:t>, así mismo la implementación está reflejada en el sistema trabajado.</w:t>
+      </w:r>
+    </w:p>
+    <w:p>
+      <w:pPr>
+        <w:pStyle w:val="Ttulo3"/>
+      </w:pPr>
+      <w:bookmarkStart w:id="6" w:name="_Toc453105809"/>
+      <w:r>
+        <w:t>Base de datos</w:t>
+      </w:r>
+      <w:bookmarkEnd w:id="6"/>
+    </w:p>
+    <w:p>
+      <w:pPr>
+        <w:keepNext/>
+      </w:pPr>
+      <w:r>
+        <w:rPr>
+          <w:noProof/>
+        </w:rPr>
+        <w:drawing>
+          <wp:inline distT="0" distB="0" distL="0" distR="0" wp14:anchorId="1967388C" wp14:editId="27F1200A">
+            <wp:extent cx="5943600" cy="5438366"/>
+            <wp:effectExtent l="0" t="0" r="0" b="0"/>
+            <wp:docPr id="3" name="Imagen 3"/>
+            <wp:cNvGraphicFramePr>
+              <a:graphicFrameLocks xmlns:a="http://schemas.openxmlformats.org/drawingml/2006/main" noChangeAspect="1"/>
+            </wp:cNvGraphicFramePr>
+            <a:graphic xmlns:a="http://schemas.openxmlformats.org/drawingml/2006/main">
+              <a:graphicData uri="http://schemas.openxmlformats.org/drawingml/2006/picture">
+                <pic:pic xmlns:pic="http://schemas.openxmlformats.org/drawingml/2006/picture">
+                  <pic:nvPicPr>
+                    <pic:cNvPr id="0" name="Picture 2"/>
+                    <pic:cNvPicPr>
+                      <a:picLocks noChangeAspect="1" noChangeArrowheads="1"/>
+                    </pic:cNvPicPr>
+                  </pic:nvPicPr>
+                  <pic:blipFill>
+                    <a:blip r:embed="rId12">
+                      <a:extLst>
+                        <a:ext uri="{28A0092B-C50C-407E-A947-70E740481C1C}">
+                          <a14:useLocalDpi xmlns:a14="http://schemas.microsoft.com/office/drawing/2010/main" val="0"/>
+                        </a:ext>
+                      </a:extLst>
+                    </a:blip>
+                    <a:srcRect/>
+                    <a:stretch>
+                      <a:fillRect/>
+                    </a:stretch>
+                  </pic:blipFill>
+                  <pic:spPr bwMode="auto">
+                    <a:xfrm>
+                      <a:off x="0" y="0"/>
+                      <a:ext cx="5943600" cy="5438366"/>
+                    </a:xfrm>
+                    <a:prstGeom prst="rect">
+                      <a:avLst/>
+                    </a:prstGeom>
+                    <a:noFill/>
+                    <a:ln>
+                      <a:noFill/>
+                    </a:ln>
+                  </pic:spPr>
+                </pic:pic>
+              </a:graphicData>
+            </a:graphic>
+          </wp:inline>
+        </w:drawing>
+      </w:r>
+    </w:p>
+    <w:p>
+      <w:pPr>
+        <w:pStyle w:val="Descripcin"/>
+        <w:sectPr>
+          <w:footerReference w:type="default" r:id="rId13"/>
+          <w:pgSz w:w="12240" w:h="15840"/>
+          <w:pgMar w:top="1440" w:right="1440" w:bottom="1440" w:left="1440" w:header="720" w:footer="720" w:gutter="0"/>
+          <w:pgBorders w:offsetFrom="page">
+            <w:top w:val="thinThickThinLargeGap" w:sz="8" w:space="24" w:color="0070C0"/>
+            <w:left w:val="thinThickThinLargeGap" w:sz="8" w:space="24" w:color="0070C0"/>
+            <w:bottom w:val="thinThickThinLargeGap" w:sz="8" w:space="24" w:color="0070C0"/>
+            <w:right w:val="thinThickThinLargeGap" w:sz="8" w:space="24" w:color="0070C0"/>
+          </w:pgBorders>
+          <w:pgNumType w:start="0"/>
+          <w:cols w:space="720"/>
+          <w:titlePg/>
+          <w:docGrid w:linePitch="272"/>
+        </w:sectPr>
+      </w:pPr>
+      <w:r>
+        <w:t xml:space="preserve">Ilustración </w:t>
+      </w:r>
+      <w:r>
+        <w:fldChar w:fldCharType="begin"/>
+      </w:r>
+      <w:r>
+        <w:instrText xml:space="preserve"> SEQ Ilustración \* ARABIC </w:instrText>
+      </w:r>
+      <w:r>
+        <w:fldChar w:fldCharType="separate"/>
+      </w:r>
+      <w:r>
+        <w:rPr>
+          <w:noProof/>
+        </w:rPr>
+        <w:t>1</w:t>
+      </w:r>
+      <w:r>
+        <w:fldChar w:fldCharType="end"/>
+      </w:r>
+      <w:r>
+        <w:t xml:space="preserve"> Modelo de base de datos</w:t>
+      </w:r>
+    </w:p>
+    <w:p>
+      <w:pPr>
+        <w:pStyle w:val="Ttulo3"/>
+      </w:pPr>
+      <w:bookmarkStart w:id="7" w:name="_Toc453105810"/>
+      <w:r>
+        <w:lastRenderedPageBreak/>
+        <w:t>Modelo de Clases</w:t>
+      </w:r>
+      <w:bookmarkEnd w:id="7"/>
+    </w:p>
+    <w:p>
+      <w:pPr>
+        <w:keepNext/>
+      </w:pPr>
+      <w:r>
+        <w:rPr>
+          <w:noProof/>
+        </w:rPr>
+        <w:drawing>
+          <wp:inline distT="0" distB="0" distL="0" distR="0" wp14:anchorId="5DBAE2FC" wp14:editId="65A2D774">
+            <wp:extent cx="8229600" cy="4756450"/>
+            <wp:effectExtent l="0" t="0" r="0" b="6350"/>
+            <wp:docPr id="2" name="Imagen 2"/>
+            <wp:cNvGraphicFramePr>
+              <a:graphicFrameLocks xmlns:a="http://schemas.openxmlformats.org/drawingml/2006/main" noChangeAspect="1"/>
+            </wp:cNvGraphicFramePr>
+            <a:graphic xmlns:a="http://schemas.openxmlformats.org/drawingml/2006/main">
+              <a:graphicData uri="http://schemas.openxmlformats.org/drawingml/2006/picture">
+                <pic:pic xmlns:pic="http://schemas.openxmlformats.org/drawingml/2006/picture">
+                  <pic:nvPicPr>
+                    <pic:cNvPr id="0" name="Picture 1"/>
+                    <pic:cNvPicPr>
+                      <a:picLocks noChangeAspect="1" noChangeArrowheads="1"/>
+                    </pic:cNvPicPr>
+                  </pic:nvPicPr>
+                  <pic:blipFill>
+                    <a:blip r:embed="rId14" cstate="print">
+                      <a:extLst>
+                        <a:ext uri="{28A0092B-C50C-407E-A947-70E740481C1C}">
+                          <a14:useLocalDpi xmlns:a14="http://schemas.microsoft.com/office/drawing/2010/main" val="0"/>
+                        </a:ext>
+                      </a:extLst>
+                    </a:blip>
+                    <a:srcRect/>
+                    <a:stretch>
+                      <a:fillRect/>
+                    </a:stretch>
+                  </pic:blipFill>
+                  <pic:spPr bwMode="auto">
+                    <a:xfrm>
+                      <a:off x="0" y="0"/>
+                      <a:ext cx="8229600" cy="4756450"/>
+                    </a:xfrm>
+                    <a:prstGeom prst="rect">
+                      <a:avLst/>
+                    </a:prstGeom>
+                    <a:noFill/>
+                    <a:ln>
+                      <a:noFill/>
+                    </a:ln>
+                  </pic:spPr>
+                </pic:pic>
+              </a:graphicData>
+            </a:graphic>
+          </wp:inline>
+        </w:drawing>
+      </w:r>
+    </w:p>
+    <w:p>
+      <w:pPr>
+        <w:pStyle w:val="Descripcin"/>
+      </w:pPr>
+      <w:r>
+        <w:t xml:space="preserve">Ilustración </w:t>
+      </w:r>
+      <w:r>
+        <w:fldChar w:fldCharType="begin"/>
+      </w:r>
+      <w:r>
+        <w:instrText xml:space="preserve"> SEQ Ilustración \* ARABIC </w:instrText>
+      </w:r>
+      <w:r>
+        <w:fldChar w:fldCharType="separate"/>
+      </w:r>
+      <w:r>
+        <w:rPr>
+          <w:noProof/>
+        </w:rPr>
+        <w:t>2</w:t>
+      </w:r>
+      <w:r>
+        <w:fldChar w:fldCharType="end"/>
+      </w:r>
+      <w:r>
+        <w:t xml:space="preserve"> Modelo de clases</w:t>
+      </w:r>
+    </w:p>
+    <w:p>
+      <w:r>
+        <w:t xml:space="preserve"> </w:t>
+      </w:r>
+    </w:p>
+    <w:p>
+      <w:pPr>
+        <w:rPr>
+          <w:rFonts w:asciiTheme="majorHAnsi" w:eastAsiaTheme="majorEastAsia" w:hAnsiTheme="majorHAnsi" w:cstheme="majorBidi"/>
+          <w:color w:val="404040" w:themeColor="text1" w:themeTint="BF"/>
+          <w:sz w:val="26"/>
+          <w:szCs w:val="26"/>
+        </w:rPr>
+      </w:pPr>
+      <w:r>
+        <w:br w:type="page"/>
+      </w:r>
+    </w:p>
+    <w:p>
+      <w:pPr>
+        <w:pStyle w:val="Ttulo3"/>
+      </w:pPr>
+      <w:bookmarkStart w:id="8" w:name="_Toc453105811"/>
+      <w:r>
+        <w:lastRenderedPageBreak/>
+        <w:t>Entidad Relación</w:t>
+      </w:r>
+      <w:bookmarkEnd w:id="8"/>
+    </w:p>
+    <w:p>
+      <w:pPr>
+        <w:keepNext/>
+      </w:pPr>
+      <w:r>
+        <w:rPr>
+          <w:noProof/>
+        </w:rPr>
+        <w:drawing>
+          <wp:inline distT="0" distB="0" distL="0" distR="0" wp14:anchorId="0A50ADA2" wp14:editId="5421D4D3">
+            <wp:extent cx="8229600" cy="4249383"/>
+            <wp:effectExtent l="0" t="0" r="0" b="0"/>
+            <wp:docPr id="4" name="Imagen 4"/>
+            <wp:cNvGraphicFramePr>
+              <a:graphicFrameLocks xmlns:a="http://schemas.openxmlformats.org/drawingml/2006/main" noChangeAspect="1"/>
+            </wp:cNvGraphicFramePr>
+            <a:graphic xmlns:a="http://schemas.openxmlformats.org/drawingml/2006/main">
+              <a:graphicData uri="http://schemas.openxmlformats.org/drawingml/2006/picture">
+                <pic:pic xmlns:pic="http://schemas.openxmlformats.org/drawingml/2006/picture">
+                  <pic:nvPicPr>
+                    <pic:cNvPr id="0" name="Picture 3"/>
+                    <pic:cNvPicPr>
+                      <a:picLocks noChangeAspect="1" noChangeArrowheads="1"/>
+                    </pic:cNvPicPr>
+                  </pic:nvPicPr>
+                  <pic:blipFill>
+                    <a:blip r:embed="rId15">
+                      <a:extLst>
+                        <a:ext uri="{28A0092B-C50C-407E-A947-70E740481C1C}">
+                          <a14:useLocalDpi xmlns:a14="http://schemas.microsoft.com/office/drawing/2010/main" val="0"/>
+                        </a:ext>
+                      </a:extLst>
+                    </a:blip>
+                    <a:srcRect/>
+                    <a:stretch>
+                      <a:fillRect/>
+                    </a:stretch>
+                  </pic:blipFill>
+                  <pic:spPr bwMode="auto">
+                    <a:xfrm>
+                      <a:off x="0" y="0"/>
+                      <a:ext cx="8229600" cy="4249383"/>
+                    </a:xfrm>
+                    <a:prstGeom prst="rect">
+                      <a:avLst/>
+                    </a:prstGeom>
+                    <a:noFill/>
+                    <a:ln>
+                      <a:noFill/>
+                    </a:ln>
+                  </pic:spPr>
+                </pic:pic>
+              </a:graphicData>
+            </a:graphic>
+          </wp:inline>
+        </w:drawing>
+      </w:r>
+    </w:p>
+    <w:p>
+      <w:pPr>
+        <w:pStyle w:val="Descripcin"/>
+      </w:pPr>
+      <w:r>
+        <w:t xml:space="preserve">Ilustración </w:t>
+      </w:r>
+      <w:r>
+        <w:fldChar w:fldCharType="begin"/>
+      </w:r>
+      <w:r>
+        <w:instrText xml:space="preserve"> SEQ Ilustración \* ARABIC </w:instrText>
+      </w:r>
+      <w:r>
+        <w:fldChar w:fldCharType="separate"/>
+      </w:r>
+      <w:r>
+        <w:rPr>
+          <w:noProof/>
+        </w:rPr>
+        <w:t>3</w:t>
+      </w:r>
+      <w:r>
+        <w:fldChar w:fldCharType="end"/>
+      </w:r>
+      <w:r>
+        <w:t xml:space="preserve"> Modelo entidad - relación</w:t>
+      </w:r>
+    </w:p>
+    <w:p>
+      <w:pPr>
+        <w:rPr>
+          <w:rFonts w:asciiTheme="majorHAnsi" w:eastAsiaTheme="majorEastAsia" w:hAnsiTheme="majorHAnsi" w:cstheme="majorBidi"/>
+          <w:color w:val="404040" w:themeColor="text1" w:themeTint="BF"/>
+          <w:sz w:val="26"/>
+          <w:szCs w:val="26"/>
+        </w:rPr>
+      </w:pPr>
+      <w:r>
+        <w:br w:type="page"/>
+      </w:r>
+    </w:p>
+    <w:p>
+      <w:pPr>
+        <w:pStyle w:val="Ttulo3"/>
+      </w:pPr>
+      <w:bookmarkStart w:id="9" w:name="_Toc453105812"/>
+      <w:r>
+        <w:lastRenderedPageBreak/>
+        <w:t>Prototipos</w:t>
+      </w:r>
+      <w:bookmarkEnd w:id="9"/>
+    </w:p>
+    <w:p>
+      <w:pPr>
+        <w:keepNext/>
+      </w:pPr>
+      <w:r>
+        <w:rPr>
+          <w:noProof/>
+        </w:rPr>
+        <w:drawing>
+          <wp:inline distT="0" distB="0" distL="0" distR="0" wp14:anchorId="2BE5B862" wp14:editId="26DF5A79">
+            <wp:extent cx="8229600" cy="4508463"/>
+            <wp:effectExtent l="0" t="0" r="0" b="6985"/>
+            <wp:docPr id="8" name="Imagen 8" descr="C:\Users\DARKENSES\Documents\GitHub\Principios_Disenio\MockUps\sistema_de_la_biblioteca.png"/>
+            <wp:cNvGraphicFramePr>
+              <a:graphicFrameLocks xmlns:a="http://schemas.openxmlformats.org/drawingml/2006/main" noChangeAspect="1"/>
+            </wp:cNvGraphicFramePr>
+            <a:graphic xmlns:a="http://schemas.openxmlformats.org/drawingml/2006/main">
+              <a:graphicData uri="http://schemas.openxmlformats.org/drawingml/2006/picture">
+                <pic:pic xmlns:pic="http://schemas.openxmlformats.org/drawingml/2006/picture">
+                  <pic:nvPicPr>
+                    <pic:cNvPr id="0" name="Picture 6" descr="C:\Users\DARKENSES\Documents\GitHub\Principios_Disenio\MockUps\sistema_de_la_biblioteca.png"/>
+                    <pic:cNvPicPr>
+                      <a:picLocks noChangeAspect="1" noChangeArrowheads="1"/>
+                    </pic:cNvPicPr>
+                  </pic:nvPicPr>
+                  <pic:blipFill>
+                    <a:blip r:embed="rId16">
+                      <a:extLst>
+                        <a:ext uri="{28A0092B-C50C-407E-A947-70E740481C1C}">
+                          <a14:useLocalDpi xmlns:a14="http://schemas.microsoft.com/office/drawing/2010/main" val="0"/>
+                        </a:ext>
+                      </a:extLst>
+                    </a:blip>
+                    <a:srcRect/>
+                    <a:stretch>
+                      <a:fillRect/>
+                    </a:stretch>
+                  </pic:blipFill>
+                  <pic:spPr bwMode="auto">
+                    <a:xfrm>
+                      <a:off x="0" y="0"/>
+                      <a:ext cx="8229600" cy="4508463"/>
+                    </a:xfrm>
+                    <a:prstGeom prst="rect">
+                      <a:avLst/>
+                    </a:prstGeom>
+                    <a:noFill/>
+                    <a:ln>
+                      <a:noFill/>
+                    </a:ln>
+                  </pic:spPr>
+                </pic:pic>
+              </a:graphicData>
+            </a:graphic>
+          </wp:inline>
+        </w:drawing>
+      </w:r>
+    </w:p>
+    <w:p>
+      <w:pPr>
+        <w:pStyle w:val="Descripcin"/>
+      </w:pPr>
+      <w:r>
+        <w:t xml:space="preserve">Ilustración </w:t>
+      </w:r>
+      <w:r>
+        <w:fldChar w:fldCharType="begin"/>
+      </w:r>
+      <w:r>
+        <w:instrText xml:space="preserve"> SEQ Ilustración \* ARABIC </w:instrText>
+      </w:r>
+      <w:r>
+        <w:fldChar w:fldCharType="separate"/>
+      </w:r>
+      <w:r>
+        <w:rPr>
+          <w:noProof/>
+        </w:rPr>
+        <w:t>4</w:t>
+      </w:r>
+      <w:r>
+        <w:fldChar w:fldCharType="end"/>
+      </w:r>
+      <w:r>
+        <w:t xml:space="preserve"> Interfaz para el bibliotecario</w:t>
+      </w:r>
+    </w:p>
+    <w:p>
+      <w:pPr>
+        <w:keepNext/>
+      </w:pPr>
+      <w:r>
+        <w:rPr>
+          <w:noProof/>
+        </w:rPr>
+        <w:lastRenderedPageBreak/>
+        <w:drawing>
+          <wp:inline distT="0" distB="0" distL="0" distR="0" wp14:anchorId="0A3584D3" wp14:editId="42355C15">
+            <wp:extent cx="8229600" cy="4508463"/>
+            <wp:effectExtent l="0" t="0" r="0" b="6985"/>
+            <wp:docPr id="9" name="Imagen 9" descr="C:\Users\DARKENSES\Documents\GitHub\Principios_Disenio\MockUps\sistema_usuario.png"/>
+            <wp:cNvGraphicFramePr>
+              <a:graphicFrameLocks xmlns:a="http://schemas.openxmlformats.org/drawingml/2006/main" noChangeAspect="1"/>
+            </wp:cNvGraphicFramePr>
+            <a:graphic xmlns:a="http://schemas.openxmlformats.org/drawingml/2006/main">
+              <a:graphicData uri="http://schemas.openxmlformats.org/drawingml/2006/picture">
+                <pic:pic xmlns:pic="http://schemas.openxmlformats.org/drawingml/2006/picture">
+                  <pic:nvPicPr>
+                    <pic:cNvPr id="0" name="Picture 7" descr="C:\Users\DARKENSES\Documents\GitHub\Principios_Disenio\MockUps\sistema_usuario.png"/>
+                    <pic:cNvPicPr>
+                      <a:picLocks noChangeAspect="1" noChangeArrowheads="1"/>
+                    </pic:cNvPicPr>
+                  </pic:nvPicPr>
+                  <pic:blipFill>
+                    <a:blip r:embed="rId17">
+                      <a:extLst>
+                        <a:ext uri="{28A0092B-C50C-407E-A947-70E740481C1C}">
+                          <a14:useLocalDpi xmlns:a14="http://schemas.microsoft.com/office/drawing/2010/main" val="0"/>
+                        </a:ext>
+                      </a:extLst>
+                    </a:blip>
+                    <a:srcRect/>
+                    <a:stretch>
+                      <a:fillRect/>
+                    </a:stretch>
+                  </pic:blipFill>
+                  <pic:spPr bwMode="auto">
+                    <a:xfrm>
+                      <a:off x="0" y="0"/>
+                      <a:ext cx="8229600" cy="4508463"/>
+                    </a:xfrm>
+                    <a:prstGeom prst="rect">
+                      <a:avLst/>
+                    </a:prstGeom>
+                    <a:noFill/>
+                    <a:ln>
+                      <a:noFill/>
+                    </a:ln>
+                  </pic:spPr>
+                </pic:pic>
+              </a:graphicData>
+            </a:graphic>
+          </wp:inline>
+        </w:drawing>
+      </w:r>
+    </w:p>
+    <w:p>
+      <w:pPr>
+        <w:pStyle w:val="Descripcin"/>
+      </w:pPr>
+      <w:r>
+        <w:t xml:space="preserve">Ilustración </w:t>
+      </w:r>
+      <w:r>
+        <w:fldChar w:fldCharType="begin"/>
+      </w:r>
+      <w:r>
+        <w:instrText xml:space="preserve"> SEQ Ilustración \* ARABIC </w:instrText>
+      </w:r>
+      <w:r>
+        <w:fldChar w:fldCharType="separate"/>
+      </w:r>
+      <w:r>
+        <w:rPr>
+          <w:noProof/>
+        </w:rPr>
+        <w:t>5</w:t>
+      </w:r>
+      <w:r>
+        <w:fldChar w:fldCharType="end"/>
+      </w:r>
+      <w:r>
+        <w:t xml:space="preserve"> Interfaz para el usuario</w:t>
+      </w:r>
+    </w:p>
+    <w:p/>
+    <w:p>
+      <w:pPr>
+        <w:sectPr>
+          <w:pgSz w:w="15840" w:h="12240" w:orient="landscape"/>
+          <w:pgMar w:top="1440" w:right="1440" w:bottom="1440" w:left="1440" w:header="720" w:footer="720" w:gutter="0"/>
+          <w:pgBorders w:offsetFrom="page">
+            <w:top w:val="thinThickThinLargeGap" w:sz="8" w:space="24" w:color="0070C0"/>
+            <w:left w:val="thinThickThinLargeGap" w:sz="8" w:space="24" w:color="0070C0"/>
+            <w:bottom w:val="thinThickThinLargeGap" w:sz="8" w:space="24" w:color="0070C0"/>
+            <w:right w:val="thinThickThinLargeGap" w:sz="8" w:space="24" w:color="0070C0"/>
+          </w:pgBorders>
+          <w:pgNumType w:start="0"/>
+          <w:cols w:space="720"/>
+          <w:titlePg/>
+          <w:docGrid w:linePitch="272"/>
+        </w:sectPr>
+      </w:pPr>
+    </w:p>
+    <w:p>
+      <w:pPr>
+        <w:pStyle w:val="Ttulo2"/>
+      </w:pPr>
+      <w:bookmarkStart w:id="10" w:name="_Toc453105813"/>
+      <w:r>
+        <w:lastRenderedPageBreak/>
+        <w:t>Modulo Préstamo</w:t>
+      </w:r>
+      <w:bookmarkEnd w:id="10"/>
+    </w:p>
+    <w:p/>
+    <w:p>
+      <w:pPr>
+        <w:pStyle w:val="Ttulo2"/>
+      </w:pPr>
+      <w:bookmarkStart w:id="11" w:name="_Toc453105814"/>
+      <w:r>
+        <w:t xml:space="preserve">Modulo </w:t>
+      </w:r>
+      <w:r>
+        <w:t>Reservación</w:t>
+      </w:r>
+      <w:bookmarkEnd w:id="11"/>
+    </w:p>
+    <w:p/>
+    <w:p/>
+    <w:p>
+      <w:r>
+        <w:br w:type="page"/>
+      </w:r>
+    </w:p>
+    <w:p>
+      <w:pPr>
+        <w:pStyle w:val="Ttulo2"/>
+      </w:pPr>
+      <w:bookmarkStart w:id="12" w:name="_Toc453105815"/>
+      <w:r>
+        <w:lastRenderedPageBreak/>
         <w:t>Estándar</w:t>
       </w:r>
+      <w:bookmarkEnd w:id="12"/>
     </w:p>
     <w:tbl>
       <w:tblPr>
@@ -1462,36 +3404,17 @@
                 <w:sz w:val="22"/>
                 <w:lang w:val="es-MX"/>
               </w:rPr>
-              <w:t xml:space="preserve">  </w:t>
-            </w:r>
-            <w:r>
-              <w:rPr>
-                <w:rFonts w:asciiTheme="minorHAnsi" w:hAnsiTheme="minorHAnsi"/>
+              <w:t xml:space="preserve">  * </w:t>
+            </w:r>
+            <w:r>
+              <w:rPr>
+                <w:rFonts w:asciiTheme="minorHAnsi" w:hAnsiTheme="minorHAnsi"/>
+                <w:b/>
                 <w:noProof/>
                 <w:sz w:val="22"/>
                 <w:lang w:val="es-MX"/>
               </w:rPr>
-              <w:t xml:space="preserve">* </w:t>
-            </w:r>
-            <w:r>
-              <w:rPr>
-                <w:rFonts w:asciiTheme="minorHAnsi" w:hAnsiTheme="minorHAnsi"/>
-                <w:b/>
-                <w:noProof/>
-                <w:sz w:val="22"/>
-                <w:lang w:val="es-MX"/>
-              </w:rPr>
-              <w:t>Busca cualquier ítem que esté regist</w:t>
-            </w:r>
-            <w:r>
-              <w:rPr>
-                <w:rFonts w:asciiTheme="minorHAnsi" w:hAnsiTheme="minorHAnsi"/>
-                <w:b/>
-                <w:noProof/>
-                <w:sz w:val="22"/>
-                <w:lang w:val="es-MX"/>
-              </w:rPr>
-              <w:t>rado en la base de datos con el</w:t>
+              <w:t>Busca cualquier ítem que esté registrado en la base de datos con el</w:t>
             </w:r>
           </w:p>
           <w:p>
@@ -2552,13 +4475,7 @@
               <w:rPr>
                 <w:noProof/>
               </w:rPr>
-              <w:t xml:space="preserve"> </w:t>
-            </w:r>
-            <w:r>
-              <w:rPr>
-                <w:noProof/>
-              </w:rPr>
-              <w:t xml:space="preserve">* </w:t>
+              <w:t xml:space="preserve"> * </w:t>
             </w:r>
           </w:p>
           <w:p>
@@ -2585,13 +4502,7 @@
               <w:rPr>
                 <w:noProof/>
               </w:rPr>
-              <w:t xml:space="preserve"> </w:t>
-            </w:r>
-            <w:r>
-              <w:rPr>
-                <w:noProof/>
-              </w:rPr>
-              <w:t>Nombre1</w:t>
+              <w:t xml:space="preserve"> Nombre1</w:t>
             </w:r>
           </w:p>
           <w:p>
@@ -2618,13 +4529,7 @@
               <w:rPr>
                 <w:noProof/>
               </w:rPr>
-              <w:t xml:space="preserve"> </w:t>
-            </w:r>
-            <w:r>
-              <w:rPr>
-                <w:noProof/>
-              </w:rPr>
-              <w:t>Nombre2</w:t>
+              <w:t xml:space="preserve"> Nombre2</w:t>
             </w:r>
           </w:p>
           <w:p>
@@ -2651,13 +4556,7 @@
               <w:rPr>
                 <w:noProof/>
               </w:rPr>
-              <w:t xml:space="preserve"> </w:t>
-            </w:r>
-            <w:r>
-              <w:rPr>
-                <w:noProof/>
-              </w:rPr>
-              <w:t>Fecha</w:t>
+              <w:t xml:space="preserve"> Fecha</w:t>
             </w:r>
           </w:p>
           <w:p>
@@ -2758,16 +4657,7 @@
                 <w:noProof/>
                 <w:lang w:val="es-MX"/>
               </w:rPr>
-              <w:t>Clase tipo biblioteca, a través de ésta clas</w:t>
-            </w:r>
-            <w:r>
-              <w:rPr>
-                <w:rFonts w:asciiTheme="minorHAnsi" w:hAnsiTheme="minorHAnsi"/>
-                <w:b/>
-                <w:noProof/>
-                <w:lang w:val="es-MX"/>
-              </w:rPr>
-              <w:t>e se pueden realizar préstamos,</w:t>
+              <w:t>Clase tipo biblioteca, a través de ésta clase se pueden realizar préstamos,</w:t>
             </w:r>
           </w:p>
           <w:p>
@@ -3638,8 +5528,6 @@
                 <w:noProof/>
               </w:rPr>
             </w:pPr>
-            <w:bookmarkStart w:id="0" w:name="_GoBack"/>
-            <w:bookmarkEnd w:id="0"/>
           </w:p>
           <w:p>
             <w:pPr>
@@ -3708,25 +5596,15 @@
     </w:p>
     <w:p>
       <w:pPr>
-        <w:pStyle w:val="Ttulo2"/>
+        <w:pStyle w:val="Ttulo1"/>
       </w:pPr>
+      <w:bookmarkStart w:id="13" w:name="_Toc453105816"/>
       <w:r>
         <w:lastRenderedPageBreak/>
-        <w:t>Modulo Préstamo</w:t>
-      </w:r>
-    </w:p>
-    <w:p>
-      <w:pPr>
-        <w:pStyle w:val="Ttulo2"/>
-      </w:pPr>
-      <w:r>
-        <w:t xml:space="preserve">Modulo </w:t>
-      </w:r>
-      <w:r>
-        <w:t>Reservación</w:t>
-      </w:r>
-    </w:p>
-    <w:p/>
+        <w:t>Conclusiones</w:t>
+      </w:r>
+      <w:bookmarkEnd w:id="13"/>
+    </w:p>
     <w:p>
       <w:r>
         <w:br w:type="page"/>
@@ -3736,28 +5614,22 @@
       <w:pPr>
         <w:pStyle w:val="Ttulo1"/>
       </w:pPr>
-      <w:r>
-        <w:lastRenderedPageBreak/>
-        <w:t>Conclusiones</w:t>
-      </w:r>
-    </w:p>
-    <w:p>
-      <w:r>
-        <w:br w:type="page"/>
-      </w:r>
-    </w:p>
-    <w:p>
-      <w:pPr>
-        <w:pStyle w:val="Ttulo1"/>
-      </w:pPr>
+      <w:bookmarkStart w:id="14" w:name="_Toc453105817"/>
       <w:r>
         <w:lastRenderedPageBreak/>
         <w:t>Referencias</w:t>
       </w:r>
+      <w:bookmarkEnd w:id="14"/>
     </w:p>
     <w:sectPr>
       <w:pgSz w:w="12240" w:h="15840"/>
       <w:pgMar w:top="1440" w:right="1440" w:bottom="1440" w:left="1440" w:header="720" w:footer="720" w:gutter="0"/>
+      <w:pgBorders w:offsetFrom="page">
+        <w:top w:val="thinThickThinLargeGap" w:sz="8" w:space="24" w:color="0070C0"/>
+        <w:left w:val="thinThickThinLargeGap" w:sz="8" w:space="24" w:color="0070C0"/>
+        <w:bottom w:val="thinThickThinLargeGap" w:sz="8" w:space="24" w:color="0070C0"/>
+        <w:right w:val="thinThickThinLargeGap" w:sz="8" w:space="24" w:color="0070C0"/>
+      </w:pgBorders>
       <w:pgNumType w:start="0"/>
       <w:cols w:space="720"/>
       <w:titlePg/>
@@ -3765,6 +5637,146 @@
     </w:sectPr>
   </w:body>
 </w:document>
+</file>
+
+<file path=word/endnotes.xml><?xml version="1.0" encoding="utf-8"?>
+<w:endnotes xmlns:wpc="http://schemas.microsoft.com/office/word/2010/wordprocessingCanvas" xmlns:cx="http://schemas.microsoft.com/office/drawing/2014/chartex" xmlns:cx1="http://schemas.microsoft.com/office/drawing/2015/9/8/chartex" xmlns:mc="http://schemas.openxmlformats.org/markup-compatibility/2006" xmlns:o="urn:schemas-microsoft-com:office:office" xmlns:r="http://schemas.openxmlformats.org/officeDocument/2006/relationships" xmlns:m="http://schemas.openxmlformats.org/officeDocument/2006/math" xmlns:v="urn:schemas-microsoft-com:vml" xmlns:wp14="http://schemas.microsoft.com/office/word/2010/wordprocessingDrawing" xmlns:wp="http://schemas.openxmlformats.org/drawingml/2006/wordprocessingDrawing" xmlns:w10="urn:schemas-microsoft-com:office:word" xmlns:w="http://schemas.openxmlformats.org/wordprocessingml/2006/main" xmlns:w14="http://schemas.microsoft.com/office/word/2010/wordml" xmlns:w15="http://schemas.microsoft.com/office/word/2012/wordml" xmlns:w16se="http://schemas.microsoft.com/office/word/2015/wordml/symex" xmlns:wpg="http://schemas.microsoft.com/office/word/2010/wordprocessingGroup" xmlns:wpi="http://schemas.microsoft.com/office/word/2010/wordprocessingInk" xmlns:wne="http://schemas.microsoft.com/office/word/2006/wordml" xmlns:wps="http://schemas.microsoft.com/office/word/2010/wordprocessingShape" mc:Ignorable="w14 w15 w16se wp14">
+  <w:endnote w:type="separator" w:id="-1">
+    <w:p>
+      <w:pPr>
+        <w:spacing w:after="0" w:line="240" w:lineRule="auto"/>
+      </w:pPr>
+      <w:r>
+        <w:separator/>
+      </w:r>
+    </w:p>
+  </w:endnote>
+  <w:endnote w:type="continuationSeparator" w:id="0">
+    <w:p>
+      <w:pPr>
+        <w:spacing w:after="0" w:line="240" w:lineRule="auto"/>
+      </w:pPr>
+      <w:r>
+        <w:continuationSeparator/>
+      </w:r>
+    </w:p>
+  </w:endnote>
+</w:endnotes>
+</file>
+
+<file path=word/footer1.xml><?xml version="1.0" encoding="utf-8"?>
+<w:ftr xmlns:wpc="http://schemas.microsoft.com/office/word/2010/wordprocessingCanvas" xmlns:cx="http://schemas.microsoft.com/office/drawing/2014/chartex" xmlns:cx1="http://schemas.microsoft.com/office/drawing/2015/9/8/chartex" xmlns:mc="http://schemas.openxmlformats.org/markup-compatibility/2006" xmlns:o="urn:schemas-microsoft-com:office:office" xmlns:r="http://schemas.openxmlformats.org/officeDocument/2006/relationships" xmlns:m="http://schemas.openxmlformats.org/officeDocument/2006/math" xmlns:v="urn:schemas-microsoft-com:vml" xmlns:wp14="http://schemas.microsoft.com/office/word/2010/wordprocessingDrawing" xmlns:wp="http://schemas.openxmlformats.org/drawingml/2006/wordprocessingDrawing" xmlns:w10="urn:schemas-microsoft-com:office:word" xmlns:w="http://schemas.openxmlformats.org/wordprocessingml/2006/main" xmlns:w14="http://schemas.microsoft.com/office/word/2010/wordml" xmlns:w15="http://schemas.microsoft.com/office/word/2012/wordml" xmlns:w16se="http://schemas.microsoft.com/office/word/2015/wordml/symex" xmlns:wpg="http://schemas.microsoft.com/office/word/2010/wordprocessingGroup" xmlns:wpi="http://schemas.microsoft.com/office/word/2010/wordprocessingInk" xmlns:wne="http://schemas.microsoft.com/office/word/2006/wordml" xmlns:wps="http://schemas.microsoft.com/office/word/2010/wordprocessingShape" mc:Ignorable="w14 w15 w16se wp14">
+  <w:sdt>
+    <w:sdtPr>
+      <w:rPr>
+        <w:rFonts w:cs="Times New Roman"/>
+        <w:sz w:val="22"/>
+        <w:szCs w:val="22"/>
+      </w:rPr>
+      <w:id w:val="1875581475"/>
+      <w:docPartObj>
+        <w:docPartGallery w:val="Page Numbers (Bottom of Page)"/>
+        <w:docPartUnique/>
+      </w:docPartObj>
+    </w:sdtPr>
+    <w:sdtEndPr>
+      <w:rPr>
+        <w:rFonts w:asciiTheme="majorHAnsi" w:eastAsiaTheme="majorEastAsia" w:hAnsiTheme="majorHAnsi" w:cstheme="majorBidi"/>
+        <w:color w:val="0070C0"/>
+        <w:sz w:val="40"/>
+        <w:szCs w:val="40"/>
+      </w:rPr>
+    </w:sdtEndPr>
+    <w:sdtContent>
+      <w:p>
+        <w:pPr>
+          <w:pStyle w:val="Piedepgina"/>
+          <w:jc w:val="center"/>
+          <w:rPr>
+            <w:rFonts w:asciiTheme="majorHAnsi" w:eastAsiaTheme="majorEastAsia" w:hAnsiTheme="majorHAnsi" w:cstheme="majorBidi"/>
+            <w:color w:val="0070C0"/>
+            <w:sz w:val="40"/>
+            <w:szCs w:val="40"/>
+          </w:rPr>
+        </w:pPr>
+        <w:r>
+          <w:rPr>
+            <w:rFonts w:cs="Times New Roman"/>
+            <w:color w:val="0070C0"/>
+            <w:sz w:val="22"/>
+            <w:szCs w:val="22"/>
+          </w:rPr>
+          <w:fldChar w:fldCharType="begin"/>
+        </w:r>
+        <w:r>
+          <w:rPr>
+            <w:color w:val="0070C0"/>
+          </w:rPr>
+          <w:instrText>PAGE   \* MERGEFORMAT</w:instrText>
+        </w:r>
+        <w:r>
+          <w:rPr>
+            <w:rFonts w:cs="Times New Roman"/>
+            <w:color w:val="0070C0"/>
+            <w:sz w:val="22"/>
+            <w:szCs w:val="22"/>
+          </w:rPr>
+          <w:fldChar w:fldCharType="separate"/>
+        </w:r>
+        <w:r>
+          <w:rPr>
+            <w:rFonts w:asciiTheme="majorHAnsi" w:eastAsiaTheme="majorEastAsia" w:hAnsiTheme="majorHAnsi" w:cstheme="majorBidi"/>
+            <w:noProof/>
+            <w:color w:val="0070C0"/>
+            <w:sz w:val="40"/>
+            <w:szCs w:val="40"/>
+            <w:lang w:val="es-ES"/>
+          </w:rPr>
+          <w:t>6</w:t>
+        </w:r>
+        <w:r>
+          <w:rPr>
+            <w:rFonts w:asciiTheme="majorHAnsi" w:eastAsiaTheme="majorEastAsia" w:hAnsiTheme="majorHAnsi" w:cstheme="majorBidi"/>
+            <w:color w:val="0070C0"/>
+            <w:sz w:val="40"/>
+            <w:szCs w:val="40"/>
+          </w:rPr>
+          <w:fldChar w:fldCharType="end"/>
+        </w:r>
+      </w:p>
+    </w:sdtContent>
+  </w:sdt>
+  <w:p>
+    <w:pPr>
+      <w:pStyle w:val="Piedepgina"/>
+    </w:pPr>
+  </w:p>
+</w:ftr>
+</file>
+
+<file path=word/footnotes.xml><?xml version="1.0" encoding="utf-8"?>
+<w:footnotes xmlns:wpc="http://schemas.microsoft.com/office/word/2010/wordprocessingCanvas" xmlns:cx="http://schemas.microsoft.com/office/drawing/2014/chartex" xmlns:cx1="http://schemas.microsoft.com/office/drawing/2015/9/8/chartex" xmlns:mc="http://schemas.openxmlformats.org/markup-compatibility/2006" xmlns:o="urn:schemas-microsoft-com:office:office" xmlns:r="http://schemas.openxmlformats.org/officeDocument/2006/relationships" xmlns:m="http://schemas.openxmlformats.org/officeDocument/2006/math" xmlns:v="urn:schemas-microsoft-com:vml" xmlns:wp14="http://schemas.microsoft.com/office/word/2010/wordprocessingDrawing" xmlns:wp="http://schemas.openxmlformats.org/drawingml/2006/wordprocessingDrawing" xmlns:w10="urn:schemas-microsoft-com:office:word" xmlns:w="http://schemas.openxmlformats.org/wordprocessingml/2006/main" xmlns:w14="http://schemas.microsoft.com/office/word/2010/wordml" xmlns:w15="http://schemas.microsoft.com/office/word/2012/wordml" xmlns:w16se="http://schemas.microsoft.com/office/word/2015/wordml/symex" xmlns:wpg="http://schemas.microsoft.com/office/word/2010/wordprocessingGroup" xmlns:wpi="http://schemas.microsoft.com/office/word/2010/wordprocessingInk" xmlns:wne="http://schemas.microsoft.com/office/word/2006/wordml" xmlns:wps="http://schemas.microsoft.com/office/word/2010/wordprocessingShape" mc:Ignorable="w14 w15 w16se wp14">
+  <w:footnote w:type="separator" w:id="-1">
+    <w:p>
+      <w:pPr>
+        <w:spacing w:after="0" w:line="240" w:lineRule="auto"/>
+      </w:pPr>
+      <w:r>
+        <w:separator/>
+      </w:r>
+    </w:p>
+  </w:footnote>
+  <w:footnote w:type="continuationSeparator" w:id="0">
+    <w:p>
+      <w:pPr>
+        <w:spacing w:after="0" w:line="240" w:lineRule="auto"/>
+      </w:pPr>
+      <w:r>
+        <w:continuationSeparator/>
+      </w:r>
+    </w:p>
+  </w:footnote>
+</w:footnotes>
 </file>
 
 <file path=word/numbering.xml><?xml version="1.0" encoding="utf-8"?>
@@ -4243,18 +6255,19 @@
     <w:link w:val="Ttulo1Car"/>
     <w:uiPriority w:val="9"/>
     <w:qFormat/>
+    <w:rsid w:val="00D616B3"/>
     <w:pPr>
       <w:keepNext/>
       <w:keepLines/>
       <w:pBdr>
-        <w:bottom w:val="single" w:sz="4" w:space="1" w:color="90C226" w:themeColor="accent1"/>
+        <w:bottom w:val="single" w:sz="4" w:space="1" w:color="0070C0"/>
       </w:pBdr>
       <w:spacing w:before="400" w:after="40" w:line="240" w:lineRule="auto"/>
       <w:outlineLvl w:val="0"/>
     </w:pPr>
     <w:rPr>
       <w:rFonts w:asciiTheme="majorHAnsi" w:eastAsiaTheme="majorEastAsia" w:hAnsiTheme="majorHAnsi" w:cstheme="majorBidi"/>
-      <w:color w:val="90C226" w:themeColor="accent1"/>
+      <w:color w:val="0070C0"/>
       <w:sz w:val="32"/>
       <w:szCs w:val="32"/>
     </w:rPr>
@@ -4267,6 +6280,7 @@
     <w:uiPriority w:val="9"/>
     <w:unhideWhenUsed/>
     <w:qFormat/>
+    <w:rsid w:val="00D616B3"/>
     <w:pPr>
       <w:keepNext/>
       <w:keepLines/>
@@ -4275,7 +6289,7 @@
     </w:pPr>
     <w:rPr>
       <w:rFonts w:asciiTheme="majorHAnsi" w:eastAsiaTheme="majorEastAsia" w:hAnsiTheme="majorHAnsi" w:cstheme="majorBidi"/>
-      <w:color w:val="90C226" w:themeColor="accent1"/>
+      <w:color w:val="0070C0"/>
       <w:sz w:val="28"/>
       <w:szCs w:val="28"/>
     </w:rPr>
@@ -4527,11 +6541,13 @@
     <w:basedOn w:val="Fuentedeprrafopredeter"/>
     <w:link w:val="Ttulo1"/>
     <w:uiPriority w:val="9"/>
+    <w:rsid w:val="00D616B3"/>
     <w:rPr>
       <w:rFonts w:asciiTheme="majorHAnsi" w:eastAsiaTheme="majorEastAsia" w:hAnsiTheme="majorHAnsi" w:cstheme="majorBidi"/>
-      <w:color w:val="90C226" w:themeColor="accent1"/>
+      <w:color w:val="0070C0"/>
       <w:sz w:val="32"/>
       <w:szCs w:val="32"/>
+      <w:lang w:val="es-MX"/>
     </w:rPr>
   </w:style>
   <w:style w:type="character" w:customStyle="1" w:styleId="Ttulo2Car">
@@ -4539,11 +6555,13 @@
     <w:basedOn w:val="Fuentedeprrafopredeter"/>
     <w:link w:val="Ttulo2"/>
     <w:uiPriority w:val="9"/>
+    <w:rsid w:val="00D616B3"/>
     <w:rPr>
       <w:rFonts w:asciiTheme="majorHAnsi" w:eastAsiaTheme="majorEastAsia" w:hAnsiTheme="majorHAnsi" w:cstheme="majorBidi"/>
-      <w:color w:val="90C226" w:themeColor="accent1"/>
+      <w:color w:val="0070C0"/>
       <w:sz w:val="28"/>
       <w:szCs w:val="28"/>
+      <w:lang w:val="es-MX"/>
     </w:rPr>
   </w:style>
   <w:style w:type="character" w:customStyle="1" w:styleId="Ttulo3Car">
@@ -4773,7 +6791,6 @@
     <w:basedOn w:val="Normal"/>
     <w:next w:val="Normal"/>
     <w:uiPriority w:val="35"/>
-    <w:semiHidden/>
     <w:unhideWhenUsed/>
     <w:qFormat/>
     <w:pPr>
@@ -4790,7 +6807,6 @@
     <w:basedOn w:val="Ttulo1"/>
     <w:next w:val="Normal"/>
     <w:uiPriority w:val="39"/>
-    <w:semiHidden/>
     <w:unhideWhenUsed/>
     <w:qFormat/>
     <w:pPr>
@@ -4833,6 +6849,141 @@
       <w:rFonts w:ascii="Times New Roman" w:eastAsia="Times New Roman" w:hAnsi="Times New Roman" w:cs="Times New Roman"/>
       <w:lang w:eastAsia="en-US"/>
     </w:rPr>
+  </w:style>
+  <w:style w:type="paragraph" w:styleId="Encabezado">
+    <w:name w:val="header"/>
+    <w:basedOn w:val="Normal"/>
+    <w:link w:val="EncabezadoCar"/>
+    <w:uiPriority w:val="99"/>
+    <w:unhideWhenUsed/>
+    <w:rsid w:val="00BA1B1E"/>
+    <w:pPr>
+      <w:tabs>
+        <w:tab w:val="center" w:pos="4419"/>
+        <w:tab w:val="right" w:pos="8838"/>
+      </w:tabs>
+      <w:spacing w:after="0" w:line="240" w:lineRule="auto"/>
+    </w:pPr>
+  </w:style>
+  <w:style w:type="character" w:customStyle="1" w:styleId="EncabezadoCar">
+    <w:name w:val="Encabezado Car"/>
+    <w:basedOn w:val="Fuentedeprrafopredeter"/>
+    <w:link w:val="Encabezado"/>
+    <w:uiPriority w:val="99"/>
+    <w:rsid w:val="00BA1B1E"/>
+    <w:rPr>
+      <w:lang w:val="es-MX"/>
+    </w:rPr>
+  </w:style>
+  <w:style w:type="paragraph" w:styleId="Piedepgina">
+    <w:name w:val="footer"/>
+    <w:basedOn w:val="Normal"/>
+    <w:link w:val="PiedepginaCar"/>
+    <w:uiPriority w:val="99"/>
+    <w:unhideWhenUsed/>
+    <w:rsid w:val="00BA1B1E"/>
+    <w:pPr>
+      <w:tabs>
+        <w:tab w:val="center" w:pos="4419"/>
+        <w:tab w:val="right" w:pos="8838"/>
+      </w:tabs>
+      <w:spacing w:after="0" w:line="240" w:lineRule="auto"/>
+    </w:pPr>
+  </w:style>
+  <w:style w:type="character" w:customStyle="1" w:styleId="PiedepginaCar">
+    <w:name w:val="Pie de página Car"/>
+    <w:basedOn w:val="Fuentedeprrafopredeter"/>
+    <w:link w:val="Piedepgina"/>
+    <w:uiPriority w:val="99"/>
+    <w:rsid w:val="00BA1B1E"/>
+    <w:rPr>
+      <w:lang w:val="es-MX"/>
+    </w:rPr>
+  </w:style>
+  <w:style w:type="character" w:styleId="Nmerodepgina">
+    <w:name w:val="page number"/>
+    <w:basedOn w:val="Fuentedeprrafopredeter"/>
+    <w:uiPriority w:val="99"/>
+    <w:unhideWhenUsed/>
+    <w:rsid w:val="00BA1B1E"/>
+  </w:style>
+  <w:style w:type="paragraph" w:styleId="TDC2">
+    <w:name w:val="toc 2"/>
+    <w:basedOn w:val="Normal"/>
+    <w:next w:val="Normal"/>
+    <w:autoRedefine/>
+    <w:uiPriority w:val="39"/>
+    <w:unhideWhenUsed/>
+    <w:rsid w:val="00217CED"/>
+    <w:pPr>
+      <w:spacing w:after="100" w:line="259" w:lineRule="auto"/>
+      <w:ind w:left="220"/>
+    </w:pPr>
+    <w:rPr>
+      <w:rFonts w:cs="Times New Roman"/>
+      <w:sz w:val="22"/>
+      <w:szCs w:val="22"/>
+    </w:rPr>
+  </w:style>
+  <w:style w:type="paragraph" w:styleId="TDC1">
+    <w:name w:val="toc 1"/>
+    <w:basedOn w:val="Normal"/>
+    <w:next w:val="Normal"/>
+    <w:autoRedefine/>
+    <w:uiPriority w:val="39"/>
+    <w:unhideWhenUsed/>
+    <w:rsid w:val="00217CED"/>
+    <w:pPr>
+      <w:spacing w:after="100" w:line="259" w:lineRule="auto"/>
+    </w:pPr>
+    <w:rPr>
+      <w:rFonts w:cs="Times New Roman"/>
+      <w:sz w:val="22"/>
+      <w:szCs w:val="22"/>
+    </w:rPr>
+  </w:style>
+  <w:style w:type="paragraph" w:styleId="TDC3">
+    <w:name w:val="toc 3"/>
+    <w:basedOn w:val="Normal"/>
+    <w:next w:val="Normal"/>
+    <w:autoRedefine/>
+    <w:uiPriority w:val="39"/>
+    <w:unhideWhenUsed/>
+    <w:rsid w:val="00217CED"/>
+    <w:pPr>
+      <w:spacing w:after="100" w:line="259" w:lineRule="auto"/>
+      <w:ind w:left="440"/>
+    </w:pPr>
+    <w:rPr>
+      <w:rFonts w:cs="Times New Roman"/>
+      <w:sz w:val="22"/>
+      <w:szCs w:val="22"/>
+    </w:rPr>
+  </w:style>
+  <w:style w:type="character" w:styleId="Hipervnculo">
+    <w:name w:val="Hyperlink"/>
+    <w:basedOn w:val="Fuentedeprrafopredeter"/>
+    <w:uiPriority w:val="99"/>
+    <w:unhideWhenUsed/>
+    <w:rsid w:val="00744C15"/>
+    <w:rPr>
+      <w:color w:val="99CA3C" w:themeColor="hyperlink"/>
+      <w:u w:val="single"/>
+    </w:rPr>
+  </w:style>
+  <w:style w:type="paragraph" w:styleId="TDC9">
+    <w:name w:val="toc 9"/>
+    <w:basedOn w:val="Normal"/>
+    <w:next w:val="Normal"/>
+    <w:autoRedefine/>
+    <w:uiPriority w:val="39"/>
+    <w:semiHidden/>
+    <w:unhideWhenUsed/>
+    <w:rsid w:val="00744C15"/>
+    <w:pPr>
+      <w:spacing w:after="100"/>
+      <w:ind w:left="1600"/>
+    </w:pPr>
   </w:style>
 </w:styles>
 </file>
@@ -5013,7 +7164,7 @@
   <w:rsids>
     <w:rsidRoot w:val="004A2563"/>
     <w:rsid w:val="004A2563"/>
-    <w:rsid w:val="00967AF0"/>
+    <w:rsid w:val="007B686C"/>
   </w:rsids>
   <m:mathPr>
     <m:mathFont m:val="Cambria Math"/>
@@ -5477,6 +7628,30 @@
     <w:name w:val="B62A1C554B7840F993BCBFDBF0CA16C6"/>
     <w:rsid w:val="004A2563"/>
   </w:style>
+  <w:style w:type="paragraph" w:customStyle="1" w:styleId="582B788E78F94C5A9AEFDCCDB77DE33A">
+    <w:name w:val="582B788E78F94C5A9AEFDCCDB77DE33A"/>
+    <w:rsid w:val="004A2563"/>
+  </w:style>
+  <w:style w:type="paragraph" w:customStyle="1" w:styleId="C088DD55D975472BBD8B7AFF535A14CF">
+    <w:name w:val="C088DD55D975472BBD8B7AFF535A14CF"/>
+    <w:rsid w:val="004A2563"/>
+  </w:style>
+  <w:style w:type="paragraph" w:customStyle="1" w:styleId="6132013A51D24E0D922FC693A73805DD">
+    <w:name w:val="6132013A51D24E0D922FC693A73805DD"/>
+    <w:rsid w:val="004A2563"/>
+  </w:style>
+  <w:style w:type="paragraph" w:customStyle="1" w:styleId="F8EF975A807B4E6A928BDE621F350D83">
+    <w:name w:val="F8EF975A807B4E6A928BDE621F350D83"/>
+    <w:rsid w:val="004A2563"/>
+  </w:style>
+  <w:style w:type="paragraph" w:customStyle="1" w:styleId="D998B9F9533A4BA49209763BBC15CC43">
+    <w:name w:val="D998B9F9533A4BA49209763BBC15CC43"/>
+    <w:rsid w:val="004A2563"/>
+  </w:style>
+  <w:style w:type="paragraph" w:customStyle="1" w:styleId="E6CB7223D70441ABA767D9FE3A65F8EF">
+    <w:name w:val="E6CB7223D70441ABA767D9FE3A65F8EF"/>
+    <w:rsid w:val="004A2563"/>
+  </w:style>
 </w:styles>
 </file>
 
@@ -5785,7 +7960,7 @@
 </file>
 
 <file path=customXml/itemProps3.xml><?xml version="1.0" encoding="utf-8"?>
-<ds:datastoreItem xmlns:ds="http://schemas.openxmlformats.org/officeDocument/2006/customXml" ds:itemID="{D2F9B587-8E62-4004-892D-2E3A70809B9D}">
+<ds:datastoreItem xmlns:ds="http://schemas.openxmlformats.org/officeDocument/2006/customXml" ds:itemID="{10F04B47-6F31-4370-865F-F6AA83BEB7E6}">
   <ds:schemaRefs>
     <ds:schemaRef ds:uri="http://schemas.openxmlformats.org/officeDocument/2006/bibliography"/>
   </ds:schemaRefs>

</xml_diff>

<commit_message>
Cambios en el documento y código de clases
</commit_message>
<xml_diff>
--- a/Documento_entrega_final.docx
+++ b/Documento_entrega_final.docx
@@ -7,6 +7,7 @@
         <w:rPr>
           <w:rFonts w:ascii="Raleway" w:hAnsi="Raleway"/>
           <w:color w:val="90C226" w:themeColor="accent1"/>
+          <w:sz w:val="24"/>
           <w:lang w:val="es-MX"/>
         </w:rPr>
         <w:id w:val="1355920343"/>
@@ -18,7 +19,6 @@
       <w:sdtEndPr>
         <w:rPr>
           <w:color w:val="auto"/>
-          <w:sz w:val="24"/>
         </w:rPr>
       </w:sdtEndPr>
       <w:sdtContent>
@@ -281,7 +281,7 @@
                                   <w:tag w:val=""/>
                                   <w:id w:val="-1421177845"/>
                                   <w:dataBinding w:prefixMappings="xmlns:ns0='http://schemas.microsoft.com/office/2006/coverPageProps' " w:xpath="/ns0:CoverPageProperties[1]/ns0:PublishDate[1]" w:storeItemID="{55AF091B-3C7A-41E3-B477-F2FDAA23CFDA}"/>
-                                  <w:date w:fullDate="2016-06-07T00:00:00Z">
+                                  <w:date>
                                     <w:dateFormat w:val="d 'de' MMMM 'de' yyyy"/>
                                     <w:lid w:val="es-ES"/>
                                     <w:storeMappedDataAs w:val="dateTime"/>
@@ -310,7 +310,17 @@
                                         <w:szCs w:val="28"/>
                                         <w:lang w:val="es-MX"/>
                                       </w:rPr>
-                                      <w:t>7 de junio de 2016</w:t>
+                                      <w:t>8</w:t>
+                                    </w:r>
+                                    <w:r>
+                                      <w:rPr>
+                                        <w:caps/>
+                                        <w:color w:val="0070C0"/>
+                                        <w:sz w:val="28"/>
+                                        <w:szCs w:val="28"/>
+                                        <w:lang w:val="es-MX"/>
+                                      </w:rPr>
+                                      <w:t xml:space="preserve"> de junio de 2016</w:t>
                                     </w:r>
                                   </w:p>
                                 </w:sdtContent>
@@ -423,7 +433,7 @@
                             <w:tag w:val=""/>
                             <w:id w:val="-1421177845"/>
                             <w:dataBinding w:prefixMappings="xmlns:ns0='http://schemas.microsoft.com/office/2006/coverPageProps' " w:xpath="/ns0:CoverPageProperties[1]/ns0:PublishDate[1]" w:storeItemID="{55AF091B-3C7A-41E3-B477-F2FDAA23CFDA}"/>
-                            <w:date w:fullDate="2016-06-07T00:00:00Z">
+                            <w:date>
                               <w:dateFormat w:val="d 'de' MMMM 'de' yyyy"/>
                               <w:lid w:val="es-ES"/>
                               <w:storeMappedDataAs w:val="dateTime"/>
@@ -452,7 +462,17 @@
                                   <w:szCs w:val="28"/>
                                   <w:lang w:val="es-MX"/>
                                 </w:rPr>
-                                <w:t>7 de junio de 2016</w:t>
+                                <w:t>8</w:t>
+                              </w:r>
+                              <w:r>
+                                <w:rPr>
+                                  <w:caps/>
+                                  <w:color w:val="0070C0"/>
+                                  <w:sz w:val="28"/>
+                                  <w:szCs w:val="28"/>
+                                  <w:lang w:val="es-MX"/>
+                                </w:rPr>
+                                <w:t xml:space="preserve"> de junio de 2016</w:t>
                               </w:r>
                             </w:p>
                           </w:sdtContent>
@@ -633,7 +653,7 @@
       <w:r>
         <w:fldChar w:fldCharType="separate"/>
       </w:r>
-      <w:hyperlink w:anchor="_Toc453112485" w:history="1">
+      <w:hyperlink w:anchor="_Toc453115831" w:history="1">
         <w:r>
           <w:rPr>
             <w:rStyle w:val="Hipervnculo"/>
@@ -660,7 +680,7 @@
             <w:noProof/>
             <w:webHidden/>
           </w:rPr>
-          <w:instrText xml:space="preserve"> PAGEREF _Toc453112485 \h </w:instrText>
+          <w:instrText xml:space="preserve"> PAGEREF _Toc453115831 \h </w:instrText>
         </w:r>
         <w:r>
           <w:rPr>
@@ -702,7 +722,7 @@
           <w:noProof/>
         </w:rPr>
       </w:pPr>
-      <w:hyperlink w:anchor="_Toc453112486" w:history="1">
+      <w:hyperlink w:anchor="_Toc453115832" w:history="1">
         <w:r>
           <w:rPr>
             <w:rStyle w:val="Hipervnculo"/>
@@ -729,7 +749,7 @@
             <w:noProof/>
             <w:webHidden/>
           </w:rPr>
-          <w:instrText xml:space="preserve"> PAGEREF _Toc453112486 \h </w:instrText>
+          <w:instrText xml:space="preserve"> PAGEREF _Toc453115832 \h </w:instrText>
         </w:r>
         <w:r>
           <w:rPr>
@@ -771,7 +791,7 @@
           <w:noProof/>
         </w:rPr>
       </w:pPr>
-      <w:hyperlink w:anchor="_Toc453112487" w:history="1">
+      <w:hyperlink w:anchor="_Toc453115833" w:history="1">
         <w:r>
           <w:rPr>
             <w:rStyle w:val="Hipervnculo"/>
@@ -798,7 +818,7 @@
             <w:noProof/>
             <w:webHidden/>
           </w:rPr>
-          <w:instrText xml:space="preserve"> PAGEREF _Toc453112487 \h </w:instrText>
+          <w:instrText xml:space="preserve"> PAGEREF _Toc453115833 \h </w:instrText>
         </w:r>
         <w:r>
           <w:rPr>
@@ -840,7 +860,7 @@
           <w:noProof/>
         </w:rPr>
       </w:pPr>
-      <w:hyperlink w:anchor="_Toc453112488" w:history="1">
+      <w:hyperlink w:anchor="_Toc453115834" w:history="1">
         <w:r>
           <w:rPr>
             <w:rStyle w:val="Hipervnculo"/>
@@ -867,7 +887,7 @@
             <w:noProof/>
             <w:webHidden/>
           </w:rPr>
-          <w:instrText xml:space="preserve"> PAGEREF _Toc453112488 \h </w:instrText>
+          <w:instrText xml:space="preserve"> PAGEREF _Toc453115834 \h </w:instrText>
         </w:r>
         <w:r>
           <w:rPr>
@@ -909,7 +929,7 @@
           <w:noProof/>
         </w:rPr>
       </w:pPr>
-      <w:hyperlink w:anchor="_Toc453112489" w:history="1">
+      <w:hyperlink w:anchor="_Toc453115835" w:history="1">
         <w:r>
           <w:rPr>
             <w:rStyle w:val="Hipervnculo"/>
@@ -936,7 +956,7 @@
             <w:noProof/>
             <w:webHidden/>
           </w:rPr>
-          <w:instrText xml:space="preserve"> PAGEREF _Toc453112489 \h </w:instrText>
+          <w:instrText xml:space="preserve"> PAGEREF _Toc453115835 \h </w:instrText>
         </w:r>
         <w:r>
           <w:rPr>
@@ -978,7 +998,7 @@
           <w:noProof/>
         </w:rPr>
       </w:pPr>
-      <w:hyperlink w:anchor="_Toc453112490" w:history="1">
+      <w:hyperlink w:anchor="_Toc453115836" w:history="1">
         <w:r>
           <w:rPr>
             <w:rStyle w:val="Hipervnculo"/>
@@ -1005,7 +1025,7 @@
             <w:noProof/>
             <w:webHidden/>
           </w:rPr>
-          <w:instrText xml:space="preserve"> PAGEREF _Toc453112490 \h </w:instrText>
+          <w:instrText xml:space="preserve"> PAGEREF _Toc453115836 \h </w:instrText>
         </w:r>
         <w:r>
           <w:rPr>
@@ -1047,7 +1067,7 @@
           <w:noProof/>
         </w:rPr>
       </w:pPr>
-      <w:hyperlink w:anchor="_Toc453112491" w:history="1">
+      <w:hyperlink w:anchor="_Toc453115837" w:history="1">
         <w:r>
           <w:rPr>
             <w:rStyle w:val="Hipervnculo"/>
@@ -1074,7 +1094,7 @@
             <w:noProof/>
             <w:webHidden/>
           </w:rPr>
-          <w:instrText xml:space="preserve"> PAGEREF _Toc453112491 \h </w:instrText>
+          <w:instrText xml:space="preserve"> PAGEREF _Toc453115837 \h </w:instrText>
         </w:r>
         <w:r>
           <w:rPr>
@@ -1094,7 +1114,7 @@
             <w:noProof/>
             <w:webHidden/>
           </w:rPr>
-          <w:t>0</w:t>
+          <w:t>7</w:t>
         </w:r>
         <w:r>
           <w:rPr>
@@ -1116,7 +1136,7 @@
           <w:noProof/>
         </w:rPr>
       </w:pPr>
-      <w:hyperlink w:anchor="_Toc453112492" w:history="1">
+      <w:hyperlink w:anchor="_Toc453115838" w:history="1">
         <w:r>
           <w:rPr>
             <w:rStyle w:val="Hipervnculo"/>
@@ -1143,7 +1163,7 @@
             <w:noProof/>
             <w:webHidden/>
           </w:rPr>
-          <w:instrText xml:space="preserve"> PAGEREF _Toc453112492 \h </w:instrText>
+          <w:instrText xml:space="preserve"> PAGEREF _Toc453115838 \h </w:instrText>
         </w:r>
         <w:r>
           <w:rPr>
@@ -1163,7 +1183,7 @@
             <w:noProof/>
             <w:webHidden/>
           </w:rPr>
-          <w:t>1</w:t>
+          <w:t>8</w:t>
         </w:r>
         <w:r>
           <w:rPr>
@@ -1185,7 +1205,7 @@
           <w:noProof/>
         </w:rPr>
       </w:pPr>
-      <w:hyperlink w:anchor="_Toc453112493" w:history="1">
+      <w:hyperlink w:anchor="_Toc453115839" w:history="1">
         <w:r>
           <w:rPr>
             <w:rStyle w:val="Hipervnculo"/>
@@ -1212,7 +1232,7 @@
             <w:noProof/>
             <w:webHidden/>
           </w:rPr>
-          <w:instrText xml:space="preserve"> PAGEREF _Toc453112493 \h </w:instrText>
+          <w:instrText xml:space="preserve"> PAGEREF _Toc453115839 \h </w:instrText>
         </w:r>
         <w:r>
           <w:rPr>
@@ -1232,7 +1252,7 @@
             <w:noProof/>
             <w:webHidden/>
           </w:rPr>
-          <w:t>2</w:t>
+          <w:t>9</w:t>
         </w:r>
         <w:r>
           <w:rPr>
@@ -1254,7 +1274,7 @@
           <w:noProof/>
         </w:rPr>
       </w:pPr>
-      <w:hyperlink w:anchor="_Toc453112494" w:history="1">
+      <w:hyperlink w:anchor="_Toc453115840" w:history="1">
         <w:r>
           <w:rPr>
             <w:rStyle w:val="Hipervnculo"/>
@@ -1281,7 +1301,7 @@
             <w:noProof/>
             <w:webHidden/>
           </w:rPr>
-          <w:instrText xml:space="preserve"> PAGEREF _Toc453112494 \h </w:instrText>
+          <w:instrText xml:space="preserve"> PAGEREF _Toc453115840 \h </w:instrText>
         </w:r>
         <w:r>
           <w:rPr>
@@ -1301,7 +1321,7 @@
             <w:noProof/>
             <w:webHidden/>
           </w:rPr>
-          <w:t>0</w:t>
+          <w:t>14</w:t>
         </w:r>
         <w:r>
           <w:rPr>
@@ -1323,7 +1343,7 @@
           <w:noProof/>
         </w:rPr>
       </w:pPr>
-      <w:hyperlink w:anchor="_Toc453112495" w:history="1">
+      <w:hyperlink w:anchor="_Toc453115841" w:history="1">
         <w:r>
           <w:rPr>
             <w:rStyle w:val="Hipervnculo"/>
@@ -1350,7 +1370,7 @@
             <w:noProof/>
             <w:webHidden/>
           </w:rPr>
-          <w:instrText xml:space="preserve"> PAGEREF _Toc453112495 \h </w:instrText>
+          <w:instrText xml:space="preserve"> PAGEREF _Toc453115841 \h </w:instrText>
         </w:r>
         <w:r>
           <w:rPr>
@@ -1370,7 +1390,7 @@
             <w:noProof/>
             <w:webHidden/>
           </w:rPr>
-          <w:t>4</w:t>
+          <w:t>18</w:t>
         </w:r>
         <w:r>
           <w:rPr>
@@ -1392,7 +1412,7 @@
           <w:noProof/>
         </w:rPr>
       </w:pPr>
-      <w:hyperlink w:anchor="_Toc453112496" w:history="1">
+      <w:hyperlink w:anchor="_Toc453115842" w:history="1">
         <w:r>
           <w:rPr>
             <w:rStyle w:val="Hipervnculo"/>
@@ -1420,7 +1440,7 @@
             <w:noProof/>
             <w:webHidden/>
           </w:rPr>
-          <w:instrText xml:space="preserve"> PAGEREF _Toc453112496 \h </w:instrText>
+          <w:instrText xml:space="preserve"> PAGEREF _Toc453115842 \h </w:instrText>
         </w:r>
         <w:r>
           <w:rPr>
@@ -1440,7 +1460,7 @@
             <w:noProof/>
             <w:webHidden/>
           </w:rPr>
-          <w:t>5</w:t>
+          <w:t>19</w:t>
         </w:r>
         <w:r>
           <w:rPr>
@@ -1454,23 +1474,29 @@
     <w:p>
       <w:pPr>
         <w:pStyle w:val="TDC3"/>
+        <w:tabs>
+          <w:tab w:val="left" w:pos="8110"/>
+        </w:tabs>
       </w:pPr>
       <w:r>
         <w:fldChar w:fldCharType="end"/>
-      </w:r>
-      <w:r>
-        <w:br w:type="page"/>
       </w:r>
       <w:bookmarkStart w:id="0" w:name="_GoBack"/>
       <w:bookmarkEnd w:id="0"/>
+      <w:r>
+        <w:br w:type="page"/>
+      </w:r>
+      <w:r>
+        <w:lastRenderedPageBreak/>
+        <w:tab/>
+      </w:r>
     </w:p>
     <w:p>
       <w:pPr>
         <w:pStyle w:val="Ttulo1"/>
       </w:pPr>
-      <w:bookmarkStart w:id="1" w:name="_Toc453112485"/>
-      <w:r>
-        <w:lastRenderedPageBreak/>
+      <w:bookmarkStart w:id="1" w:name="_Toc453115831"/>
+      <w:r>
         <w:t>Introducción</w:t>
       </w:r>
       <w:bookmarkEnd w:id="1"/>
@@ -1478,10 +1504,62 @@
     <w:p/>
     <w:p>
       <w:r>
-        <w:t>Este documento tiene como propósito complementar y demostrar la documentación del trabajo realizado, así como también justificar el trabajo por medio de los diagramas presentados en la materia de Principios de diseño de Software este documento tiene como fin dar a conocer al usuario el trabajo realizado este último semestre</w:t>
-      </w:r>
-      <w:r>
-        <w:t>, se recomienda al usuario, que tome como referencia este documento, ya que en este se da detalle de la implementación del software, por otro lado, se recomienda discreción por el leve desfase que pudiera existir entre los modelos y la implementación debido a que es normal la variación de cambios entre la documentación y el software final, estos siempre son arreglados en versiones posteriores, cuando el producto allá sido finalizado.</w:t>
+        <w:t xml:space="preserve">Este documento tiene como propósito complementar y demostrar la documentación del trabajo realizado, así como también justificar el trabajo por medio de los diagramas presentados en la materia de </w:t>
+      </w:r>
+      <w:r>
+        <w:rPr>
+          <w:i/>
+        </w:rPr>
+        <w:t>Principios de diseño de Software</w:t>
+      </w:r>
+      <w:r>
+        <w:t xml:space="preserve"> este documento tiene como fin dar a conocer al usuario el trabajo realizado este último semestre</w:t>
+      </w:r>
+      <w:r>
+        <w:t>.</w:t>
+      </w:r>
+    </w:p>
+    <w:p>
+      <w:pPr>
+        <w:ind w:firstLine="708"/>
+      </w:pPr>
+      <w:r>
+        <w:t>Se da</w:t>
+      </w:r>
+      <w:r>
+        <w:t xml:space="preserve"> al usuario</w:t>
+      </w:r>
+      <w:r>
+        <w:t xml:space="preserve"> este documento</w:t>
+      </w:r>
+      <w:r>
+        <w:t xml:space="preserve">, </w:t>
+      </w:r>
+      <w:r>
+        <w:t xml:space="preserve">para que sea tomado como referencia de lo trabajado en el proyecto, </w:t>
+      </w:r>
+      <w:r>
+        <w:t>ya que en este se da</w:t>
+      </w:r>
+      <w:r>
+        <w:t>n</w:t>
+      </w:r>
+      <w:r>
+        <w:t xml:space="preserve"> detalle</w:t>
+      </w:r>
+      <w:r>
+        <w:t>s</w:t>
+      </w:r>
+      <w:r>
+        <w:t xml:space="preserve"> de la implementaci</w:t>
+      </w:r>
+      <w:r>
+        <w:t>ón del software, se dará a conocer las soluciones al problema presentado, y se resolverán dudas comunes que podrán surgir, en complemento a este documento, también se tiene la documentación generada por el proyecto de java.</w:t>
+      </w:r>
+    </w:p>
+    <w:p>
+      <w:r>
+        <w:tab/>
       </w:r>
     </w:p>
     <w:p>
@@ -1496,7 +1574,7 @@
           <w:noProof/>
         </w:rPr>
       </w:pPr>
-      <w:bookmarkStart w:id="2" w:name="_Toc453112486"/>
+      <w:bookmarkStart w:id="2" w:name="_Toc453115832"/>
       <w:r>
         <w:rPr>
           <w:noProof/>
@@ -1520,16 +1598,67 @@
         <w:t>así como la justificación de los diseños</w:t>
       </w:r>
       <w:r>
-        <w:t xml:space="preserve"> del por qué las decisiones tomadas en este último paso, se tomaron las decisiones de que el lenguaje de programación seria Java con el entorno de desarrollo de NetBeans, los diagramas fueron construidos con ayuda de la herramienta CASE </w:t>
-      </w:r>
-      <w:r>
-        <w:rPr>
+        <w:t xml:space="preserve"> del por qué las decisiones tomadas en este último paso, se tomaron las decisiones de que el lenguaje de programación seria Java con el ent</w:t>
+      </w:r>
+      <w:r>
+        <w:t>orno de desarrollo de NetBeans</w:t>
+      </w:r>
+    </w:p>
+    <w:p>
+      <w:pPr>
+        <w:ind w:firstLine="708"/>
+      </w:pPr>
+      <w:r>
+        <w:t>Por parte de l</w:t>
+      </w:r>
+      <w:r>
+        <w:t>os diagramas</w:t>
+      </w:r>
+      <w:r>
+        <w:t>, estos</w:t>
+      </w:r>
+      <w:r>
+        <w:t xml:space="preserve"> fueron construidos con de la herramienta CASE</w:t>
+      </w:r>
+      <w:r>
+        <w:t>:</w:t>
+      </w:r>
+      <w:r>
+        <w:t xml:space="preserve"> </w:t>
+      </w:r>
+      <w:r>
+        <w:rPr>
+          <w:i/>
           <w:lang w:val="en-US"/>
         </w:rPr>
-        <w:t>Enterprise – Architect</w:t>
+        <w:t>Enterprise</w:t>
+      </w:r>
+      <w:r>
+        <w:rPr>
+          <w:i/>
+          <w:lang w:val="en-US"/>
+        </w:rPr>
+        <w:t xml:space="preserve"> Architect</w:t>
       </w:r>
       <w:r>
         <w:t xml:space="preserve"> y con ayuda y colaboración del Dr. Jorge Octavio Ocharán Hernández estos diagramas fueron previamente revisados y autorizados por el mismo.</w:t>
+      </w:r>
+    </w:p>
+    <w:p>
+      <w:pPr>
+        <w:ind w:firstLine="708"/>
+      </w:pPr>
+      <w:r>
+        <w:t>Se dan justificaciones en el documento del porqué de algunas cosas, por ejemplo</w:t>
+      </w:r>
+      <w:r>
+        <w:t>,</w:t>
+      </w:r>
+      <w:r>
+        <w:t xml:space="preserve"> las interfaces de los módulos, incluso supuestos como, </w:t>
+      </w:r>
+      <w:r>
+        <w:t>las funcionalidades del sistema que no están implementadas estas paran a versiones posteriores para poder desarrollar el software por completo.</w:t>
       </w:r>
     </w:p>
     <w:p>
@@ -1549,60 +1678,141 @@
       <w:pPr>
         <w:pStyle w:val="Ttulo2"/>
       </w:pPr>
-      <w:bookmarkStart w:id="3" w:name="_Toc453112487"/>
+      <w:bookmarkStart w:id="3" w:name="_Toc453115833"/>
       <w:r>
         <w:lastRenderedPageBreak/>
         <w:t>Análisis</w:t>
       </w:r>
       <w:bookmarkEnd w:id="3"/>
     </w:p>
-    <w:p>
-      <w:r>
-        <w:t>Se necesita un sistema que pueda:</w:t>
-      </w:r>
-    </w:p>
-    <w:p>
-      <w:r>
-        <w:t>Realizar reservaciones.</w:t>
-      </w:r>
-    </w:p>
-    <w:p>
-      <w:r>
-        <w:t>Realizar préstamos.</w:t>
-      </w:r>
-    </w:p>
-    <w:p>
-      <w:r>
-        <w:t>Devoluciones.</w:t>
-      </w:r>
-    </w:p>
-    <w:p>
-      <w:r>
-        <w:t>Generar multas.</w:t>
-      </w:r>
-    </w:p>
-    <w:p>
-      <w:r>
-        <w:t>Agregar Usuarios.</w:t>
-      </w:r>
-    </w:p>
-    <w:p>
-      <w:r>
-        <w:t>Deshabilitar Usuarios.</w:t>
-      </w:r>
-    </w:p>
-    <w:p>
-      <w:r>
-        <w:t>Agregar Ítems.</w:t>
-      </w:r>
-    </w:p>
-    <w:p>
-      <w:r>
-        <w:t>Renovar los permisos de usuario.</w:t>
-      </w:r>
-    </w:p>
     <w:p/>
     <w:p>
+      <w:r>
+        <w:t>Por medio de la elicitación de requerimientos determinamos que s</w:t>
+      </w:r>
+      <w:r>
+        <w:t>e necesita</w:t>
+      </w:r>
+      <w:r>
+        <w:t>ba un sistema que pudiera hacer los siguientes procesos</w:t>
+      </w:r>
+      <w:r>
+        <w:t>:</w:t>
+      </w:r>
+    </w:p>
+    <w:p/>
+    <w:p>
+      <w:pPr>
+        <w:keepNext/>
+      </w:pPr>
+      <w:r>
+        <w:rPr>
+          <w:noProof/>
+        </w:rPr>
+        <w:drawing>
+          <wp:inline distT="0" distB="0" distL="0" distR="0" wp14:anchorId="3747A0E2" wp14:editId="51F3DA1D">
+            <wp:extent cx="5909094" cy="3858905"/>
+            <wp:effectExtent l="0" t="0" r="0" b="8255"/>
+            <wp:docPr id="9" name="Imagen 9"/>
+            <wp:cNvGraphicFramePr>
+              <a:graphicFrameLocks xmlns:a="http://schemas.openxmlformats.org/drawingml/2006/main" noChangeAspect="1"/>
+            </wp:cNvGraphicFramePr>
+            <a:graphic xmlns:a="http://schemas.openxmlformats.org/drawingml/2006/main">
+              <a:graphicData uri="http://schemas.openxmlformats.org/drawingml/2006/picture">
+                <pic:pic xmlns:pic="http://schemas.openxmlformats.org/drawingml/2006/picture">
+                  <pic:nvPicPr>
+                    <pic:cNvPr id="0" name="Picture 2"/>
+                    <pic:cNvPicPr>
+                      <a:picLocks noChangeAspect="1" noChangeArrowheads="1"/>
+                    </pic:cNvPicPr>
+                  </pic:nvPicPr>
+                  <pic:blipFill>
+                    <a:blip r:embed="rId12">
+                      <a:extLst>
+                        <a:ext uri="{28A0092B-C50C-407E-A947-70E740481C1C}">
+                          <a14:useLocalDpi xmlns:a14="http://schemas.microsoft.com/office/drawing/2010/main" val="0"/>
+                        </a:ext>
+                      </a:extLst>
+                    </a:blip>
+                    <a:srcRect/>
+                    <a:stretch>
+                      <a:fillRect/>
+                    </a:stretch>
+                  </pic:blipFill>
+                  <pic:spPr bwMode="auto">
+                    <a:xfrm>
+                      <a:off x="0" y="0"/>
+                      <a:ext cx="5912195" cy="3860930"/>
+                    </a:xfrm>
+                    <a:prstGeom prst="rect">
+                      <a:avLst/>
+                    </a:prstGeom>
+                    <a:noFill/>
+                    <a:ln>
+                      <a:noFill/>
+                    </a:ln>
+                  </pic:spPr>
+                </pic:pic>
+              </a:graphicData>
+            </a:graphic>
+          </wp:inline>
+        </w:drawing>
+      </w:r>
+    </w:p>
+    <w:p>
+      <w:pPr>
+        <w:pStyle w:val="Descripcin"/>
+        <w:rPr>
+          <w:rStyle w:val="Textoennegrita"/>
+        </w:rPr>
+      </w:pPr>
+      <w:r>
+        <w:rPr>
+          <w:rStyle w:val="Textoennegrita"/>
+        </w:rPr>
+        <w:t xml:space="preserve">Ilustración </w:t>
+      </w:r>
+      <w:r>
+        <w:rPr>
+          <w:rStyle w:val="Textoennegrita"/>
+        </w:rPr>
+        <w:fldChar w:fldCharType="begin"/>
+      </w:r>
+      <w:r>
+        <w:rPr>
+          <w:rStyle w:val="Textoennegrita"/>
+        </w:rPr>
+        <w:instrText xml:space="preserve"> SEQ Ilustración \* ARABIC </w:instrText>
+      </w:r>
+      <w:r>
+        <w:rPr>
+          <w:rStyle w:val="Textoennegrita"/>
+        </w:rPr>
+        <w:fldChar w:fldCharType="separate"/>
+      </w:r>
+      <w:r>
+        <w:rPr>
+          <w:rStyle w:val="Textoennegrita"/>
+        </w:rPr>
+        <w:t>1</w:t>
+      </w:r>
+      <w:r>
+        <w:rPr>
+          <w:rStyle w:val="Textoennegrita"/>
+        </w:rPr>
+        <w:fldChar w:fldCharType="end"/>
+      </w:r>
+      <w:r>
+        <w:rPr>
+          <w:rStyle w:val="Textoennegrita"/>
+        </w:rPr>
+        <w:t xml:space="preserve"> Modelo de funcionalidad por paquete</w:t>
+      </w:r>
+    </w:p>
+    <w:p>
+      <w:r>
+        <w:t>Ordenado por funcionalidad y tomando en cuenta que cada uno cubriera una necesidad del cliente</w:t>
+      </w:r>
       <w:r>
         <w:br w:type="page"/>
       </w:r>
@@ -1611,7 +1821,7 @@
       <w:pPr>
         <w:pStyle w:val="Ttulo2"/>
       </w:pPr>
-      <w:bookmarkStart w:id="4" w:name="_Toc453112488"/>
+      <w:bookmarkStart w:id="4" w:name="_Toc453115834"/>
       <w:r>
         <w:lastRenderedPageBreak/>
         <w:t>Requerimientos</w:t>
@@ -1783,6 +1993,20 @@
       </w:r>
     </w:p>
     <w:p/>
+    <w:p>
+      <w:r>
+        <w:t xml:space="preserve">Se necesita contar con un servidor dedicado en red o en </w:t>
+      </w:r>
+      <w:r>
+        <w:t>el mismo pc</w:t>
+      </w:r>
+      <w:r>
+        <w:t>, con base</w:t>
+      </w:r>
+      <w:r>
+        <w:t xml:space="preserve"> de datos previamente creada.</w:t>
+      </w:r>
+    </w:p>
     <w:p>
       <w:r>
         <w:br w:type="page"/>
@@ -1792,7 +2016,7 @@
       <w:pPr>
         <w:pStyle w:val="Ttulo2"/>
       </w:pPr>
-      <w:bookmarkStart w:id="5" w:name="_Toc453112489"/>
+      <w:bookmarkStart w:id="5" w:name="_Toc453115835"/>
       <w:r>
         <w:lastRenderedPageBreak/>
         <w:t>Diseño</w:t>
@@ -1822,7 +2046,13 @@
         <w:t>estos fueron la</w:t>
       </w:r>
       <w:r>
-        <w:t xml:space="preserve"> base para la elaboración de este proyecto</w:t>
+        <w:t xml:space="preserve"> base para la elaboración de</w:t>
+      </w:r>
+      <w:r>
+        <w:t>l</w:t>
+      </w:r>
+      <w:r>
+        <w:t xml:space="preserve"> proyecto</w:t>
       </w:r>
       <w:r>
         <w:t>, así mismo la implementación está reflejada en el sistema trabajado.</w:t>
@@ -1832,7 +2062,7 @@
       <w:pPr>
         <w:pStyle w:val="Ttulo3"/>
       </w:pPr>
-      <w:bookmarkStart w:id="6" w:name="_Toc453112490"/>
+      <w:bookmarkStart w:id="6" w:name="_Toc453115836"/>
       <w:r>
         <w:t>Base de datos</w:t>
       </w:r>
@@ -1861,7 +2091,7 @@
                     </pic:cNvPicPr>
                   </pic:nvPicPr>
                   <pic:blipFill>
-                    <a:blip r:embed="rId12">
+                    <a:blip r:embed="rId13">
                       <a:extLst>
                         <a:ext uri="{28A0092B-C50C-407E-A947-70E740481C1C}">
                           <a14:useLocalDpi xmlns:a14="http://schemas.microsoft.com/office/drawing/2010/main" val="0"/>
@@ -1896,8 +2126,12 @@
     <w:p>
       <w:pPr>
         <w:pStyle w:val="Descripcin"/>
+        <w:rPr>
+          <w:rStyle w:val="Textoennegrita"/>
+        </w:rPr>
         <w:sectPr>
-          <w:footerReference w:type="default" r:id="rId13"/>
+          <w:footerReference w:type="default" r:id="rId14"/>
+          <w:footerReference w:type="first" r:id="rId15"/>
           <w:pgSz w:w="12240" w:h="15840"/>
           <w:pgMar w:top="1440" w:right="1440" w:bottom="1440" w:left="1440" w:header="720" w:footer="720" w:gutter="0"/>
           <w:pgBorders w:offsetFrom="page">
@@ -1913,17 +2147,45 @@
         </w:sectPr>
       </w:pPr>
       <w:r>
+        <w:rPr>
+          <w:rStyle w:val="Textoennegrita"/>
+        </w:rPr>
         <w:t xml:space="preserve">Ilustración </w:t>
       </w:r>
-      <w:fldSimple w:instr=" SEQ Ilustración \* ARABIC ">
-        <w:r>
-          <w:rPr>
-            <w:noProof/>
-          </w:rPr>
-          <w:t>1</w:t>
-        </w:r>
-      </w:fldSimple>
-      <w:r>
+      <w:r>
+        <w:rPr>
+          <w:rStyle w:val="Textoennegrita"/>
+        </w:rPr>
+        <w:fldChar w:fldCharType="begin"/>
+      </w:r>
+      <w:r>
+        <w:rPr>
+          <w:rStyle w:val="Textoennegrita"/>
+        </w:rPr>
+        <w:instrText xml:space="preserve"> SEQ Ilustración \* ARABIC </w:instrText>
+      </w:r>
+      <w:r>
+        <w:rPr>
+          <w:rStyle w:val="Textoennegrita"/>
+        </w:rPr>
+        <w:fldChar w:fldCharType="separate"/>
+      </w:r>
+      <w:r>
+        <w:rPr>
+          <w:rStyle w:val="Textoennegrita"/>
+        </w:rPr>
+        <w:t>2</w:t>
+      </w:r>
+      <w:r>
+        <w:rPr>
+          <w:rStyle w:val="Textoennegrita"/>
+        </w:rPr>
+        <w:fldChar w:fldCharType="end"/>
+      </w:r>
+      <w:r>
+        <w:rPr>
+          <w:rStyle w:val="Textoennegrita"/>
+        </w:rPr>
         <w:t xml:space="preserve"> Modelo de base de datos</w:t>
       </w:r>
     </w:p>
@@ -1931,7 +2193,7 @@
       <w:pPr>
         <w:pStyle w:val="Ttulo3"/>
       </w:pPr>
-      <w:bookmarkStart w:id="7" w:name="_Toc453112491"/>
+      <w:bookmarkStart w:id="7" w:name="_Toc453115837"/>
       <w:r>
         <w:lastRenderedPageBreak/>
         <w:t>Modelo de Clases</w:t>
@@ -1961,7 +2223,7 @@
                     </pic:cNvPicPr>
                   </pic:nvPicPr>
                   <pic:blipFill>
-                    <a:blip r:embed="rId14" cstate="print">
+                    <a:blip r:embed="rId16" cstate="print">
                       <a:extLst>
                         <a:ext uri="{28A0092B-C50C-407E-A947-70E740481C1C}">
                           <a14:useLocalDpi xmlns:a14="http://schemas.microsoft.com/office/drawing/2010/main" val="0"/>
@@ -1996,19 +2258,50 @@
     <w:p>
       <w:pPr>
         <w:pStyle w:val="Descripcin"/>
+        <w:rPr>
+          <w:rStyle w:val="Textoennegrita"/>
+        </w:rPr>
       </w:pPr>
       <w:r>
+        <w:rPr>
+          <w:rStyle w:val="Textoennegrita"/>
+        </w:rPr>
         <w:t xml:space="preserve">Ilustración </w:t>
       </w:r>
-      <w:fldSimple w:instr=" SEQ Ilustración \* ARABIC ">
-        <w:r>
-          <w:rPr>
-            <w:noProof/>
-          </w:rPr>
-          <w:t>2</w:t>
-        </w:r>
-      </w:fldSimple>
-      <w:r>
+      <w:r>
+        <w:rPr>
+          <w:rStyle w:val="Textoennegrita"/>
+        </w:rPr>
+        <w:fldChar w:fldCharType="begin"/>
+      </w:r>
+      <w:r>
+        <w:rPr>
+          <w:rStyle w:val="Textoennegrita"/>
+        </w:rPr>
+        <w:instrText xml:space="preserve"> SEQ Ilustración \* ARABIC </w:instrText>
+      </w:r>
+      <w:r>
+        <w:rPr>
+          <w:rStyle w:val="Textoennegrita"/>
+        </w:rPr>
+        <w:fldChar w:fldCharType="separate"/>
+      </w:r>
+      <w:r>
+        <w:rPr>
+          <w:rStyle w:val="Textoennegrita"/>
+        </w:rPr>
+        <w:t>3</w:t>
+      </w:r>
+      <w:r>
+        <w:rPr>
+          <w:rStyle w:val="Textoennegrita"/>
+        </w:rPr>
+        <w:fldChar w:fldCharType="end"/>
+      </w:r>
+      <w:r>
+        <w:rPr>
+          <w:rStyle w:val="Textoennegrita"/>
+        </w:rPr>
         <w:t xml:space="preserve"> Modelo de clases</w:t>
       </w:r>
     </w:p>
@@ -2034,7 +2327,7 @@
       <w:pPr>
         <w:pStyle w:val="Ttulo3"/>
       </w:pPr>
-      <w:bookmarkStart w:id="8" w:name="_Toc453112492"/>
+      <w:bookmarkStart w:id="8" w:name="_Toc453115838"/>
       <w:r>
         <w:lastRenderedPageBreak/>
         <w:t>Entidad Relación</w:t>
@@ -2064,7 +2357,7 @@
                     </pic:cNvPicPr>
                   </pic:nvPicPr>
                   <pic:blipFill>
-                    <a:blip r:embed="rId15">
+                    <a:blip r:embed="rId17">
                       <a:extLst>
                         <a:ext uri="{28A0092B-C50C-407E-A947-70E740481C1C}">
                           <a14:useLocalDpi xmlns:a14="http://schemas.microsoft.com/office/drawing/2010/main" val="0"/>
@@ -2099,19 +2392,50 @@
     <w:p>
       <w:pPr>
         <w:pStyle w:val="Descripcin"/>
+        <w:rPr>
+          <w:rStyle w:val="Textoennegrita"/>
+        </w:rPr>
       </w:pPr>
       <w:r>
+        <w:rPr>
+          <w:rStyle w:val="Textoennegrita"/>
+        </w:rPr>
         <w:t xml:space="preserve">Ilustración </w:t>
       </w:r>
-      <w:fldSimple w:instr=" SEQ Ilustración \* ARABIC ">
-        <w:r>
-          <w:rPr>
-            <w:noProof/>
-          </w:rPr>
-          <w:t>3</w:t>
-        </w:r>
-      </w:fldSimple>
-      <w:r>
+      <w:r>
+        <w:rPr>
+          <w:rStyle w:val="Textoennegrita"/>
+        </w:rPr>
+        <w:fldChar w:fldCharType="begin"/>
+      </w:r>
+      <w:r>
+        <w:rPr>
+          <w:rStyle w:val="Textoennegrita"/>
+        </w:rPr>
+        <w:instrText xml:space="preserve"> SEQ Ilustración \* ARABIC </w:instrText>
+      </w:r>
+      <w:r>
+        <w:rPr>
+          <w:rStyle w:val="Textoennegrita"/>
+        </w:rPr>
+        <w:fldChar w:fldCharType="separate"/>
+      </w:r>
+      <w:r>
+        <w:rPr>
+          <w:rStyle w:val="Textoennegrita"/>
+        </w:rPr>
+        <w:t>4</w:t>
+      </w:r>
+      <w:r>
+        <w:rPr>
+          <w:rStyle w:val="Textoennegrita"/>
+        </w:rPr>
+        <w:fldChar w:fldCharType="end"/>
+      </w:r>
+      <w:r>
+        <w:rPr>
+          <w:rStyle w:val="Textoennegrita"/>
+        </w:rPr>
         <w:t xml:space="preserve"> Modelo entidad - relación</w:t>
       </w:r>
     </w:p>
@@ -2132,7 +2456,7 @@
       <w:pPr>
         <w:pStyle w:val="Ttulo3"/>
       </w:pPr>
-      <w:bookmarkStart w:id="9" w:name="_Toc453112493"/>
+      <w:bookmarkStart w:id="9" w:name="_Toc453115839"/>
       <w:r>
         <w:lastRenderedPageBreak/>
         <w:t>Prototipos</w:t>
@@ -2173,178 +2497,6 @@
                 <pic:pic xmlns:pic="http://schemas.openxmlformats.org/drawingml/2006/picture">
                   <pic:nvPicPr>
                     <pic:cNvPr id="0" name="Picture 1" descr="C:\Users\DARKENSES\Documents\GitHub\Principios_Disenio\MockUps\registrar_prestamo.png"/>
-                    <pic:cNvPicPr>
-                      <a:picLocks noChangeAspect="1" noChangeArrowheads="1"/>
-                    </pic:cNvPicPr>
-                  </pic:nvPicPr>
-                  <pic:blipFill>
-                    <a:blip r:embed="rId16">
-                      <a:extLst>
-                        <a:ext uri="{28A0092B-C50C-407E-A947-70E740481C1C}">
-                          <a14:useLocalDpi xmlns:a14="http://schemas.microsoft.com/office/drawing/2010/main" val="0"/>
-                        </a:ext>
-                      </a:extLst>
-                    </a:blip>
-                    <a:srcRect/>
-                    <a:stretch>
-                      <a:fillRect/>
-                    </a:stretch>
-                  </pic:blipFill>
-                  <pic:spPr bwMode="auto">
-                    <a:xfrm>
-                      <a:off x="0" y="0"/>
-                      <a:ext cx="8229600" cy="4514456"/>
-                    </a:xfrm>
-                    <a:prstGeom prst="rect">
-                      <a:avLst/>
-                    </a:prstGeom>
-                    <a:noFill/>
-                    <a:ln>
-                      <a:noFill/>
-                    </a:ln>
-                  </pic:spPr>
-                </pic:pic>
-              </a:graphicData>
-            </a:graphic>
-          </wp:inline>
-        </w:drawing>
-      </w:r>
-    </w:p>
-    <w:p>
-      <w:pPr>
-        <w:pStyle w:val="Descripcin"/>
-      </w:pPr>
-      <w:r>
-        <w:t xml:space="preserve">Ilustración </w:t>
-      </w:r>
-      <w:fldSimple w:instr=" SEQ Ilustración \* ARABIC ">
-        <w:r>
-          <w:rPr>
-            <w:noProof/>
-          </w:rPr>
-          <w:t>4</w:t>
-        </w:r>
-      </w:fldSimple>
-      <w:r>
-        <w:t xml:space="preserve"> Prototipo realizar préstamo</w:t>
-      </w:r>
-    </w:p>
-    <w:p>
-      <w:pPr>
-        <w:keepNext/>
-      </w:pPr>
-      <w:r>
-        <w:rPr>
-          <w:noProof/>
-        </w:rPr>
-        <w:lastRenderedPageBreak/>
-        <w:drawing>
-          <wp:inline distT="0" distB="0" distL="0" distR="0">
-            <wp:extent cx="8229600" cy="4514456"/>
-            <wp:effectExtent l="0" t="0" r="0" b="635"/>
-            <wp:docPr id="6" name="Imagen 6" descr="C:\Users\DARKENSES\Documents\GitHub\Principios_Disenio\MockUps\prestamo_realizado.png"/>
-            <wp:cNvGraphicFramePr>
-              <a:graphicFrameLocks xmlns:a="http://schemas.openxmlformats.org/drawingml/2006/main" noChangeAspect="1"/>
-            </wp:cNvGraphicFramePr>
-            <a:graphic xmlns:a="http://schemas.openxmlformats.org/drawingml/2006/main">
-              <a:graphicData uri="http://schemas.openxmlformats.org/drawingml/2006/picture">
-                <pic:pic xmlns:pic="http://schemas.openxmlformats.org/drawingml/2006/picture">
-                  <pic:nvPicPr>
-                    <pic:cNvPr id="0" name="Picture 3" descr="C:\Users\DARKENSES\Documents\GitHub\Principios_Disenio\MockUps\prestamo_realizado.png"/>
-                    <pic:cNvPicPr>
-                      <a:picLocks noChangeAspect="1" noChangeArrowheads="1"/>
-                    </pic:cNvPicPr>
-                  </pic:nvPicPr>
-                  <pic:blipFill>
-                    <a:blip r:embed="rId17">
-                      <a:extLst>
-                        <a:ext uri="{28A0092B-C50C-407E-A947-70E740481C1C}">
-                          <a14:useLocalDpi xmlns:a14="http://schemas.microsoft.com/office/drawing/2010/main" val="0"/>
-                        </a:ext>
-                      </a:extLst>
-                    </a:blip>
-                    <a:srcRect/>
-                    <a:stretch>
-                      <a:fillRect/>
-                    </a:stretch>
-                  </pic:blipFill>
-                  <pic:spPr bwMode="auto">
-                    <a:xfrm>
-                      <a:off x="0" y="0"/>
-                      <a:ext cx="8229600" cy="4514456"/>
-                    </a:xfrm>
-                    <a:prstGeom prst="rect">
-                      <a:avLst/>
-                    </a:prstGeom>
-                    <a:noFill/>
-                    <a:ln>
-                      <a:noFill/>
-                    </a:ln>
-                  </pic:spPr>
-                </pic:pic>
-              </a:graphicData>
-            </a:graphic>
-          </wp:inline>
-        </w:drawing>
-      </w:r>
-    </w:p>
-    <w:p>
-      <w:pPr>
-        <w:pStyle w:val="Descripcin"/>
-      </w:pPr>
-      <w:r>
-        <w:t xml:space="preserve">Ilustración </w:t>
-      </w:r>
-      <w:fldSimple w:instr=" SEQ Ilustración \* ARABIC ">
-        <w:r>
-          <w:rPr>
-            <w:noProof/>
-          </w:rPr>
-          <w:t>5</w:t>
-        </w:r>
-      </w:fldSimple>
-      <w:r>
-        <w:t xml:space="preserve"> Prototipo préstamo correcto</w:t>
-      </w:r>
-    </w:p>
-    <w:p>
-      <w:pPr>
-        <w:keepNext/>
-      </w:pPr>
-      <w:r>
-        <w:rPr>
-          <w:rStyle w:val="Normal"/>
-          <w:rFonts w:ascii="Times New Roman" w:eastAsia="Times New Roman" w:hAnsi="Times New Roman" w:cs="Times New Roman"/>
-          <w:snapToGrid w:val="0"/>
-          <w:color w:val="000000"/>
-          <w:w w:val="0"/>
-          <w:sz w:val="0"/>
-          <w:szCs w:val="0"/>
-          <w:u w:color="000000"/>
-          <w:bdr w:val="none" w:sz="0" w:space="0" w:color="000000"/>
-          <w:shd w:val="clear" w:color="000000" w:fill="000000"/>
-          <w:lang w:val="x-none" w:eastAsia="x-none" w:bidi="x-none"/>
-        </w:rPr>
-        <w:lastRenderedPageBreak/>
-        <w:t xml:space="preserve"> </w:t>
-      </w:r>
-      <w:r>
-        <w:rPr>
-          <w:noProof/>
-        </w:rPr>
-        <w:drawing>
-          <wp:inline distT="0" distB="0" distL="0" distR="0">
-            <wp:extent cx="8229600" cy="4514456"/>
-            <wp:effectExtent l="0" t="0" r="0" b="635"/>
-            <wp:docPr id="7" name="Imagen 7" descr="C:\Users\DARKENSES\Documents\GitHub\Principios_Disenio\MockUps\prestamo_erroneo_base_de_datos.png"/>
-            <wp:cNvGraphicFramePr>
-              <a:graphicFrameLocks xmlns:a="http://schemas.openxmlformats.org/drawingml/2006/main" noChangeAspect="1"/>
-            </wp:cNvGraphicFramePr>
-            <a:graphic xmlns:a="http://schemas.openxmlformats.org/drawingml/2006/main">
-              <a:graphicData uri="http://schemas.openxmlformats.org/drawingml/2006/picture">
-                <pic:pic xmlns:pic="http://schemas.openxmlformats.org/drawingml/2006/picture">
-                  <pic:nvPicPr>
-                    <pic:cNvPr id="0" name="Picture 4" descr="C:\Users\DARKENSES\Documents\GitHub\Principios_Disenio\MockUps\prestamo_erroneo_base_de_datos.png"/>
                     <pic:cNvPicPr>
                       <a:picLocks noChangeAspect="1" noChangeArrowheads="1"/>
                     </pic:cNvPicPr>
@@ -2385,65 +2537,53 @@
     <w:p>
       <w:pPr>
         <w:pStyle w:val="Descripcin"/>
+        <w:rPr>
+          <w:rStyle w:val="Textoennegrita"/>
+        </w:rPr>
       </w:pPr>
       <w:r>
+        <w:rPr>
+          <w:rStyle w:val="Textoennegrita"/>
+        </w:rPr>
         <w:t xml:space="preserve">Ilustración </w:t>
       </w:r>
-      <w:fldSimple w:instr=" SEQ Ilustración \* ARABIC ">
-        <w:r>
-          <w:rPr>
-            <w:noProof/>
-          </w:rPr>
-          <w:t>6</w:t>
-        </w:r>
-      </w:fldSimple>
-      <w:r>
-        <w:t xml:space="preserve"> Prototipo pré</w:t>
-      </w:r>
-      <w:r>
-        <w:rPr>
-          <w:noProof/>
-        </w:rPr>
-        <w:t>stamo con error a base de datos</w:t>
-      </w:r>
-    </w:p>
-    <w:p>
-      <w:r>
-        <w:rPr>
-          <w:rStyle w:val="Normal"/>
-          <w:rFonts w:ascii="Times New Roman" w:eastAsia="Times New Roman" w:hAnsi="Times New Roman" w:cs="Times New Roman"/>
-          <w:snapToGrid w:val="0"/>
-          <w:color w:val="000000"/>
-          <w:w w:val="0"/>
-          <w:sz w:val="0"/>
-          <w:szCs w:val="0"/>
-          <w:u w:color="000000"/>
-          <w:bdr w:val="none" w:sz="0" w:space="0" w:color="000000"/>
-          <w:shd w:val="clear" w:color="000000" w:fill="000000"/>
-          <w:lang w:val="x-none" w:eastAsia="x-none" w:bidi="x-none"/>
-        </w:rPr>
-        <w:t xml:space="preserve"> </w:t>
-      </w:r>
-    </w:p>
-    <w:p>
-      <w:pPr>
-        <w:spacing w:before="0" w:after="120"/>
-        <w:jc w:val="left"/>
-      </w:pPr>
-      <w:r>
-        <w:br w:type="page"/>
-      </w:r>
-    </w:p>
-    <w:p>
-      <w:pPr>
-        <w:pStyle w:val="Ttulo4"/>
-      </w:pPr>
-      <w:r>
-        <w:lastRenderedPageBreak/>
-        <w:t>Modulo Reservación</w:t>
-      </w:r>
-    </w:p>
-    <w:p/>
+      <w:r>
+        <w:rPr>
+          <w:rStyle w:val="Textoennegrita"/>
+        </w:rPr>
+        <w:fldChar w:fldCharType="begin"/>
+      </w:r>
+      <w:r>
+        <w:rPr>
+          <w:rStyle w:val="Textoennegrita"/>
+        </w:rPr>
+        <w:instrText xml:space="preserve"> SEQ Ilustración \* ARABIC </w:instrText>
+      </w:r>
+      <w:r>
+        <w:rPr>
+          <w:rStyle w:val="Textoennegrita"/>
+        </w:rPr>
+        <w:fldChar w:fldCharType="separate"/>
+      </w:r>
+      <w:r>
+        <w:rPr>
+          <w:rStyle w:val="Textoennegrita"/>
+        </w:rPr>
+        <w:t>5</w:t>
+      </w:r>
+      <w:r>
+        <w:rPr>
+          <w:rStyle w:val="Textoennegrita"/>
+        </w:rPr>
+        <w:fldChar w:fldCharType="end"/>
+      </w:r>
+      <w:r>
+        <w:rPr>
+          <w:rStyle w:val="Textoennegrita"/>
+        </w:rPr>
+        <w:t xml:space="preserve"> Prototipo realizar préstamo</w:t>
+      </w:r>
+    </w:p>
     <w:p>
       <w:pPr>
         <w:keepNext/>
@@ -2452,11 +2592,12 @@
         <w:rPr>
           <w:noProof/>
         </w:rPr>
+        <w:lastRenderedPageBreak/>
         <w:drawing>
-          <wp:inline distT="0" distB="0" distL="0" distR="0" wp14:anchorId="18B96C3C" wp14:editId="1C79E961">
+          <wp:inline distT="0" distB="0" distL="0" distR="0">
             <wp:extent cx="8229600" cy="4514456"/>
             <wp:effectExtent l="0" t="0" r="0" b="635"/>
-            <wp:docPr id="5" name="Imagen 5" descr="C:\Users\DARKENSES\Documents\GitHub\Principios_Disenio\MockUps\sistema_usuario_item.png"/>
+            <wp:docPr id="6" name="Imagen 6" descr="C:\Users\DARKENSES\Documents\GitHub\Principios_Disenio\MockUps\prestamo_realizado.png"/>
             <wp:cNvGraphicFramePr>
               <a:graphicFrameLocks xmlns:a="http://schemas.openxmlformats.org/drawingml/2006/main" noChangeAspect="1"/>
             </wp:cNvGraphicFramePr>
@@ -2464,7 +2605,7 @@
               <a:graphicData uri="http://schemas.openxmlformats.org/drawingml/2006/picture">
                 <pic:pic xmlns:pic="http://schemas.openxmlformats.org/drawingml/2006/picture">
                   <pic:nvPicPr>
-                    <pic:cNvPr id="0" name="Picture 2" descr="C:\Users\DARKENSES\Documents\GitHub\Principios_Disenio\MockUps\sistema_usuario_item.png"/>
+                    <pic:cNvPr id="0" name="Picture 3" descr="C:\Users\DARKENSES\Documents\GitHub\Principios_Disenio\MockUps\prestamo_realizado.png"/>
                     <pic:cNvPicPr>
                       <a:picLocks noChangeAspect="1" noChangeArrowheads="1"/>
                     </pic:cNvPicPr>
@@ -2506,28 +2647,318 @@
       <w:pPr>
         <w:pStyle w:val="Descripcin"/>
         <w:rPr>
+          <w:rStyle w:val="Textoennegrita"/>
+        </w:rPr>
+      </w:pPr>
+      <w:r>
+        <w:rPr>
+          <w:rStyle w:val="Textoennegrita"/>
+        </w:rPr>
+        <w:t xml:space="preserve">Ilustración </w:t>
+      </w:r>
+      <w:r>
+        <w:rPr>
+          <w:rStyle w:val="Textoennegrita"/>
+        </w:rPr>
+        <w:fldChar w:fldCharType="begin"/>
+      </w:r>
+      <w:r>
+        <w:rPr>
+          <w:rStyle w:val="Textoennegrita"/>
+        </w:rPr>
+        <w:instrText xml:space="preserve"> SEQ Ilustración \* ARABIC </w:instrText>
+      </w:r>
+      <w:r>
+        <w:rPr>
+          <w:rStyle w:val="Textoennegrita"/>
+        </w:rPr>
+        <w:fldChar w:fldCharType="separate"/>
+      </w:r>
+      <w:r>
+        <w:rPr>
+          <w:rStyle w:val="Textoennegrita"/>
+        </w:rPr>
+        <w:t>6</w:t>
+      </w:r>
+      <w:r>
+        <w:rPr>
+          <w:rStyle w:val="Textoennegrita"/>
+        </w:rPr>
+        <w:fldChar w:fldCharType="end"/>
+      </w:r>
+      <w:r>
+        <w:rPr>
+          <w:rStyle w:val="Textoennegrita"/>
+        </w:rPr>
+        <w:t xml:space="preserve"> Prototipo préstamo correcto</w:t>
+      </w:r>
+    </w:p>
+    <w:p>
+      <w:pPr>
+        <w:keepNext/>
+      </w:pPr>
+      <w:r>
+        <w:rPr>
+          <w:rFonts w:ascii="Times New Roman" w:eastAsia="Times New Roman" w:hAnsi="Times New Roman" w:cs="Times New Roman"/>
+          <w:snapToGrid w:val="0"/>
+          <w:color w:val="000000"/>
+          <w:w w:val="0"/>
+          <w:sz w:val="0"/>
+          <w:szCs w:val="0"/>
+          <w:u w:color="000000"/>
+          <w:bdr w:val="none" w:sz="0" w:space="0" w:color="000000"/>
+          <w:shd w:val="clear" w:color="000000" w:fill="000000"/>
+          <w:lang w:val="x-none" w:eastAsia="x-none" w:bidi="x-none"/>
+        </w:rPr>
+        <w:lastRenderedPageBreak/>
+        <w:t xml:space="preserve"> </w:t>
+      </w:r>
+      <w:r>
+        <w:rPr>
           <w:noProof/>
         </w:rPr>
+        <w:drawing>
+          <wp:inline distT="0" distB="0" distL="0" distR="0">
+            <wp:extent cx="8229600" cy="4514456"/>
+            <wp:effectExtent l="0" t="0" r="0" b="635"/>
+            <wp:docPr id="7" name="Imagen 7" descr="C:\Users\DARKENSES\Documents\GitHub\Principios_Disenio\MockUps\prestamo_erroneo_base_de_datos.png"/>
+            <wp:cNvGraphicFramePr>
+              <a:graphicFrameLocks xmlns:a="http://schemas.openxmlformats.org/drawingml/2006/main" noChangeAspect="1"/>
+            </wp:cNvGraphicFramePr>
+            <a:graphic xmlns:a="http://schemas.openxmlformats.org/drawingml/2006/main">
+              <a:graphicData uri="http://schemas.openxmlformats.org/drawingml/2006/picture">
+                <pic:pic xmlns:pic="http://schemas.openxmlformats.org/drawingml/2006/picture">
+                  <pic:nvPicPr>
+                    <pic:cNvPr id="0" name="Picture 4" descr="C:\Users\DARKENSES\Documents\GitHub\Principios_Disenio\MockUps\prestamo_erroneo_base_de_datos.png"/>
+                    <pic:cNvPicPr>
+                      <a:picLocks noChangeAspect="1" noChangeArrowheads="1"/>
+                    </pic:cNvPicPr>
+                  </pic:nvPicPr>
+                  <pic:blipFill>
+                    <a:blip r:embed="rId20">
+                      <a:extLst>
+                        <a:ext uri="{28A0092B-C50C-407E-A947-70E740481C1C}">
+                          <a14:useLocalDpi xmlns:a14="http://schemas.microsoft.com/office/drawing/2010/main" val="0"/>
+                        </a:ext>
+                      </a:extLst>
+                    </a:blip>
+                    <a:srcRect/>
+                    <a:stretch>
+                      <a:fillRect/>
+                    </a:stretch>
+                  </pic:blipFill>
+                  <pic:spPr bwMode="auto">
+                    <a:xfrm>
+                      <a:off x="0" y="0"/>
+                      <a:ext cx="8229600" cy="4514456"/>
+                    </a:xfrm>
+                    <a:prstGeom prst="rect">
+                      <a:avLst/>
+                    </a:prstGeom>
+                    <a:noFill/>
+                    <a:ln>
+                      <a:noFill/>
+                    </a:ln>
+                  </pic:spPr>
+                </pic:pic>
+              </a:graphicData>
+            </a:graphic>
+          </wp:inline>
+        </w:drawing>
+      </w:r>
+    </w:p>
+    <w:p>
+      <w:pPr>
+        <w:pStyle w:val="Descripcin"/>
+        <w:rPr>
+          <w:rStyle w:val="Textoennegrita"/>
+        </w:rPr>
       </w:pPr>
       <w:r>
+        <w:rPr>
+          <w:rStyle w:val="Textoennegrita"/>
+        </w:rPr>
         <w:t xml:space="preserve">Ilustración </w:t>
       </w:r>
-      <w:fldSimple w:instr=" SEQ Ilustración \* ARABIC ">
-        <w:r>
-          <w:rPr>
-            <w:noProof/>
-          </w:rPr>
-          <w:t>7</w:t>
-        </w:r>
-      </w:fldSimple>
-      <w:r>
-        <w:t xml:space="preserve"> Prototipo reservar</w:t>
-      </w:r>
+      <w:r>
+        <w:rPr>
+          <w:rStyle w:val="Textoennegrita"/>
+        </w:rPr>
+        <w:fldChar w:fldCharType="begin"/>
+      </w:r>
+      <w:r>
+        <w:rPr>
+          <w:rStyle w:val="Textoennegrita"/>
+        </w:rPr>
+        <w:instrText xml:space="preserve"> SEQ Ilustración \* ARABIC </w:instrText>
+      </w:r>
+      <w:r>
+        <w:rPr>
+          <w:rStyle w:val="Textoennegrita"/>
+        </w:rPr>
+        <w:fldChar w:fldCharType="separate"/>
+      </w:r>
+      <w:r>
+        <w:rPr>
+          <w:rStyle w:val="Textoennegrita"/>
+        </w:rPr>
+        <w:t>7</w:t>
+      </w:r>
+      <w:r>
+        <w:rPr>
+          <w:rStyle w:val="Textoennegrita"/>
+        </w:rPr>
+        <w:fldChar w:fldCharType="end"/>
+      </w:r>
+      <w:r>
+        <w:rPr>
+          <w:rStyle w:val="Textoennegrita"/>
+        </w:rPr>
+        <w:t xml:space="preserve"> Prototipo préstamo con error a base de datos</w:t>
+      </w:r>
+    </w:p>
+    <w:p>
+      <w:r>
+        <w:rPr>
+          <w:rFonts w:ascii="Times New Roman" w:eastAsia="Times New Roman" w:hAnsi="Times New Roman" w:cs="Times New Roman"/>
+          <w:snapToGrid w:val="0"/>
+          <w:color w:val="000000"/>
+          <w:w w:val="0"/>
+          <w:sz w:val="0"/>
+          <w:szCs w:val="0"/>
+          <w:u w:color="000000"/>
+          <w:bdr w:val="none" w:sz="0" w:space="0" w:color="000000"/>
+          <w:shd w:val="clear" w:color="000000" w:fill="000000"/>
+          <w:lang w:val="x-none" w:eastAsia="x-none" w:bidi="x-none"/>
+        </w:rPr>
+        <w:t xml:space="preserve"> </w:t>
+      </w:r>
+    </w:p>
+    <w:p>
+      <w:pPr>
+        <w:spacing w:before="0" w:after="120"/>
+        <w:jc w:val="left"/>
+      </w:pPr>
+      <w:r>
+        <w:br w:type="page"/>
+      </w:r>
+    </w:p>
+    <w:p>
+      <w:pPr>
+        <w:pStyle w:val="Ttulo4"/>
+      </w:pPr>
+      <w:r>
+        <w:lastRenderedPageBreak/>
+        <w:t>Modulo Reservación</w:t>
+      </w:r>
+    </w:p>
+    <w:p/>
+    <w:p>
+      <w:pPr>
+        <w:keepNext/>
+      </w:pPr>
       <w:r>
         <w:rPr>
           <w:noProof/>
         </w:rPr>
-        <w:t xml:space="preserve"> ítem</w:t>
+        <w:drawing>
+          <wp:inline distT="0" distB="0" distL="0" distR="0" wp14:anchorId="18B96C3C" wp14:editId="1C79E961">
+            <wp:extent cx="8229600" cy="4514456"/>
+            <wp:effectExtent l="0" t="0" r="0" b="635"/>
+            <wp:docPr id="5" name="Imagen 5" descr="C:\Users\DARKENSES\Documents\GitHub\Principios_Disenio\MockUps\sistema_usuario_item.png"/>
+            <wp:cNvGraphicFramePr>
+              <a:graphicFrameLocks xmlns:a="http://schemas.openxmlformats.org/drawingml/2006/main" noChangeAspect="1"/>
+            </wp:cNvGraphicFramePr>
+            <a:graphic xmlns:a="http://schemas.openxmlformats.org/drawingml/2006/main">
+              <a:graphicData uri="http://schemas.openxmlformats.org/drawingml/2006/picture">
+                <pic:pic xmlns:pic="http://schemas.openxmlformats.org/drawingml/2006/picture">
+                  <pic:nvPicPr>
+                    <pic:cNvPr id="0" name="Picture 2" descr="C:\Users\DARKENSES\Documents\GitHub\Principios_Disenio\MockUps\sistema_usuario_item.png"/>
+                    <pic:cNvPicPr>
+                      <a:picLocks noChangeAspect="1" noChangeArrowheads="1"/>
+                    </pic:cNvPicPr>
+                  </pic:nvPicPr>
+                  <pic:blipFill>
+                    <a:blip r:embed="rId21">
+                      <a:extLst>
+                        <a:ext uri="{28A0092B-C50C-407E-A947-70E740481C1C}">
+                          <a14:useLocalDpi xmlns:a14="http://schemas.microsoft.com/office/drawing/2010/main" val="0"/>
+                        </a:ext>
+                      </a:extLst>
+                    </a:blip>
+                    <a:srcRect/>
+                    <a:stretch>
+                      <a:fillRect/>
+                    </a:stretch>
+                  </pic:blipFill>
+                  <pic:spPr bwMode="auto">
+                    <a:xfrm>
+                      <a:off x="0" y="0"/>
+                      <a:ext cx="8229600" cy="4514456"/>
+                    </a:xfrm>
+                    <a:prstGeom prst="rect">
+                      <a:avLst/>
+                    </a:prstGeom>
+                    <a:noFill/>
+                    <a:ln>
+                      <a:noFill/>
+                    </a:ln>
+                  </pic:spPr>
+                </pic:pic>
+              </a:graphicData>
+            </a:graphic>
+          </wp:inline>
+        </w:drawing>
+      </w:r>
+    </w:p>
+    <w:p>
+      <w:pPr>
+        <w:pStyle w:val="Descripcin"/>
+        <w:rPr>
+          <w:rStyle w:val="Textoennegrita"/>
+        </w:rPr>
+      </w:pPr>
+      <w:r>
+        <w:rPr>
+          <w:rStyle w:val="Textoennegrita"/>
+        </w:rPr>
+        <w:t xml:space="preserve">Ilustración </w:t>
+      </w:r>
+      <w:r>
+        <w:rPr>
+          <w:rStyle w:val="Textoennegrita"/>
+        </w:rPr>
+        <w:fldChar w:fldCharType="begin"/>
+      </w:r>
+      <w:r>
+        <w:rPr>
+          <w:rStyle w:val="Textoennegrita"/>
+        </w:rPr>
+        <w:instrText xml:space="preserve"> SEQ Ilustración \* ARABIC </w:instrText>
+      </w:r>
+      <w:r>
+        <w:rPr>
+          <w:rStyle w:val="Textoennegrita"/>
+        </w:rPr>
+        <w:fldChar w:fldCharType="separate"/>
+      </w:r>
+      <w:r>
+        <w:rPr>
+          <w:rStyle w:val="Textoennegrita"/>
+        </w:rPr>
+        <w:t>8</w:t>
+      </w:r>
+      <w:r>
+        <w:rPr>
+          <w:rStyle w:val="Textoennegrita"/>
+        </w:rPr>
+        <w:fldChar w:fldCharType="end"/>
+      </w:r>
+      <w:r>
+        <w:rPr>
+          <w:rStyle w:val="Textoennegrita"/>
+        </w:rPr>
+        <w:t xml:space="preserve"> Prototipo reservar ítem</w:t>
       </w:r>
     </w:p>
     <w:p>
@@ -2576,7 +3007,7 @@
                     </pic:cNvPicPr>
                   </pic:nvPicPr>
                   <pic:blipFill>
-                    <a:blip r:embed="rId20">
+                    <a:blip r:embed="rId22">
                       <a:extLst>
                         <a:ext uri="{28A0092B-C50C-407E-A947-70E740481C1C}">
                           <a14:useLocalDpi xmlns:a14="http://schemas.microsoft.com/office/drawing/2010/main" val="0"/>
@@ -2612,21 +3043,49 @@
       <w:pPr>
         <w:pStyle w:val="Descripcin"/>
         <w:rPr>
-          <w:u w:val="single"/>
+          <w:rStyle w:val="Textoennegrita"/>
         </w:rPr>
       </w:pPr>
       <w:r>
+        <w:rPr>
+          <w:rStyle w:val="Textoennegrita"/>
+        </w:rPr>
         <w:t xml:space="preserve">Ilustración </w:t>
       </w:r>
-      <w:fldSimple w:instr=" SEQ Ilustración \* ARABIC ">
-        <w:r>
-          <w:rPr>
-            <w:noProof/>
-          </w:rPr>
-          <w:t>8</w:t>
-        </w:r>
-      </w:fldSimple>
-      <w:r>
+      <w:r>
+        <w:rPr>
+          <w:rStyle w:val="Textoennegrita"/>
+        </w:rPr>
+        <w:fldChar w:fldCharType="begin"/>
+      </w:r>
+      <w:r>
+        <w:rPr>
+          <w:rStyle w:val="Textoennegrita"/>
+        </w:rPr>
+        <w:instrText xml:space="preserve"> SEQ Ilustración \* ARABIC </w:instrText>
+      </w:r>
+      <w:r>
+        <w:rPr>
+          <w:rStyle w:val="Textoennegrita"/>
+        </w:rPr>
+        <w:fldChar w:fldCharType="separate"/>
+      </w:r>
+      <w:r>
+        <w:rPr>
+          <w:rStyle w:val="Textoennegrita"/>
+        </w:rPr>
+        <w:t>9</w:t>
+      </w:r>
+      <w:r>
+        <w:rPr>
+          <w:rStyle w:val="Textoennegrita"/>
+        </w:rPr>
+        <w:fldChar w:fldCharType="end"/>
+      </w:r>
+      <w:r>
+        <w:rPr>
+          <w:rStyle w:val="Textoennegrita"/>
+        </w:rPr>
         <w:t xml:space="preserve"> Prototipo reservar ítem correcto</w:t>
       </w:r>
     </w:p>
@@ -2641,7 +3100,6 @@
             <w:bottom w:val="thinThickThinLargeGap" w:sz="8" w:space="24" w:color="0070C0"/>
             <w:right w:val="thinThickThinLargeGap" w:sz="8" w:space="24" w:color="0070C0"/>
           </w:pgBorders>
-          <w:pgNumType w:start="0"/>
           <w:cols w:space="720"/>
           <w:titlePg/>
           <w:docGrid w:linePitch="272"/>
@@ -2652,7 +3110,7 @@
       <w:pPr>
         <w:pStyle w:val="Ttulo2"/>
       </w:pPr>
-      <w:bookmarkStart w:id="10" w:name="_Toc453112494"/>
+      <w:bookmarkStart w:id="10" w:name="_Toc453115840"/>
       <w:r>
         <w:lastRenderedPageBreak/>
         <w:t>Estándar</w:t>
@@ -2685,43 +3143,6 @@
           </w:tcPr>
           <w:p>
             <w:r>
-              <w:t>Propósito</w:t>
-            </w:r>
-          </w:p>
-        </w:tc>
-        <w:tc>
-          <w:tcPr>
-            <w:tcW w:w="7647" w:type="dxa"/>
-            <w:tcBorders>
-              <w:top w:val="single" w:sz="2" w:space="0" w:color="auto"/>
-              <w:left w:val="single" w:sz="2" w:space="0" w:color="auto"/>
-              <w:bottom w:val="single" w:sz="2" w:space="0" w:color="auto"/>
-              <w:right w:val="single" w:sz="2" w:space="0" w:color="auto"/>
-            </w:tcBorders>
-          </w:tcPr>
-          <w:p>
-            <w:r>
-              <w:t>Guiar el desarrollo de software con estándares</w:t>
-            </w:r>
-          </w:p>
-          <w:p/>
-        </w:tc>
-      </w:tr>
-      <w:tr>
-        <w:trPr>
-          <w:cantSplit/>
-          <w:jc w:val="center"/>
-        </w:trPr>
-        <w:tc>
-          <w:tcPr>
-            <w:tcW w:w="1821" w:type="dxa"/>
-            <w:tcBorders>
-              <w:top w:val="single" w:sz="2" w:space="0" w:color="auto"/>
-              <w:left w:val="single" w:sz="2" w:space="0" w:color="auto"/>
-            </w:tcBorders>
-          </w:tcPr>
-          <w:p>
-            <w:r>
               <w:t>Cabecera de programa</w:t>
             </w:r>
           </w:p>
@@ -2813,16 +3234,14 @@
               </w:rPr>
               <w:t xml:space="preserve"> * Clase tipo biblioteca, a través de ésta clase se pueden </w:t>
             </w:r>
-            <w:proofErr w:type="spellStart"/>
-            <w:r>
-              <w:rPr>
-                <w:rFonts w:ascii="Raleway" w:hAnsi="Raleway"/>
-                <w:sz w:val="22"/>
-                <w:lang w:val="es-MX"/>
-              </w:rPr>
-              <w:t>realizer</w:t>
-            </w:r>
-            <w:proofErr w:type="spellEnd"/>
+            <w:r>
+              <w:rPr>
+                <w:rFonts w:ascii="Raleway" w:hAnsi="Raleway"/>
+                <w:sz w:val="22"/>
+                <w:lang w:val="es-MX"/>
+              </w:rPr>
+              <w:t>realizar</w:t>
+            </w:r>
           </w:p>
           <w:p>
             <w:pPr>
@@ -5279,7 +5698,7 @@
       <w:pPr>
         <w:pStyle w:val="Ttulo1"/>
       </w:pPr>
-      <w:bookmarkStart w:id="11" w:name="_Toc453112495"/>
+      <w:bookmarkStart w:id="11" w:name="_Toc453115841"/>
       <w:r>
         <w:lastRenderedPageBreak/>
         <w:t>Conclusiones</w:t>
@@ -5291,7 +5710,13 @@
         <w:t>En conclusión,</w:t>
       </w:r>
       <w:r>
-        <w:t xml:space="preserve"> podemos decir que el proyecto esta implementado al 25% pero es posible la escalabilidad del mismo, pero por razones de evaluación y tiempo no es posible, pero por medio de los diseños modelados en la materia de </w:t>
+        <w:t xml:space="preserve"> podemos decir que el proyecto esta implementado al 25% pero es posible la escalabilidad del mismo, pero por razones de evaluación y tiempo no es posible</w:t>
+      </w:r>
+      <w:r>
+        <w:t xml:space="preserve"> la implementación de la demás funcionalidad</w:t>
+      </w:r>
+      <w:r>
+        <w:t xml:space="preserve">, pero por medio de los diseños modelados en la materia de </w:t>
       </w:r>
       <w:r>
         <w:rPr>
@@ -5325,10 +5750,14 @@
         <w:br w:type="page"/>
       </w:r>
     </w:p>
-    <w:bookmarkStart w:id="12" w:name="_Toc453112496" w:displacedByCustomXml="next"/>
+    <w:bookmarkStart w:id="12" w:name="_Toc453115842" w:displacedByCustomXml="next"/>
     <w:sdt>
       <w:sdtPr>
         <w:rPr>
+          <w:rFonts w:eastAsiaTheme="minorEastAsia" w:cstheme="minorBidi"/>
+          <w:color w:val="auto"/>
+          <w:sz w:val="24"/>
+          <w:szCs w:val="20"/>
           <w:lang w:val="es-ES"/>
         </w:rPr>
         <w:id w:val="137772867"/>
@@ -5339,10 +5768,6 @@
       </w:sdtPr>
       <w:sdtEndPr>
         <w:rPr>
-          <w:rFonts w:eastAsiaTheme="minorEastAsia" w:cstheme="minorBidi"/>
-          <w:color w:val="auto"/>
-          <w:sz w:val="24"/>
-          <w:szCs w:val="20"/>
           <w:lang w:val="es-MX"/>
         </w:rPr>
       </w:sdtEndPr>
@@ -5364,6 +5789,7 @@
             <w:id w:val="-573587230"/>
             <w:bibliography/>
           </w:sdtPr>
+          <w:sdtEndPr/>
           <w:sdtContent>
             <w:p>
               <w:pPr>
@@ -5629,7 +6055,6 @@
         <w:bottom w:val="thinThickThinLargeGap" w:sz="8" w:space="24" w:color="0070C0"/>
         <w:right w:val="thinThickThinLargeGap" w:sz="8" w:space="24" w:color="0070C0"/>
       </w:pgBorders>
-      <w:pgNumType w:start="0"/>
       <w:cols w:space="720"/>
       <w:titlePg/>
       <w:docGrid w:linePitch="272"/>
@@ -5677,6 +6102,7 @@
     <w:sdtEndPr>
       <w:rPr>
         <w:rFonts w:asciiTheme="majorHAnsi" w:eastAsiaTheme="majorEastAsia" w:hAnsiTheme="majorHAnsi" w:cstheme="majorBidi"/>
+        <w:color w:val="0070C0"/>
         <w:sz w:val="40"/>
         <w:szCs w:val="40"/>
       </w:rPr>
@@ -5687,6 +6113,7 @@
           <w:pStyle w:val="Piedepgina"/>
           <w:rPr>
             <w:rFonts w:asciiTheme="majorHAnsi" w:eastAsiaTheme="majorEastAsia" w:hAnsiTheme="majorHAnsi" w:cstheme="majorBidi"/>
+            <w:color w:val="0070C0"/>
             <w:sz w:val="40"/>
             <w:szCs w:val="40"/>
           </w:rPr>
@@ -5694,17 +6121,22 @@
         <w:r>
           <w:rPr>
             <w:rFonts w:asciiTheme="minorHAnsi" w:hAnsiTheme="minorHAnsi" w:cs="Times New Roman"/>
+            <w:color w:val="0070C0"/>
             <w:sz w:val="22"/>
             <w:szCs w:val="22"/>
           </w:rPr>
           <w:fldChar w:fldCharType="begin"/>
         </w:r>
         <w:r>
+          <w:rPr>
+            <w:color w:val="0070C0"/>
+          </w:rPr>
           <w:instrText>PAGE   \* MERGEFORMAT</w:instrText>
         </w:r>
         <w:r>
           <w:rPr>
             <w:rFonts w:asciiTheme="minorHAnsi" w:hAnsiTheme="minorHAnsi" w:cs="Times New Roman"/>
+            <w:color w:val="0070C0"/>
             <w:sz w:val="22"/>
             <w:szCs w:val="22"/>
           </w:rPr>
@@ -5714,15 +6146,106 @@
           <w:rPr>
             <w:rFonts w:asciiTheme="majorHAnsi" w:eastAsiaTheme="majorEastAsia" w:hAnsiTheme="majorHAnsi" w:cstheme="majorBidi"/>
             <w:noProof/>
+            <w:color w:val="0070C0"/>
             <w:sz w:val="40"/>
             <w:szCs w:val="40"/>
             <w:lang w:val="es-ES"/>
           </w:rPr>
-          <w:t>3</w:t>
+          <w:t>1</w:t>
         </w:r>
         <w:r>
           <w:rPr>
             <w:rFonts w:asciiTheme="majorHAnsi" w:eastAsiaTheme="majorEastAsia" w:hAnsiTheme="majorHAnsi" w:cstheme="majorBidi"/>
+            <w:color w:val="0070C0"/>
+            <w:sz w:val="40"/>
+            <w:szCs w:val="40"/>
+          </w:rPr>
+          <w:fldChar w:fldCharType="end"/>
+        </w:r>
+      </w:p>
+    </w:sdtContent>
+  </w:sdt>
+  <w:p>
+    <w:pPr>
+      <w:pStyle w:val="Piedepgina"/>
+    </w:pPr>
+  </w:p>
+</w:ftr>
+</file>
+
+<file path=word/footer2.xml><?xml version="1.0" encoding="utf-8"?>
+<w:ftr xmlns:wpc="http://schemas.microsoft.com/office/word/2010/wordprocessingCanvas" xmlns:cx="http://schemas.microsoft.com/office/drawing/2014/chartex" xmlns:cx1="http://schemas.microsoft.com/office/drawing/2015/9/8/chartex" xmlns:mc="http://schemas.openxmlformats.org/markup-compatibility/2006" xmlns:o="urn:schemas-microsoft-com:office:office" xmlns:r="http://schemas.openxmlformats.org/officeDocument/2006/relationships" xmlns:m="http://schemas.openxmlformats.org/officeDocument/2006/math" xmlns:v="urn:schemas-microsoft-com:vml" xmlns:wp14="http://schemas.microsoft.com/office/word/2010/wordprocessingDrawing" xmlns:wp="http://schemas.openxmlformats.org/drawingml/2006/wordprocessingDrawing" xmlns:w10="urn:schemas-microsoft-com:office:word" xmlns:w="http://schemas.openxmlformats.org/wordprocessingml/2006/main" xmlns:w14="http://schemas.microsoft.com/office/word/2010/wordml" xmlns:w15="http://schemas.microsoft.com/office/word/2012/wordml" xmlns:w16se="http://schemas.microsoft.com/office/word/2015/wordml/symex" xmlns:wpg="http://schemas.microsoft.com/office/word/2010/wordprocessingGroup" xmlns:wpi="http://schemas.microsoft.com/office/word/2010/wordprocessingInk" xmlns:wne="http://schemas.microsoft.com/office/word/2006/wordml" xmlns:wps="http://schemas.microsoft.com/office/word/2010/wordprocessingShape" mc:Ignorable="w14 w15 w16se wp14">
+  <w:sdt>
+    <w:sdtPr>
+      <w:rPr>
+        <w:rFonts w:asciiTheme="minorHAnsi" w:hAnsiTheme="minorHAnsi" w:cs="Times New Roman"/>
+        <w:sz w:val="22"/>
+        <w:szCs w:val="22"/>
+      </w:rPr>
+      <w:id w:val="-1505043948"/>
+      <w:docPartObj>
+        <w:docPartGallery w:val="Page Numbers (Bottom of Page)"/>
+        <w:docPartUnique/>
+      </w:docPartObj>
+    </w:sdtPr>
+    <w:sdtEndPr>
+      <w:rPr>
+        <w:rFonts w:asciiTheme="majorHAnsi" w:eastAsiaTheme="majorEastAsia" w:hAnsiTheme="majorHAnsi" w:cstheme="majorBidi"/>
+        <w:color w:val="0070C0"/>
+        <w:sz w:val="40"/>
+        <w:szCs w:val="40"/>
+      </w:rPr>
+    </w:sdtEndPr>
+    <w:sdtContent>
+      <w:p>
+        <w:pPr>
+          <w:pStyle w:val="Piedepgina"/>
+          <w:rPr>
+            <w:rFonts w:asciiTheme="majorHAnsi" w:eastAsiaTheme="majorEastAsia" w:hAnsiTheme="majorHAnsi" w:cstheme="majorBidi"/>
+            <w:color w:val="0070C0"/>
+            <w:sz w:val="40"/>
+            <w:szCs w:val="40"/>
+          </w:rPr>
+        </w:pPr>
+        <w:r>
+          <w:rPr>
+            <w:rFonts w:asciiTheme="minorHAnsi" w:hAnsiTheme="minorHAnsi" w:cs="Times New Roman"/>
+            <w:color w:val="0070C0"/>
+            <w:sz w:val="22"/>
+            <w:szCs w:val="22"/>
+          </w:rPr>
+          <w:fldChar w:fldCharType="begin"/>
+        </w:r>
+        <w:r>
+          <w:rPr>
+            <w:color w:val="0070C0"/>
+          </w:rPr>
+          <w:instrText>PAGE   \* MERGEFORMAT</w:instrText>
+        </w:r>
+        <w:r>
+          <w:rPr>
+            <w:rFonts w:asciiTheme="minorHAnsi" w:hAnsiTheme="minorHAnsi" w:cs="Times New Roman"/>
+            <w:color w:val="0070C0"/>
+            <w:sz w:val="22"/>
+            <w:szCs w:val="22"/>
+          </w:rPr>
+          <w:fldChar w:fldCharType="separate"/>
+        </w:r>
+        <w:r>
+          <w:rPr>
+            <w:rFonts w:asciiTheme="majorHAnsi" w:eastAsiaTheme="majorEastAsia" w:hAnsiTheme="majorHAnsi" w:cstheme="majorBidi"/>
+            <w:noProof/>
+            <w:color w:val="0070C0"/>
+            <w:sz w:val="40"/>
+            <w:szCs w:val="40"/>
+            <w:lang w:val="es-ES"/>
+          </w:rPr>
+          <w:t>0</w:t>
+        </w:r>
+        <w:r>
+          <w:rPr>
+            <w:rFonts w:asciiTheme="majorHAnsi" w:eastAsiaTheme="majorEastAsia" w:hAnsiTheme="majorHAnsi" w:cstheme="majorBidi"/>
+            <w:color w:val="0070C0"/>
             <w:sz w:val="40"/>
             <w:szCs w:val="40"/>
           </w:rPr>
@@ -6422,6 +6945,7 @@
   <w:style w:type="character" w:default="1" w:styleId="Fuentedeprrafopredeter">
     <w:name w:val="Default Paragraph Font"/>
     <w:uiPriority w:val="1"/>
+    <w:semiHidden/>
     <w:unhideWhenUsed/>
   </w:style>
   <w:style w:type="table" w:default="1" w:styleId="Tablanormal">
@@ -6662,12 +7186,14 @@
   </w:style>
   <w:style w:type="character" w:styleId="Textoennegrita">
     <w:name w:val="Strong"/>
-    <w:basedOn w:val="Fuentedeprrafopredeter"/>
     <w:uiPriority w:val="22"/>
     <w:qFormat/>
+    <w:rsid w:val="00C432EC"/>
     <w:rPr>
-      <w:b/>
-      <w:bCs/>
+      <w:rFonts w:ascii="Raleway" w:hAnsi="Raleway"/>
+      <w:b w:val="0"/>
+      <w:i/>
+      <w:sz w:val="16"/>
     </w:rPr>
   </w:style>
   <w:style w:type="paragraph" w:styleId="Cita">
@@ -7146,6 +7672,7 @@
   </w:compat>
   <w:rsids>
     <w:rsidRoot w:val="004A2563"/>
+    <w:rsid w:val="00097615"/>
     <w:rsid w:val="004A2563"/>
     <w:rsid w:val="007B686C"/>
     <w:rsid w:val="009F0B85"/>
@@ -7906,7 +8433,7 @@
 
 <file path=customXml/item1.xml><?xml version="1.0" encoding="utf-8"?>
 <CoverPageProperties xmlns="http://schemas.microsoft.com/office/2006/coverPageProps">
-  <PublishDate>2016-06-07T00:00:00</PublishDate>
+  <PublishDate>8 de junio de 2016</PublishDate>
   <Abstract/>
   <CompanyAddress>Ingeniería de Software</CompanyAddress>
   <CompanyPhone/>
@@ -8108,7 +8635,7 @@
 </file>
 
 <file path=customXml/itemProps3.xml><?xml version="1.0" encoding="utf-8"?>
-<ds:datastoreItem xmlns:ds="http://schemas.openxmlformats.org/officeDocument/2006/customXml" ds:itemID="{AD304B41-9274-4B87-AB5A-790DE5D7B844}">
+<ds:datastoreItem xmlns:ds="http://schemas.openxmlformats.org/officeDocument/2006/customXml" ds:itemID="{0C07434D-0FD3-41DE-9416-5588081B4661}">
   <ds:schemaRefs>
     <ds:schemaRef ds:uri="http://schemas.openxmlformats.org/officeDocument/2006/bibliography"/>
   </ds:schemaRefs>

</xml_diff>

<commit_message>
Agrego plantilla de casos de uso
</commit_message>
<xml_diff>
--- a/Documento_entrega_final.docx
+++ b/Documento_entrega_final.docx
@@ -1481,8 +1481,6 @@
       <w:r>
         <w:fldChar w:fldCharType="end"/>
       </w:r>
-      <w:bookmarkStart w:id="0" w:name="_GoBack"/>
-      <w:bookmarkEnd w:id="0"/>
       <w:r>
         <w:br w:type="page"/>
       </w:r>
@@ -1495,11 +1493,11 @@
       <w:pPr>
         <w:pStyle w:val="Ttulo1"/>
       </w:pPr>
-      <w:bookmarkStart w:id="1" w:name="_Toc453115831"/>
+      <w:bookmarkStart w:id="0" w:name="_Toc453115831"/>
       <w:r>
         <w:t>Introducción</w:t>
       </w:r>
-      <w:bookmarkEnd w:id="1"/>
+      <w:bookmarkEnd w:id="0"/>
     </w:p>
     <w:p/>
     <w:p>
@@ -1574,7 +1572,7 @@
           <w:noProof/>
         </w:rPr>
       </w:pPr>
-      <w:bookmarkStart w:id="2" w:name="_Toc453115832"/>
+      <w:bookmarkStart w:id="1" w:name="_Toc453115832"/>
       <w:r>
         <w:rPr>
           <w:noProof/>
@@ -1582,7 +1580,7 @@
         <w:lastRenderedPageBreak/>
         <w:t>Desarollo</w:t>
       </w:r>
-      <w:bookmarkEnd w:id="2"/>
+      <w:bookmarkEnd w:id="1"/>
     </w:p>
     <w:p>
       <w:r>
@@ -1678,12 +1676,12 @@
       <w:pPr>
         <w:pStyle w:val="Ttulo2"/>
       </w:pPr>
-      <w:bookmarkStart w:id="3" w:name="_Toc453115833"/>
+      <w:bookmarkStart w:id="2" w:name="_Toc453115833"/>
       <w:r>
         <w:lastRenderedPageBreak/>
         <w:t>Análisis</w:t>
       </w:r>
-      <w:bookmarkEnd w:id="3"/>
+      <w:bookmarkEnd w:id="2"/>
     </w:p>
     <w:p/>
     <w:p>
@@ -1821,15 +1819,26 @@
       <w:pPr>
         <w:pStyle w:val="Ttulo2"/>
       </w:pPr>
-      <w:bookmarkStart w:id="4" w:name="_Toc453115834"/>
+      <w:bookmarkStart w:id="3" w:name="_Toc453115834"/>
       <w:r>
         <w:lastRenderedPageBreak/>
         <w:t>Requerimientos</w:t>
       </w:r>
-      <w:bookmarkEnd w:id="4"/>
+      <w:bookmarkEnd w:id="3"/>
+    </w:p>
+    <w:p>
+      <w:pPr>
+        <w:pStyle w:val="Ttulo3"/>
+      </w:pPr>
+      <w:r>
+        <w:t>Requerimientos del sistema Hardware y Software</w:t>
+      </w:r>
     </w:p>
     <w:p/>
     <w:p>
+      <w:pPr>
+        <w:pStyle w:val="Ttulo4"/>
+      </w:pPr>
       <w:r>
         <w:t>Requerimientos mínimos:</w:t>
       </w:r>
@@ -1911,8 +1920,14 @@
     </w:p>
     <w:p/>
     <w:p>
-      <w:r>
-        <w:t>Requisitos Recomendados:</w:t>
+      <w:pPr>
+        <w:pStyle w:val="Ttulo4"/>
+      </w:pPr>
+      <w:r>
+        <w:t>Requisitos r</w:t>
+      </w:r>
+      <w:r>
+        <w:t>ecomendados:</w:t>
       </w:r>
     </w:p>
     <w:p>
@@ -2007,6 +2022,1398 @@
         <w:t xml:space="preserve"> de datos previamente creada.</w:t>
       </w:r>
     </w:p>
+    <w:p>
+      <w:pPr>
+        <w:spacing w:before="0" w:after="120"/>
+        <w:jc w:val="left"/>
+      </w:pPr>
+      <w:r>
+        <w:br w:type="page"/>
+      </w:r>
+    </w:p>
+    <w:p>
+      <w:pPr>
+        <w:pStyle w:val="Ttulo3"/>
+      </w:pPr>
+      <w:r>
+        <w:lastRenderedPageBreak/>
+        <w:t>Plantilla reservar ítem</w:t>
+      </w:r>
+    </w:p>
+    <w:tbl>
+      <w:tblPr>
+        <w:tblStyle w:val="Tablaconcuadrcula"/>
+        <w:tblW w:w="0" w:type="auto"/>
+        <w:tblLayout w:type="fixed"/>
+        <w:tblLook w:val="04A0" w:firstRow="1" w:lastRow="0" w:firstColumn="1" w:lastColumn="0" w:noHBand="0" w:noVBand="1"/>
+      </w:tblPr>
+      <w:tblGrid>
+        <w:gridCol w:w="4414"/>
+        <w:gridCol w:w="4414"/>
+      </w:tblGrid>
+      <w:tr>
+        <w:trPr>
+          <w:trHeight w:val="70"/>
+        </w:trPr>
+        <w:tc>
+          <w:tcPr>
+            <w:tcW w:w="4414" w:type="dxa"/>
+          </w:tcPr>
+          <w:p>
+            <w:pPr>
+              <w:pStyle w:val="Sinespaciado"/>
+            </w:pPr>
+            <w:r>
+              <w:t>ID:</w:t>
+            </w:r>
+          </w:p>
+        </w:tc>
+        <w:tc>
+          <w:tcPr>
+            <w:tcW w:w="4414" w:type="dxa"/>
+          </w:tcPr>
+          <w:p>
+            <w:pPr>
+              <w:pStyle w:val="Sinespaciado"/>
+            </w:pPr>
+            <w:r>
+              <w:t>CU-12</w:t>
+            </w:r>
+          </w:p>
+        </w:tc>
+      </w:tr>
+      <w:tr>
+        <w:trPr>
+          <w:trHeight w:val="124"/>
+        </w:trPr>
+        <w:tc>
+          <w:tcPr>
+            <w:tcW w:w="4414" w:type="dxa"/>
+          </w:tcPr>
+          <w:p>
+            <w:pPr>
+              <w:pStyle w:val="Sinespaciado"/>
+            </w:pPr>
+            <w:r>
+              <w:t>Nombre:</w:t>
+            </w:r>
+          </w:p>
+        </w:tc>
+        <w:tc>
+          <w:tcPr>
+            <w:tcW w:w="4414" w:type="dxa"/>
+          </w:tcPr>
+          <w:p>
+            <w:pPr>
+              <w:pStyle w:val="Sinespaciado"/>
+            </w:pPr>
+            <w:r>
+              <w:t>Reservar ítem</w:t>
+            </w:r>
+          </w:p>
+        </w:tc>
+      </w:tr>
+      <w:tr>
+        <w:trPr>
+          <w:trHeight w:val="70"/>
+        </w:trPr>
+        <w:tc>
+          <w:tcPr>
+            <w:tcW w:w="4414" w:type="dxa"/>
+          </w:tcPr>
+          <w:p>
+            <w:pPr>
+              <w:pStyle w:val="Sinespaciado"/>
+            </w:pPr>
+            <w:r>
+              <w:t>Actor:</w:t>
+            </w:r>
+          </w:p>
+        </w:tc>
+        <w:tc>
+          <w:tcPr>
+            <w:tcW w:w="4414" w:type="dxa"/>
+          </w:tcPr>
+          <w:p>
+            <w:pPr>
+              <w:pStyle w:val="Sinespaciado"/>
+            </w:pPr>
+            <w:r>
+              <w:t>Usuario.</w:t>
+            </w:r>
+          </w:p>
+        </w:tc>
+      </w:tr>
+      <w:tr>
+        <w:trPr>
+          <w:trHeight w:val="123"/>
+        </w:trPr>
+        <w:tc>
+          <w:tcPr>
+            <w:tcW w:w="4414" w:type="dxa"/>
+          </w:tcPr>
+          <w:p>
+            <w:pPr>
+              <w:pStyle w:val="Sinespaciado"/>
+            </w:pPr>
+            <w:r>
+              <w:t>Fecha de Creación:</w:t>
+            </w:r>
+          </w:p>
+        </w:tc>
+        <w:tc>
+          <w:tcPr>
+            <w:tcW w:w="4414" w:type="dxa"/>
+          </w:tcPr>
+          <w:p>
+            <w:pPr>
+              <w:pStyle w:val="Sinespaciado"/>
+            </w:pPr>
+            <w:r>
+              <w:t>8/03/2016</w:t>
+            </w:r>
+          </w:p>
+        </w:tc>
+      </w:tr>
+      <w:tr>
+        <w:trPr>
+          <w:trHeight w:val="70"/>
+        </w:trPr>
+        <w:tc>
+          <w:tcPr>
+            <w:tcW w:w="4414" w:type="dxa"/>
+          </w:tcPr>
+          <w:p>
+            <w:pPr>
+              <w:pStyle w:val="Sinespaciado"/>
+            </w:pPr>
+            <w:r>
+              <w:t>Fecha de Modificación:</w:t>
+            </w:r>
+          </w:p>
+        </w:tc>
+        <w:tc>
+          <w:tcPr>
+            <w:tcW w:w="4414" w:type="dxa"/>
+          </w:tcPr>
+          <w:p>
+            <w:pPr>
+              <w:pStyle w:val="Sinespaciado"/>
+            </w:pPr>
+            <w:r>
+              <w:t>05/06/2016</w:t>
+            </w:r>
+          </w:p>
+        </w:tc>
+      </w:tr>
+      <w:tr>
+        <w:trPr>
+          <w:trHeight w:val="70"/>
+        </w:trPr>
+        <w:tc>
+          <w:tcPr>
+            <w:tcW w:w="4414" w:type="dxa"/>
+          </w:tcPr>
+          <w:p>
+            <w:pPr>
+              <w:pStyle w:val="Sinespaciado"/>
+            </w:pPr>
+            <w:r>
+              <w:t>Autores:</w:t>
+            </w:r>
+          </w:p>
+        </w:tc>
+        <w:tc>
+          <w:tcPr>
+            <w:tcW w:w="4414" w:type="dxa"/>
+          </w:tcPr>
+          <w:p>
+            <w:pPr>
+              <w:pStyle w:val="Sinespaciado"/>
+            </w:pPr>
+            <w:r>
+              <w:t>FRANCISCO GERARDO MARES SOLANO</w:t>
+            </w:r>
+          </w:p>
+        </w:tc>
+      </w:tr>
+      <w:tr>
+        <w:trPr>
+          <w:trHeight w:val="317"/>
+        </w:trPr>
+        <w:tc>
+          <w:tcPr>
+            <w:tcW w:w="4414" w:type="dxa"/>
+          </w:tcPr>
+          <w:p>
+            <w:pPr>
+              <w:pStyle w:val="Sinespaciado"/>
+            </w:pPr>
+            <w:r>
+              <w:t>Descripción:</w:t>
+            </w:r>
+          </w:p>
+        </w:tc>
+        <w:tc>
+          <w:tcPr>
+            <w:tcW w:w="4414" w:type="dxa"/>
+          </w:tcPr>
+          <w:p>
+            <w:pPr>
+              <w:pStyle w:val="Sinespaciado"/>
+            </w:pPr>
+            <w:r>
+              <w:t>El usuario ingresa al sistema para reservar un ítem.</w:t>
+            </w:r>
+          </w:p>
+        </w:tc>
+      </w:tr>
+      <w:tr>
+        <w:trPr>
+          <w:trHeight w:val="912"/>
+        </w:trPr>
+        <w:tc>
+          <w:tcPr>
+            <w:tcW w:w="4414" w:type="dxa"/>
+          </w:tcPr>
+          <w:p>
+            <w:pPr>
+              <w:pStyle w:val="Sinespaciado"/>
+            </w:pPr>
+            <w:r>
+              <w:t>Precondiciones:</w:t>
+            </w:r>
+          </w:p>
+        </w:tc>
+        <w:tc>
+          <w:tcPr>
+            <w:tcW w:w="4414" w:type="dxa"/>
+          </w:tcPr>
+          <w:p>
+            <w:pPr>
+              <w:pStyle w:val="Sinespaciado"/>
+            </w:pPr>
+            <w:r>
+              <w:t>PRE01</w:t>
+            </w:r>
+            <w:r>
+              <w:t xml:space="preserve"> - Deben existir ítems en el sistema.</w:t>
+            </w:r>
+          </w:p>
+          <w:p>
+            <w:pPr>
+              <w:pStyle w:val="Sinespaciado"/>
+            </w:pPr>
+            <w:r>
+              <w:t>PRE02</w:t>
+            </w:r>
+            <w:r>
+              <w:t xml:space="preserve"> - Debe tener la sesión iniciada el usuario.</w:t>
+            </w:r>
+          </w:p>
+          <w:p>
+            <w:pPr>
+              <w:pStyle w:val="Sinespaciado"/>
+            </w:pPr>
+            <w:r>
+              <w:t>PRE03</w:t>
+            </w:r>
+            <w:r>
+              <w:t xml:space="preserve"> - Debe estar disponible el ítem.</w:t>
+            </w:r>
+          </w:p>
+          <w:p>
+            <w:pPr>
+              <w:pStyle w:val="Sinespaciado"/>
+            </w:pPr>
+            <w:r>
+              <w:t>PRE04</w:t>
+            </w:r>
+            <w:r>
+              <w:t xml:space="preserve"> - Debe haber acceso a la BD del sistema.</w:t>
+            </w:r>
+          </w:p>
+        </w:tc>
+      </w:tr>
+      <w:tr>
+        <w:trPr>
+          <w:trHeight w:val="912"/>
+        </w:trPr>
+        <w:tc>
+          <w:tcPr>
+            <w:tcW w:w="4414" w:type="dxa"/>
+          </w:tcPr>
+          <w:p>
+            <w:pPr>
+              <w:pStyle w:val="Sinespaciado"/>
+            </w:pPr>
+            <w:r>
+              <w:t>Flujo Normal:</w:t>
+            </w:r>
+          </w:p>
+        </w:tc>
+        <w:tc>
+          <w:tcPr>
+            <w:tcW w:w="4414" w:type="dxa"/>
+          </w:tcPr>
+          <w:p>
+            <w:pPr>
+              <w:pStyle w:val="Sinespaciado"/>
+            </w:pPr>
+            <w:r>
+              <w:t>Exitoso – Reservar ítem</w:t>
+            </w:r>
+          </w:p>
+          <w:p>
+            <w:pPr>
+              <w:pStyle w:val="Sinespaciado"/>
+            </w:pPr>
+            <w:r>
+              <w:t>1a.- El usuario ingresa a la sección de reservación del ítem.</w:t>
+            </w:r>
+          </w:p>
+          <w:p>
+            <w:pPr>
+              <w:pStyle w:val="Sinespaciado"/>
+            </w:pPr>
+            <w:r>
+              <w:t>2a.- El sistema muestra al usuario la disponibilidad del ítem para ser reservado</w:t>
+            </w:r>
+          </w:p>
+          <w:p>
+            <w:pPr>
+              <w:pStyle w:val="Sinespaciado"/>
+            </w:pPr>
+            <w:r>
+              <w:t>3a.- El usuario solicita la reservación del ítem.</w:t>
+            </w:r>
+          </w:p>
+          <w:p>
+            <w:pPr>
+              <w:pStyle w:val="Sinespaciado"/>
+            </w:pPr>
+            <w:r>
+              <w:t>4a.- El sistema pide confirmación de la acción.</w:t>
+            </w:r>
+          </w:p>
+          <w:p>
+            <w:pPr>
+              <w:pStyle w:val="Sinespaciado"/>
+            </w:pPr>
+            <w:r>
+              <w:t>5a.- El usuario acepta la solicitud.</w:t>
+            </w:r>
+          </w:p>
+          <w:p>
+            <w:pPr>
+              <w:pStyle w:val="Sinespaciado"/>
+            </w:pPr>
+            <w:r>
+              <w:t>6a.- El sistema informa que el ítem ha sido reservado e informa la fecha límite para recogerlo.</w:t>
+            </w:r>
+          </w:p>
+          <w:p>
+            <w:pPr>
+              <w:pStyle w:val="Sinespaciado"/>
+            </w:pPr>
+            <w:r>
+              <w:t>7a.- El usuario regresa al sistema.</w:t>
+            </w:r>
+          </w:p>
+        </w:tc>
+      </w:tr>
+      <w:tr>
+        <w:trPr>
+          <w:trHeight w:val="912"/>
+        </w:trPr>
+        <w:tc>
+          <w:tcPr>
+            <w:tcW w:w="4414" w:type="dxa"/>
+          </w:tcPr>
+          <w:p>
+            <w:pPr>
+              <w:pStyle w:val="Sinespaciado"/>
+            </w:pPr>
+            <w:r>
+              <w:t>Flujo Alterno:</w:t>
+            </w:r>
+          </w:p>
+        </w:tc>
+        <w:tc>
+          <w:tcPr>
+            <w:tcW w:w="4414" w:type="dxa"/>
+          </w:tcPr>
+          <w:p>
+            <w:pPr>
+              <w:pStyle w:val="Sinespaciado"/>
+            </w:pPr>
+            <w:r>
+              <w:t>Alterno – Reservación cancelada</w:t>
+            </w:r>
+          </w:p>
+          <w:p>
+            <w:pPr>
+              <w:pStyle w:val="Sinespaciado"/>
+            </w:pPr>
+            <w:r>
+              <w:t>5b.- El usuario cancela la reservación y sale de la sección del sistema.</w:t>
+            </w:r>
+          </w:p>
+          <w:p>
+            <w:pPr>
+              <w:pStyle w:val="Sinespaciado"/>
+            </w:pPr>
+          </w:p>
+          <w:p>
+            <w:pPr>
+              <w:pStyle w:val="Sinespaciado"/>
+            </w:pPr>
+            <w:r>
+              <w:t xml:space="preserve">Fallido – </w:t>
+            </w:r>
+            <w:r>
+              <w:t>Reservación no disponible</w:t>
+            </w:r>
+          </w:p>
+          <w:p>
+            <w:pPr>
+              <w:pStyle w:val="Sinespaciado"/>
+            </w:pPr>
+            <w:r>
+              <w:t>2c.- El sistema muestra que el ítem no está disponible para reservar.</w:t>
+            </w:r>
+          </w:p>
+          <w:p>
+            <w:pPr>
+              <w:pStyle w:val="Sinespaciado"/>
+            </w:pPr>
+            <w:r>
+              <w:t>3c.- El usuario abandona la sección del sistema.</w:t>
+            </w:r>
+          </w:p>
+        </w:tc>
+      </w:tr>
+      <w:tr>
+        <w:trPr>
+          <w:trHeight w:val="912"/>
+        </w:trPr>
+        <w:tc>
+          <w:tcPr>
+            <w:tcW w:w="4414" w:type="dxa"/>
+          </w:tcPr>
+          <w:p>
+            <w:pPr>
+              <w:pStyle w:val="Sinespaciado"/>
+            </w:pPr>
+            <w:r>
+              <w:t xml:space="preserve">Excepciones: </w:t>
+            </w:r>
+          </w:p>
+        </w:tc>
+        <w:tc>
+          <w:tcPr>
+            <w:tcW w:w="4414" w:type="dxa"/>
+          </w:tcPr>
+          <w:p>
+            <w:pPr>
+              <w:pStyle w:val="Sinespaciado"/>
+            </w:pPr>
+            <w:r>
+              <w:t>Indeseable</w:t>
+            </w:r>
+            <w:r>
+              <w:t xml:space="preserve"> – </w:t>
+            </w:r>
+            <w:r>
+              <w:t xml:space="preserve">Error con </w:t>
+            </w:r>
+            <w:proofErr w:type="gramStart"/>
+            <w:r>
+              <w:t>la BD</w:t>
+            </w:r>
+            <w:proofErr w:type="gramEnd"/>
+          </w:p>
+          <w:p>
+            <w:pPr>
+              <w:pStyle w:val="Sinespaciado"/>
+            </w:pPr>
+            <w:r>
+              <w:t xml:space="preserve">2d.- El sistema no puede conectar con </w:t>
+            </w:r>
+            <w:proofErr w:type="gramStart"/>
+            <w:r>
+              <w:t>la BD</w:t>
+            </w:r>
+            <w:proofErr w:type="gramEnd"/>
+            <w:r>
+              <w:t xml:space="preserve"> e informa sobre el problema.</w:t>
+            </w:r>
+          </w:p>
+          <w:p>
+            <w:pPr>
+              <w:pStyle w:val="Sinespaciado"/>
+            </w:pPr>
+            <w:r>
+              <w:t>3d.- El usuario sale del sistema.</w:t>
+            </w:r>
+          </w:p>
+        </w:tc>
+      </w:tr>
+      <w:tr>
+        <w:trPr>
+          <w:trHeight w:val="70"/>
+        </w:trPr>
+        <w:tc>
+          <w:tcPr>
+            <w:tcW w:w="4414" w:type="dxa"/>
+          </w:tcPr>
+          <w:p>
+            <w:pPr>
+              <w:pStyle w:val="Sinespaciado"/>
+            </w:pPr>
+            <w:r>
+              <w:t>Post-condiciones:</w:t>
+            </w:r>
+          </w:p>
+        </w:tc>
+        <w:tc>
+          <w:tcPr>
+            <w:tcW w:w="4414" w:type="dxa"/>
+          </w:tcPr>
+          <w:p>
+            <w:pPr>
+              <w:pStyle w:val="Sinespaciado"/>
+            </w:pPr>
+            <w:r>
+              <w:t>POST01</w:t>
+            </w:r>
+            <w:r>
+              <w:t xml:space="preserve"> - Pedir prestado el ítem.</w:t>
+            </w:r>
+          </w:p>
+        </w:tc>
+      </w:tr>
+      <w:tr>
+        <w:trPr>
+          <w:trHeight w:val="166"/>
+        </w:trPr>
+        <w:tc>
+          <w:tcPr>
+            <w:tcW w:w="4414" w:type="dxa"/>
+          </w:tcPr>
+          <w:p>
+            <w:pPr>
+              <w:pStyle w:val="Sinespaciado"/>
+            </w:pPr>
+            <w:r>
+              <w:t>Entrada:</w:t>
+            </w:r>
+          </w:p>
+        </w:tc>
+        <w:tc>
+          <w:tcPr>
+            <w:tcW w:w="4414" w:type="dxa"/>
+          </w:tcPr>
+          <w:p>
+            <w:pPr>
+              <w:pStyle w:val="Sinespaciado"/>
+            </w:pPr>
+            <w:r>
+              <w:t>Entrada01</w:t>
+            </w:r>
+            <w:r>
+              <w:t xml:space="preserve"> - Solicitud de reserva.</w:t>
+            </w:r>
+          </w:p>
+          <w:p>
+            <w:pPr>
+              <w:pStyle w:val="Sinespaciado"/>
+            </w:pPr>
+            <w:r>
+              <w:t>Entrada02</w:t>
+            </w:r>
+            <w:r>
+              <w:t xml:space="preserve"> – confirmación de reserva.</w:t>
+            </w:r>
+          </w:p>
+        </w:tc>
+      </w:tr>
+      <w:tr>
+        <w:trPr>
+          <w:trHeight w:val="70"/>
+        </w:trPr>
+        <w:tc>
+          <w:tcPr>
+            <w:tcW w:w="4414" w:type="dxa"/>
+          </w:tcPr>
+          <w:p>
+            <w:pPr>
+              <w:pStyle w:val="Sinespaciado"/>
+            </w:pPr>
+            <w:r>
+              <w:t>Salida:</w:t>
+            </w:r>
+          </w:p>
+        </w:tc>
+        <w:tc>
+          <w:tcPr>
+            <w:tcW w:w="4414" w:type="dxa"/>
+          </w:tcPr>
+          <w:p>
+            <w:pPr>
+              <w:pStyle w:val="Sinespaciado"/>
+            </w:pPr>
+            <w:r>
+              <w:t>Estado de la reserva</w:t>
+            </w:r>
+          </w:p>
+        </w:tc>
+      </w:tr>
+      <w:tr>
+        <w:trPr>
+          <w:trHeight w:val="70"/>
+        </w:trPr>
+        <w:tc>
+          <w:tcPr>
+            <w:tcW w:w="4414" w:type="dxa"/>
+          </w:tcPr>
+          <w:p>
+            <w:pPr>
+              <w:pStyle w:val="Sinespaciado"/>
+            </w:pPr>
+            <w:r>
+              <w:t>Prioridad:</w:t>
+            </w:r>
+          </w:p>
+        </w:tc>
+        <w:tc>
+          <w:tcPr>
+            <w:tcW w:w="4414" w:type="dxa"/>
+          </w:tcPr>
+          <w:p>
+            <w:pPr>
+              <w:pStyle w:val="Sinespaciado"/>
+            </w:pPr>
+            <w:r>
+              <w:t>Deseable</w:t>
+            </w:r>
+          </w:p>
+        </w:tc>
+      </w:tr>
+    </w:tbl>
+    <w:p>
+      <w:pPr>
+        <w:pStyle w:val="Ttulo3"/>
+      </w:pPr>
+      <w:r>
+        <w:lastRenderedPageBreak/>
+        <w:t xml:space="preserve">Plantilla </w:t>
+      </w:r>
+      <w:r>
+        <w:t>prestar ítem</w:t>
+      </w:r>
+    </w:p>
+    <w:tbl>
+      <w:tblPr>
+        <w:tblStyle w:val="Tablaconcuadrcula"/>
+        <w:tblW w:w="0" w:type="auto"/>
+        <w:tblLayout w:type="fixed"/>
+        <w:tblLook w:val="04A0" w:firstRow="1" w:lastRow="0" w:firstColumn="1" w:lastColumn="0" w:noHBand="0" w:noVBand="1"/>
+      </w:tblPr>
+      <w:tblGrid>
+        <w:gridCol w:w="4414"/>
+        <w:gridCol w:w="4414"/>
+      </w:tblGrid>
+      <w:tr>
+        <w:trPr>
+          <w:trHeight w:val="275"/>
+        </w:trPr>
+        <w:tc>
+          <w:tcPr>
+            <w:tcW w:w="4414" w:type="dxa"/>
+          </w:tcPr>
+          <w:p>
+            <w:pPr>
+              <w:pStyle w:val="Sinespaciado"/>
+            </w:pPr>
+            <w:r>
+              <w:t>ID:</w:t>
+            </w:r>
+          </w:p>
+        </w:tc>
+        <w:tc>
+          <w:tcPr>
+            <w:tcW w:w="4414" w:type="dxa"/>
+          </w:tcPr>
+          <w:p>
+            <w:pPr>
+              <w:pStyle w:val="Sinespaciado"/>
+            </w:pPr>
+            <w:r>
+              <w:t>CU-6</w:t>
+            </w:r>
+          </w:p>
+        </w:tc>
+      </w:tr>
+      <w:tr>
+        <w:trPr>
+          <w:trHeight w:val="70"/>
+        </w:trPr>
+        <w:tc>
+          <w:tcPr>
+            <w:tcW w:w="4414" w:type="dxa"/>
+          </w:tcPr>
+          <w:p>
+            <w:pPr>
+              <w:pStyle w:val="Sinespaciado"/>
+            </w:pPr>
+            <w:r>
+              <w:t>Nombre:</w:t>
+            </w:r>
+          </w:p>
+        </w:tc>
+        <w:tc>
+          <w:tcPr>
+            <w:tcW w:w="4414" w:type="dxa"/>
+          </w:tcPr>
+          <w:p>
+            <w:pPr>
+              <w:pStyle w:val="Sinespaciado"/>
+            </w:pPr>
+            <w:r>
+              <w:t>Registrar préstamo</w:t>
+            </w:r>
+          </w:p>
+        </w:tc>
+      </w:tr>
+      <w:tr>
+        <w:trPr>
+          <w:trHeight w:val="269"/>
+        </w:trPr>
+        <w:tc>
+          <w:tcPr>
+            <w:tcW w:w="4414" w:type="dxa"/>
+          </w:tcPr>
+          <w:p>
+            <w:pPr>
+              <w:pStyle w:val="Sinespaciado"/>
+            </w:pPr>
+            <w:r>
+              <w:t>Autor:</w:t>
+            </w:r>
+          </w:p>
+        </w:tc>
+        <w:tc>
+          <w:tcPr>
+            <w:tcW w:w="4414" w:type="dxa"/>
+          </w:tcPr>
+          <w:p>
+            <w:pPr>
+              <w:pStyle w:val="Sinespaciado"/>
+            </w:pPr>
+            <w:r>
+              <w:t>Luis Fernando Gomez Alejandre</w:t>
+            </w:r>
+          </w:p>
+        </w:tc>
+      </w:tr>
+      <w:tr>
+        <w:trPr>
+          <w:trHeight w:val="287"/>
+        </w:trPr>
+        <w:tc>
+          <w:tcPr>
+            <w:tcW w:w="4414" w:type="dxa"/>
+          </w:tcPr>
+          <w:p>
+            <w:pPr>
+              <w:pStyle w:val="Sinespaciado"/>
+            </w:pPr>
+            <w:r>
+              <w:t>Fecha de Creación:</w:t>
+            </w:r>
+          </w:p>
+        </w:tc>
+        <w:tc>
+          <w:tcPr>
+            <w:tcW w:w="4414" w:type="dxa"/>
+          </w:tcPr>
+          <w:p>
+            <w:pPr>
+              <w:pStyle w:val="Sinespaciado"/>
+            </w:pPr>
+            <w:r>
+              <w:t>08/03/16</w:t>
+            </w:r>
+          </w:p>
+        </w:tc>
+      </w:tr>
+      <w:tr>
+        <w:trPr>
+          <w:trHeight w:val="70"/>
+        </w:trPr>
+        <w:tc>
+          <w:tcPr>
+            <w:tcW w:w="4414" w:type="dxa"/>
+          </w:tcPr>
+          <w:p>
+            <w:pPr>
+              <w:pStyle w:val="Sinespaciado"/>
+            </w:pPr>
+            <w:r>
+              <w:t>Fecha de Modificación:</w:t>
+            </w:r>
+          </w:p>
+        </w:tc>
+        <w:tc>
+          <w:tcPr>
+            <w:tcW w:w="4414" w:type="dxa"/>
+          </w:tcPr>
+          <w:p>
+            <w:pPr>
+              <w:pStyle w:val="Sinespaciado"/>
+            </w:pPr>
+            <w:r>
+              <w:t>05/06/16</w:t>
+            </w:r>
+          </w:p>
+        </w:tc>
+      </w:tr>
+      <w:tr>
+        <w:trPr>
+          <w:trHeight w:val="70"/>
+        </w:trPr>
+        <w:tc>
+          <w:tcPr>
+            <w:tcW w:w="4414" w:type="dxa"/>
+          </w:tcPr>
+          <w:p>
+            <w:pPr>
+              <w:pStyle w:val="Sinespaciado"/>
+            </w:pPr>
+            <w:r>
+              <w:t>Actores:</w:t>
+            </w:r>
+          </w:p>
+        </w:tc>
+        <w:tc>
+          <w:tcPr>
+            <w:tcW w:w="4414" w:type="dxa"/>
+          </w:tcPr>
+          <w:p>
+            <w:pPr>
+              <w:pStyle w:val="Sinespaciado"/>
+            </w:pPr>
+            <w:r>
+              <w:t>Bibliotecario</w:t>
+            </w:r>
+          </w:p>
+        </w:tc>
+      </w:tr>
+      <w:tr>
+        <w:trPr>
+          <w:trHeight w:val="128"/>
+        </w:trPr>
+        <w:tc>
+          <w:tcPr>
+            <w:tcW w:w="4414" w:type="dxa"/>
+          </w:tcPr>
+          <w:p>
+            <w:pPr>
+              <w:pStyle w:val="Sinespaciado"/>
+            </w:pPr>
+            <w:r>
+              <w:t>Descripción:</w:t>
+            </w:r>
+          </w:p>
+        </w:tc>
+        <w:tc>
+          <w:tcPr>
+            <w:tcW w:w="4414" w:type="dxa"/>
+          </w:tcPr>
+          <w:p>
+            <w:pPr>
+              <w:pStyle w:val="Sinespaciado"/>
+            </w:pPr>
+            <w:r>
+              <w:t>El bibliotecario registrar el préstamo de un ítem para un alumno o profesor.</w:t>
+            </w:r>
+          </w:p>
+        </w:tc>
+      </w:tr>
+      <w:tr>
+        <w:trPr>
+          <w:trHeight w:val="434"/>
+        </w:trPr>
+        <w:tc>
+          <w:tcPr>
+            <w:tcW w:w="4414" w:type="dxa"/>
+          </w:tcPr>
+          <w:p>
+            <w:pPr>
+              <w:pStyle w:val="Sinespaciado"/>
+            </w:pPr>
+            <w:r>
+              <w:t>Precondiciones:</w:t>
+            </w:r>
+            <w:bookmarkStart w:id="4" w:name="_GoBack"/>
+            <w:bookmarkEnd w:id="4"/>
+          </w:p>
+        </w:tc>
+        <w:tc>
+          <w:tcPr>
+            <w:tcW w:w="4414" w:type="dxa"/>
+          </w:tcPr>
+          <w:p>
+            <w:pPr>
+              <w:pStyle w:val="Sinespaciado"/>
+            </w:pPr>
+            <w:r>
+              <w:t>PRE01</w:t>
+            </w:r>
+            <w:r>
+              <w:t xml:space="preserve"> - Deben existir ítems en </w:t>
+            </w:r>
+            <w:proofErr w:type="gramStart"/>
+            <w:r>
+              <w:t>la BD</w:t>
+            </w:r>
+            <w:proofErr w:type="gramEnd"/>
+            <w:r>
+              <w:t>.</w:t>
+            </w:r>
+          </w:p>
+          <w:p>
+            <w:pPr>
+              <w:pStyle w:val="Sinespaciado"/>
+            </w:pPr>
+            <w:r>
+              <w:t>PRE02 - Debe haber alumnos registrados.</w:t>
+            </w:r>
+          </w:p>
+          <w:p>
+            <w:pPr>
+              <w:pStyle w:val="Sinespaciado"/>
+            </w:pPr>
+            <w:r>
+              <w:t>PRE03 - Debe haber conexión a la BD.</w:t>
+            </w:r>
+          </w:p>
+        </w:tc>
+      </w:tr>
+      <w:tr>
+        <w:trPr>
+          <w:trHeight w:val="1891"/>
+        </w:trPr>
+        <w:tc>
+          <w:tcPr>
+            <w:tcW w:w="4414" w:type="dxa"/>
+          </w:tcPr>
+          <w:p>
+            <w:pPr>
+              <w:pStyle w:val="Sinespaciado"/>
+            </w:pPr>
+            <w:r>
+              <w:t>Flujo Normal:</w:t>
+            </w:r>
+          </w:p>
+        </w:tc>
+        <w:tc>
+          <w:tcPr>
+            <w:tcW w:w="4414" w:type="dxa"/>
+          </w:tcPr>
+          <w:p>
+            <w:pPr>
+              <w:pStyle w:val="Sinespaciado"/>
+            </w:pPr>
+            <w:r>
+              <w:t>Exitoso – préstamo registrado</w:t>
+            </w:r>
+          </w:p>
+          <w:p>
+            <w:pPr>
+              <w:pStyle w:val="Sinespaciado"/>
+            </w:pPr>
+            <w:r>
+              <w:t>1a.- El bibliotecario ingresa a la sección correspondiente.</w:t>
+            </w:r>
+          </w:p>
+          <w:p>
+            <w:pPr>
+              <w:pStyle w:val="Sinespaciado"/>
+            </w:pPr>
+            <w:r>
+              <w:t>2a.- El sistema despliega un formato para registrar un préstamo.</w:t>
+            </w:r>
+          </w:p>
+          <w:p>
+            <w:pPr>
+              <w:pStyle w:val="Sinespaciado"/>
+            </w:pPr>
+            <w:r>
+              <w:t>3a.- El bibliotecario ingresa los campos con el id del ítem, la matrícula del alumno y envía la información.</w:t>
+            </w:r>
+          </w:p>
+          <w:p>
+            <w:pPr>
+              <w:pStyle w:val="Sinespaciado"/>
+            </w:pPr>
+            <w:r>
+              <w:t>4a.- El sistema pide confirmar la transacción.</w:t>
+            </w:r>
+          </w:p>
+          <w:p>
+            <w:pPr>
+              <w:pStyle w:val="Sinespaciado"/>
+            </w:pPr>
+            <w:r>
+              <w:t>5a.- El bibliotecario acepta.</w:t>
+            </w:r>
+          </w:p>
+          <w:p>
+            <w:pPr>
+              <w:pStyle w:val="Sinespaciado"/>
+            </w:pPr>
+            <w:r>
+              <w:t>6a.- El sistema informa que se ha hecho el préstamo con satisfacción y muestra la fecha en que debe ser devuelto.</w:t>
+            </w:r>
+          </w:p>
+        </w:tc>
+      </w:tr>
+      <w:tr>
+        <w:trPr>
+          <w:trHeight w:val="912"/>
+        </w:trPr>
+        <w:tc>
+          <w:tcPr>
+            <w:tcW w:w="4414" w:type="dxa"/>
+          </w:tcPr>
+          <w:p>
+            <w:pPr>
+              <w:pStyle w:val="Sinespaciado"/>
+            </w:pPr>
+            <w:r>
+              <w:t>Flujo Alterno:</w:t>
+            </w:r>
+          </w:p>
+        </w:tc>
+        <w:tc>
+          <w:tcPr>
+            <w:tcW w:w="4414" w:type="dxa"/>
+          </w:tcPr>
+          <w:p>
+            <w:pPr>
+              <w:pStyle w:val="Sinespaciado"/>
+            </w:pPr>
+            <w:r>
+              <w:t xml:space="preserve">Fallido </w:t>
+            </w:r>
+            <w:r>
+              <w:t>– límite de préstamo superado</w:t>
+            </w:r>
+          </w:p>
+          <w:p>
+            <w:pPr>
+              <w:pStyle w:val="Sinespaciado"/>
+            </w:pPr>
+            <w:r>
+              <w:t>6b.- El sistema informa que el alumno o profesor superó el límite de ítems prestados.</w:t>
+            </w:r>
+          </w:p>
+          <w:p>
+            <w:pPr>
+              <w:pStyle w:val="Sinespaciado"/>
+            </w:pPr>
+            <w:r>
+              <w:t>7b.- El usuario da clic en aceptar.</w:t>
+            </w:r>
+          </w:p>
+          <w:p>
+            <w:pPr>
+              <w:pStyle w:val="Sinespaciado"/>
+            </w:pPr>
+            <w:r>
+              <w:t>8b.- Regresa al flujo normal (paso 2a).</w:t>
+            </w:r>
+          </w:p>
+          <w:p>
+            <w:pPr>
+              <w:pStyle w:val="Sinespaciado"/>
+            </w:pPr>
+          </w:p>
+          <w:p>
+            <w:pPr>
+              <w:pStyle w:val="Sinespaciado"/>
+            </w:pPr>
+            <w:r>
+              <w:t xml:space="preserve">Alterno </w:t>
+            </w:r>
+            <w:r>
+              <w:t>– Matrícula o identificador erróneos</w:t>
+            </w:r>
+          </w:p>
+          <w:p>
+            <w:pPr>
+              <w:pStyle w:val="Sinespaciado"/>
+            </w:pPr>
+            <w:r>
+              <w:t>4c.- El sistema informa que uno de los campos contiene datos incorrectos.</w:t>
+            </w:r>
+          </w:p>
+          <w:p>
+            <w:pPr>
+              <w:pStyle w:val="Sinespaciado"/>
+            </w:pPr>
+            <w:r>
+              <w:t>5c.- El usuario da clic en aceptar.</w:t>
+            </w:r>
+          </w:p>
+          <w:p>
+            <w:pPr>
+              <w:pStyle w:val="Sinespaciado"/>
+            </w:pPr>
+            <w:r>
+              <w:t>6c.- Regresa al flujo normal (paso 2a).</w:t>
+            </w:r>
+          </w:p>
+        </w:tc>
+      </w:tr>
+      <w:tr>
+        <w:trPr>
+          <w:trHeight w:val="912"/>
+        </w:trPr>
+        <w:tc>
+          <w:tcPr>
+            <w:tcW w:w="4414" w:type="dxa"/>
+          </w:tcPr>
+          <w:p>
+            <w:pPr>
+              <w:pStyle w:val="Sinespaciado"/>
+            </w:pPr>
+            <w:r>
+              <w:t>Excepción</w:t>
+            </w:r>
+          </w:p>
+        </w:tc>
+        <w:tc>
+          <w:tcPr>
+            <w:tcW w:w="4414" w:type="dxa"/>
+          </w:tcPr>
+          <w:p>
+            <w:pPr>
+              <w:pStyle w:val="Sinespaciado"/>
+            </w:pPr>
+            <w:r>
+              <w:t xml:space="preserve">Indeseable – Error con </w:t>
+            </w:r>
+            <w:proofErr w:type="gramStart"/>
+            <w:r>
+              <w:t>la BD</w:t>
+            </w:r>
+            <w:proofErr w:type="gramEnd"/>
+          </w:p>
+          <w:p>
+            <w:pPr>
+              <w:pStyle w:val="Sinespaciado"/>
+            </w:pPr>
+            <w:r>
+              <w:t xml:space="preserve">4d.-El sistema informa que no se puede conectar </w:t>
+            </w:r>
+            <w:proofErr w:type="gramStart"/>
+            <w:r>
+              <w:t>a la BD</w:t>
+            </w:r>
+            <w:proofErr w:type="gramEnd"/>
+            <w:r>
+              <w:t xml:space="preserve">. </w:t>
+            </w:r>
+          </w:p>
+          <w:p>
+            <w:pPr>
+              <w:pStyle w:val="Sinespaciado"/>
+            </w:pPr>
+            <w:r>
+              <w:t>5c.- El usuario da clic en aceptar.</w:t>
+            </w:r>
+          </w:p>
+          <w:p>
+            <w:pPr>
+              <w:pStyle w:val="Sinespaciado"/>
+            </w:pPr>
+            <w:r>
+              <w:t>6c.- Regresa al flujo normal (paso 2a).</w:t>
+            </w:r>
+          </w:p>
+        </w:tc>
+      </w:tr>
+      <w:tr>
+        <w:trPr>
+          <w:trHeight w:val="488"/>
+        </w:trPr>
+        <w:tc>
+          <w:tcPr>
+            <w:tcW w:w="4414" w:type="dxa"/>
+          </w:tcPr>
+          <w:p>
+            <w:pPr>
+              <w:pStyle w:val="Sinespaciado"/>
+            </w:pPr>
+            <w:r>
+              <w:t>Postcondiciones</w:t>
+            </w:r>
+          </w:p>
+        </w:tc>
+        <w:tc>
+          <w:tcPr>
+            <w:tcW w:w="4414" w:type="dxa"/>
+          </w:tcPr>
+          <w:p>
+            <w:pPr>
+              <w:pStyle w:val="Sinespaciado"/>
+            </w:pPr>
+            <w:r>
+              <w:t>POST01</w:t>
+            </w:r>
+            <w:r>
+              <w:t xml:space="preserve"> - Se puede realizar la devolución del ítem.</w:t>
+            </w:r>
+          </w:p>
+          <w:p>
+            <w:pPr>
+              <w:pStyle w:val="Sinespaciado"/>
+            </w:pPr>
+            <w:r>
+              <w:t>POST02</w:t>
+            </w:r>
+            <w:r>
+              <w:t xml:space="preserve"> - Se puede renovar el préstamo.</w:t>
+            </w:r>
+          </w:p>
+        </w:tc>
+      </w:tr>
+      <w:tr>
+        <w:trPr>
+          <w:trHeight w:val="226"/>
+        </w:trPr>
+        <w:tc>
+          <w:tcPr>
+            <w:tcW w:w="4414" w:type="dxa"/>
+          </w:tcPr>
+          <w:p>
+            <w:pPr>
+              <w:pStyle w:val="Sinespaciado"/>
+            </w:pPr>
+            <w:r>
+              <w:t>Entrada:</w:t>
+            </w:r>
+          </w:p>
+        </w:tc>
+        <w:tc>
+          <w:tcPr>
+            <w:tcW w:w="4414" w:type="dxa"/>
+          </w:tcPr>
+          <w:p>
+            <w:pPr>
+              <w:pStyle w:val="Sinespaciado"/>
+            </w:pPr>
+            <w:r>
+              <w:t>Entrada01</w:t>
+            </w:r>
+            <w:r>
+              <w:t xml:space="preserve"> - Matrícula del alumno.</w:t>
+            </w:r>
+          </w:p>
+          <w:p>
+            <w:pPr>
+              <w:pStyle w:val="Sinespaciado"/>
+            </w:pPr>
+            <w:r>
+              <w:t>Entrada02</w:t>
+            </w:r>
+            <w:r>
+              <w:t xml:space="preserve"> - Identificador del ítem</w:t>
+            </w:r>
+          </w:p>
+          <w:p>
+            <w:pPr>
+              <w:pStyle w:val="Sinespaciado"/>
+            </w:pPr>
+            <w:r>
+              <w:lastRenderedPageBreak/>
+              <w:t>Entrada03</w:t>
+            </w:r>
+            <w:r>
+              <w:t xml:space="preserve"> – Confirmación de la acción</w:t>
+            </w:r>
+          </w:p>
+        </w:tc>
+      </w:tr>
+      <w:tr>
+        <w:trPr>
+          <w:trHeight w:val="70"/>
+        </w:trPr>
+        <w:tc>
+          <w:tcPr>
+            <w:tcW w:w="4414" w:type="dxa"/>
+          </w:tcPr>
+          <w:p>
+            <w:pPr>
+              <w:pStyle w:val="Sinespaciado"/>
+            </w:pPr>
+            <w:r>
+              <w:lastRenderedPageBreak/>
+              <w:t>Salida:</w:t>
+            </w:r>
+          </w:p>
+        </w:tc>
+        <w:tc>
+          <w:tcPr>
+            <w:tcW w:w="4414" w:type="dxa"/>
+          </w:tcPr>
+          <w:p>
+            <w:pPr>
+              <w:pStyle w:val="Sinespaciado"/>
+            </w:pPr>
+            <w:r>
+              <w:t>Estado del registro</w:t>
+            </w:r>
+          </w:p>
+        </w:tc>
+      </w:tr>
+      <w:tr>
+        <w:trPr>
+          <w:trHeight w:val="70"/>
+        </w:trPr>
+        <w:tc>
+          <w:tcPr>
+            <w:tcW w:w="4414" w:type="dxa"/>
+          </w:tcPr>
+          <w:p>
+            <w:pPr>
+              <w:pStyle w:val="Sinespaciado"/>
+            </w:pPr>
+            <w:r>
+              <w:t>Prioridad:</w:t>
+            </w:r>
+          </w:p>
+        </w:tc>
+        <w:tc>
+          <w:tcPr>
+            <w:tcW w:w="4414" w:type="dxa"/>
+          </w:tcPr>
+          <w:p>
+            <w:pPr>
+              <w:pStyle w:val="Sinespaciado"/>
+            </w:pPr>
+            <w:r>
+              <w:t>Indispensable</w:t>
+            </w:r>
+          </w:p>
+        </w:tc>
+      </w:tr>
+    </w:tbl>
+    <w:p/>
+    <w:p/>
     <w:p>
       <w:r>
         <w:br w:type="page"/>
@@ -6151,7 +7558,7 @@
             <w:szCs w:val="40"/>
             <w:lang w:val="es-ES"/>
           </w:rPr>
-          <w:t>1</w:t>
+          <w:t>20</w:t>
         </w:r>
         <w:r>
           <w:rPr>
@@ -6240,7 +7647,7 @@
             <w:szCs w:val="40"/>
             <w:lang w:val="es-ES"/>
           </w:rPr>
-          <w:t>0</w:t>
+          <w:t>17</w:t>
         </w:r>
         <w:r>
           <w:rPr>
@@ -7494,6 +8901,30 @@
     <w:unhideWhenUsed/>
     <w:rsid w:val="00275ACB"/>
   </w:style>
+  <w:style w:type="table" w:styleId="Tablaconcuadrcula">
+    <w:name w:val="Table Grid"/>
+    <w:basedOn w:val="Tablanormal"/>
+    <w:uiPriority w:val="39"/>
+    <w:rsid w:val="00E252AD"/>
+    <w:pPr>
+      <w:spacing w:after="0" w:line="240" w:lineRule="auto"/>
+    </w:pPr>
+    <w:rPr>
+      <w:sz w:val="22"/>
+      <w:szCs w:val="22"/>
+      <w:lang w:val="es-MX"/>
+    </w:rPr>
+    <w:tblPr>
+      <w:tblBorders>
+        <w:top w:val="single" w:sz="4" w:space="0" w:color="auto"/>
+        <w:left w:val="single" w:sz="4" w:space="0" w:color="auto"/>
+        <w:bottom w:val="single" w:sz="4" w:space="0" w:color="auto"/>
+        <w:right w:val="single" w:sz="4" w:space="0" w:color="auto"/>
+        <w:insideH w:val="single" w:sz="4" w:space="0" w:color="auto"/>
+        <w:insideV w:val="single" w:sz="4" w:space="0" w:color="auto"/>
+      </w:tblBorders>
+    </w:tblPr>
+  </w:style>
 </w:styles>
 </file>
 
@@ -7609,6 +9040,7 @@
     <w:sig w:usb0="E1002EFF" w:usb1="C000605B" w:usb2="00000029" w:usb3="00000000" w:csb0="000101FF" w:csb1="00000000"/>
   </w:font>
   <w:font w:name="Raleway">
+    <w:altName w:val="Segoe Script"/>
     <w:panose1 w:val="020B0603030101060003"/>
     <w:charset w:val="00"/>
     <w:family w:val="swiss"/>
@@ -7673,6 +9105,7 @@
   <w:rsids>
     <w:rsidRoot w:val="004A2563"/>
     <w:rsid w:val="00097615"/>
+    <w:rsid w:val="00107297"/>
     <w:rsid w:val="004A2563"/>
     <w:rsid w:val="007B686C"/>
     <w:rsid w:val="009F0B85"/>
@@ -8635,7 +10068,7 @@
 </file>
 
 <file path=customXml/itemProps3.xml><?xml version="1.0" encoding="utf-8"?>
-<ds:datastoreItem xmlns:ds="http://schemas.openxmlformats.org/officeDocument/2006/customXml" ds:itemID="{0C07434D-0FD3-41DE-9416-5588081B4661}">
+<ds:datastoreItem xmlns:ds="http://schemas.openxmlformats.org/officeDocument/2006/customXml" ds:itemID="{DC33CD25-18B6-4081-A062-84D617785E35}">
   <ds:schemaRefs>
     <ds:schemaRef ds:uri="http://schemas.openxmlformats.org/officeDocument/2006/bibliography"/>
   </ds:schemaRefs>

</xml_diff>

<commit_message>
Cambios en el docuemento
Agrego más fuente y hago pull
</commit_message>
<xml_diff>
--- a/Documento_entrega_final.docx
+++ b/Documento_entrega_final.docx
@@ -2525,28 +2525,15 @@
               <w:t xml:space="preserve"> – </w:t>
             </w:r>
             <w:r>
-              <w:t xml:space="preserve">Error con </w:t>
-            </w:r>
-            <w:proofErr w:type="gramStart"/>
-            <w:r>
-              <w:t>la BD</w:t>
-            </w:r>
-            <w:proofErr w:type="gramEnd"/>
+              <w:t>Error con la BD</w:t>
+            </w:r>
           </w:p>
           <w:p>
             <w:pPr>
               <w:pStyle w:val="Sinespaciado"/>
             </w:pPr>
             <w:r>
-              <w:t xml:space="preserve">2d.- El sistema no puede conectar con </w:t>
-            </w:r>
-            <w:proofErr w:type="gramStart"/>
-            <w:r>
-              <w:t>la BD</w:t>
-            </w:r>
-            <w:proofErr w:type="gramEnd"/>
-            <w:r>
-              <w:t xml:space="preserve"> e informa sobre el problema.</w:t>
+              <w:t>2d.- El sistema no puede conectar con la BD e informa sobre el problema.</w:t>
             </w:r>
           </w:p>
           <w:p>
@@ -2707,10 +2694,7 @@
       </w:pPr>
       <w:r>
         <w:lastRenderedPageBreak/>
-        <w:t xml:space="preserve">Plantilla </w:t>
-      </w:r>
-      <w:r>
-        <w:t>prestar ítem</w:t>
+        <w:t>Plantilla prestar ítem</w:t>
       </w:r>
     </w:p>
     <w:tbl>
@@ -2956,8 +2940,6 @@
             <w:r>
               <w:t>Precondiciones:</w:t>
             </w:r>
-            <w:bookmarkStart w:id="4" w:name="_GoBack"/>
-            <w:bookmarkEnd w:id="4"/>
           </w:p>
         </w:tc>
         <w:tc>
@@ -2972,15 +2954,7 @@
               <w:t>PRE01</w:t>
             </w:r>
             <w:r>
-              <w:t xml:space="preserve"> - Deben existir ítems en </w:t>
-            </w:r>
-            <w:proofErr w:type="gramStart"/>
-            <w:r>
-              <w:t>la BD</w:t>
-            </w:r>
-            <w:proofErr w:type="gramEnd"/>
-            <w:r>
-              <w:t>.</w:t>
+              <w:t xml:space="preserve"> - Deben existir ítems en la BD.</w:t>
             </w:r>
           </w:p>
           <w:p>
@@ -3204,28 +3178,15 @@
               <w:pStyle w:val="Sinespaciado"/>
             </w:pPr>
             <w:r>
-              <w:t xml:space="preserve">Indeseable – Error con </w:t>
-            </w:r>
-            <w:proofErr w:type="gramStart"/>
-            <w:r>
-              <w:t>la BD</w:t>
-            </w:r>
-            <w:proofErr w:type="gramEnd"/>
+              <w:t>Indeseable – Error con la BD</w:t>
+            </w:r>
           </w:p>
           <w:p>
             <w:pPr>
               <w:pStyle w:val="Sinespaciado"/>
             </w:pPr>
             <w:r>
-              <w:t xml:space="preserve">4d.-El sistema informa que no se puede conectar </w:t>
-            </w:r>
-            <w:proofErr w:type="gramStart"/>
-            <w:r>
-              <w:t>a la BD</w:t>
-            </w:r>
-            <w:proofErr w:type="gramEnd"/>
-            <w:r>
-              <w:t xml:space="preserve">. </w:t>
+              <w:t xml:space="preserve">4d.-El sistema informa que no se puede conectar a la BD. </w:t>
             </w:r>
           </w:p>
           <w:p>
@@ -3423,12 +3384,12 @@
       <w:pPr>
         <w:pStyle w:val="Ttulo2"/>
       </w:pPr>
-      <w:bookmarkStart w:id="5" w:name="_Toc453115835"/>
+      <w:bookmarkStart w:id="4" w:name="_Toc453115835"/>
       <w:r>
         <w:lastRenderedPageBreak/>
         <w:t>Diseño</w:t>
       </w:r>
-      <w:bookmarkEnd w:id="5"/>
+      <w:bookmarkEnd w:id="4"/>
     </w:p>
     <w:p>
       <w:r>
@@ -3469,11 +3430,11 @@
       <w:pPr>
         <w:pStyle w:val="Ttulo3"/>
       </w:pPr>
-      <w:bookmarkStart w:id="6" w:name="_Toc453115836"/>
+      <w:bookmarkStart w:id="5" w:name="_Toc453115836"/>
       <w:r>
         <w:t>Base de datos</w:t>
       </w:r>
-      <w:bookmarkEnd w:id="6"/>
+      <w:bookmarkEnd w:id="5"/>
     </w:p>
     <w:p>
       <w:r>
@@ -3600,12 +3561,12 @@
       <w:pPr>
         <w:pStyle w:val="Ttulo3"/>
       </w:pPr>
-      <w:bookmarkStart w:id="7" w:name="_Toc453115837"/>
+      <w:bookmarkStart w:id="6" w:name="_Toc453115837"/>
       <w:r>
         <w:lastRenderedPageBreak/>
         <w:t>Modelo de Clases</w:t>
       </w:r>
-      <w:bookmarkEnd w:id="7"/>
+      <w:bookmarkEnd w:id="6"/>
     </w:p>
     <w:p>
       <w:r>
@@ -3734,12 +3695,12 @@
       <w:pPr>
         <w:pStyle w:val="Ttulo3"/>
       </w:pPr>
-      <w:bookmarkStart w:id="8" w:name="_Toc453115838"/>
+      <w:bookmarkStart w:id="7" w:name="_Toc453115838"/>
       <w:r>
         <w:lastRenderedPageBreak/>
         <w:t>Entidad Relación</w:t>
       </w:r>
-      <w:bookmarkEnd w:id="8"/>
+      <w:bookmarkEnd w:id="7"/>
     </w:p>
     <w:p>
       <w:r>
@@ -3863,12 +3824,12 @@
       <w:pPr>
         <w:pStyle w:val="Ttulo3"/>
       </w:pPr>
-      <w:bookmarkStart w:id="9" w:name="_Toc453115839"/>
+      <w:bookmarkStart w:id="8" w:name="_Toc453115839"/>
       <w:r>
         <w:lastRenderedPageBreak/>
         <w:t>Prototipos</w:t>
       </w:r>
-      <w:bookmarkEnd w:id="9"/>
+      <w:bookmarkEnd w:id="8"/>
     </w:p>
     <w:p>
       <w:r>
@@ -4517,12 +4478,12 @@
       <w:pPr>
         <w:pStyle w:val="Ttulo2"/>
       </w:pPr>
-      <w:bookmarkStart w:id="10" w:name="_Toc453115840"/>
+      <w:bookmarkStart w:id="9" w:name="_Toc453115840"/>
       <w:r>
         <w:lastRenderedPageBreak/>
         <w:t>Estándar</w:t>
       </w:r>
-      <w:bookmarkEnd w:id="10"/>
+      <w:bookmarkEnd w:id="9"/>
     </w:p>
     <w:tbl>
       <w:tblPr>
@@ -7105,12 +7066,12 @@
       <w:pPr>
         <w:pStyle w:val="Ttulo1"/>
       </w:pPr>
-      <w:bookmarkStart w:id="11" w:name="_Toc453115841"/>
+      <w:bookmarkStart w:id="10" w:name="_Toc453115841"/>
       <w:r>
         <w:lastRenderedPageBreak/>
         <w:t>Conclusiones</w:t>
       </w:r>
-      <w:bookmarkEnd w:id="11"/>
+      <w:bookmarkEnd w:id="10"/>
     </w:p>
     <w:p>
       <w:r>
@@ -7157,7 +7118,7 @@
         <w:br w:type="page"/>
       </w:r>
     </w:p>
-    <w:bookmarkStart w:id="12" w:name="_Toc453115842" w:displacedByCustomXml="next"/>
+    <w:bookmarkStart w:id="11" w:name="_Toc453115842" w:displacedByCustomXml="next"/>
     <w:sdt>
       <w:sdtPr>
         <w:rPr>
@@ -7189,7 +7150,7 @@
             </w:rPr>
             <w:t>Referencias</w:t>
           </w:r>
-          <w:bookmarkEnd w:id="12"/>
+          <w:bookmarkEnd w:id="11"/>
         </w:p>
         <w:sdt>
           <w:sdtPr>
@@ -7255,6 +7216,50 @@
                   <w:noProof/>
                   <w:lang w:val="es-ES"/>
                 </w:rPr>
+                <w:t xml:space="preserve">Bolaños, D. A. (2008). </w:t>
+              </w:r>
+              <w:bookmarkStart w:id="12" w:name="_GoBack"/>
+              <w:r>
+                <w:rPr>
+                  <w:i/>
+                  <w:iCs/>
+                  <w:noProof/>
+                  <w:lang w:val="es-ES"/>
+                </w:rPr>
+                <w:t>Pruebas de software y JUnit</w:t>
+              </w:r>
+              <w:bookmarkEnd w:id="12"/>
+              <w:r>
+                <w:rPr>
+                  <w:i/>
+                  <w:iCs/>
+                  <w:noProof/>
+                  <w:lang w:val="es-ES"/>
+                </w:rPr>
+                <w:t>.</w:t>
+              </w:r>
+              <w:r>
+                <w:rPr>
+                  <w:noProof/>
+                  <w:lang w:val="es-ES"/>
+                </w:rPr>
+                <w:t xml:space="preserve"> Madrid: Pearson Educación.</w:t>
+              </w:r>
+            </w:p>
+            <w:p>
+              <w:pPr>
+                <w:pStyle w:val="Bibliografa"/>
+                <w:ind w:left="720" w:hanging="720"/>
+                <w:rPr>
+                  <w:noProof/>
+                  <w:lang w:val="es-ES"/>
+                </w:rPr>
+              </w:pPr>
+              <w:r>
+                <w:rPr>
+                  <w:noProof/>
+                  <w:lang w:val="es-ES"/>
+                </w:rPr>
                 <w:t xml:space="preserve">Deitel &amp; Associates, Inc. (2008). </w:t>
               </w:r>
               <w:r>
@@ -7272,6 +7277,39 @@
                   <w:lang w:val="es-ES"/>
                 </w:rPr>
                 <w:t xml:space="preserve"> Estado de México: Pearson Educación.</w:t>
+              </w:r>
+            </w:p>
+            <w:p>
+              <w:pPr>
+                <w:pStyle w:val="Bibliografa"/>
+                <w:ind w:left="720" w:hanging="720"/>
+                <w:rPr>
+                  <w:noProof/>
+                  <w:lang w:val="es-ES"/>
+                </w:rPr>
+              </w:pPr>
+              <w:r>
+                <w:rPr>
+                  <w:noProof/>
+                  <w:lang w:val="es-ES"/>
+                </w:rPr>
+                <w:t xml:space="preserve">Deitel &amp; Associates,Inc. (2016). </w:t>
+              </w:r>
+              <w:r>
+                <w:rPr>
+                  <w:i/>
+                  <w:iCs/>
+                  <w:noProof/>
+                  <w:lang w:val="es-ES"/>
+                </w:rPr>
+                <w:t>Java como programar.</w:t>
+              </w:r>
+              <w:r>
+                <w:rPr>
+                  <w:noProof/>
+                  <w:lang w:val="es-ES"/>
+                </w:rPr>
+                <w:t xml:space="preserve"> Ciudad de México: Prentice Hall.</w:t>
               </w:r>
             </w:p>
             <w:p>
@@ -7387,6 +7425,72 @@
                   <w:noProof/>
                   <w:lang w:val="es-ES"/>
                 </w:rPr>
+                <w:t xml:space="preserve">Ramirez, E., &amp; Shamkant, N. B. (2007). </w:t>
+              </w:r>
+              <w:r>
+                <w:rPr>
+                  <w:i/>
+                  <w:iCs/>
+                  <w:noProof/>
+                  <w:lang w:val="es-ES"/>
+                </w:rPr>
+                <w:t>Fundamentos de Sistemas de Bases de Datos.</w:t>
+              </w:r>
+              <w:r>
+                <w:rPr>
+                  <w:noProof/>
+                  <w:lang w:val="es-ES"/>
+                </w:rPr>
+                <w:t xml:space="preserve"> Madrid: Pearson Education.</w:t>
+              </w:r>
+            </w:p>
+            <w:p>
+              <w:pPr>
+                <w:pStyle w:val="Bibliografa"/>
+                <w:ind w:left="720" w:hanging="720"/>
+                <w:rPr>
+                  <w:noProof/>
+                  <w:lang w:val="es-ES"/>
+                </w:rPr>
+              </w:pPr>
+              <w:r>
+                <w:rPr>
+                  <w:noProof/>
+                  <w:lang w:val="es-ES"/>
+                </w:rPr>
+                <w:t xml:space="preserve">Sierra, K., &amp; Bates, B. (2005). </w:t>
+              </w:r>
+              <w:r>
+                <w:rPr>
+                  <w:i/>
+                  <w:iCs/>
+                  <w:noProof/>
+                  <w:lang w:val="es-ES"/>
+                </w:rPr>
+                <w:t>Head First Java.</w:t>
+              </w:r>
+              <w:r>
+                <w:rPr>
+                  <w:noProof/>
+                  <w:lang w:val="es-ES"/>
+                </w:rPr>
+                <w:t xml:space="preserve"> O'Reilly.</w:t>
+              </w:r>
+            </w:p>
+            <w:p>
+              <w:pPr>
+                <w:pStyle w:val="Bibliografa"/>
+                <w:ind w:left="720" w:hanging="720"/>
+                <w:rPr>
+                  <w:noProof/>
+                  <w:lang w:val="es-ES"/>
+                </w:rPr>
+              </w:pPr>
+              <w:r>
+                <w:rPr>
+                  <w:noProof/>
+                  <w:lang w:val="es-ES"/>
+                </w:rPr>
                 <w:t xml:space="preserve">Silberschatz, A., Korth, H. F., &amp; Sudarshan, S. (2002). </w:t>
               </w:r>
               <w:r>
@@ -7558,7 +7662,7 @@
             <w:szCs w:val="40"/>
             <w:lang w:val="es-ES"/>
           </w:rPr>
-          <w:t>20</w:t>
+          <w:t>22</w:t>
         </w:r>
         <w:r>
           <w:rPr>
@@ -9108,6 +9212,7 @@
     <w:rsid w:val="00107297"/>
     <w:rsid w:val="004A2563"/>
     <w:rsid w:val="007B686C"/>
+    <w:rsid w:val="008E283C"/>
     <w:rsid w:val="009F0B85"/>
     <w:rsid w:val="00E622FA"/>
   </w:rsids>
@@ -10048,6 +10153,90 @@
     </b:Author>
     <b:RefOrder>7</b:RefOrder>
   </b:Source>
+  <b:Source>
+    <b:Tag>Sie05</b:Tag>
+    <b:SourceType>Book</b:SourceType>
+    <b:Guid>{A5F12997-D3F2-4F1E-808F-74E61B600C54}</b:Guid>
+    <b:Title>Head First Java</b:Title>
+    <b:Year>2005</b:Year>
+    <b:Publisher>O'Reilly</b:Publisher>
+    <b:Author>
+      <b:Author>
+        <b:NameList>
+          <b:Person>
+            <b:Last>Sierra</b:Last>
+            <b:First>Kathy</b:First>
+          </b:Person>
+          <b:Person>
+            <b:Last>Bates</b:Last>
+            <b:First>Bert</b:First>
+          </b:Person>
+        </b:NameList>
+      </b:Author>
+    </b:Author>
+    <b:RefOrder>8</b:RefOrder>
+  </b:Source>
+  <b:Source>
+    <b:Tag>Dei16</b:Tag>
+    <b:SourceType>Book</b:SourceType>
+    <b:Guid>{7E5D6128-E630-4632-AD00-657E3DB4E124}</b:Guid>
+    <b:Author>
+      <b:Author>
+        <b:Corporate>Deitel &amp; Associates,Inc</b:Corporate>
+      </b:Author>
+    </b:Author>
+    <b:Title>Java como programar</b:Title>
+    <b:Year>2016</b:Year>
+    <b:City>Ciudad de México</b:City>
+    <b:Publisher>Prentice Hall</b:Publisher>
+    <b:RefOrder>9</b:RefOrder>
+  </b:Source>
+  <b:Source>
+    <b:Tag>Ram07</b:Tag>
+    <b:SourceType>Book</b:SourceType>
+    <b:Guid>{5CD9EF40-E85C-4077-A6FE-F57510C61CA2}</b:Guid>
+    <b:Title>Fundamentos de Sistemas de Bases de Datos</b:Title>
+    <b:Year>2007</b:Year>
+    <b:City>Madrid</b:City>
+    <b:Publisher>Pearson Education</b:Publisher>
+    <b:Author>
+      <b:Author>
+        <b:NameList>
+          <b:Person>
+            <b:Last>Ramirez</b:Last>
+            <b:First>Ehmasri</b:First>
+          </b:Person>
+          <b:Person>
+            <b:Last>Shamkant</b:Last>
+            <b:Middle>B.</b:Middle>
+            <b:First>Navathe</b:First>
+          </b:Person>
+        </b:NameList>
+      </b:Author>
+    </b:Author>
+    <b:RefOrder>10</b:RefOrder>
+  </b:Source>
+  <b:Source>
+    <b:Tag>Bol08</b:Tag>
+    <b:SourceType>Book</b:SourceType>
+    <b:Guid>{6889E921-A067-4565-B6D0-1655063E961F}</b:Guid>
+    <b:Title>Pruebas de software y JUnit</b:Title>
+    <b:Year>2008</b:Year>
+    <b:City>Madrid</b:City>
+    <b:Publisher>Pearson Educación</b:Publisher>
+    <b:Author>
+      <b:Author>
+        <b:NameList>
+          <b:Person>
+            <b:Last>Bolaños</b:Last>
+            <b:Middle> Alonso</b:Middle>
+            <b:First>Daniel</b:First>
+          </b:Person>
+        </b:NameList>
+      </b:Author>
+    </b:Author>
+    <b:RefOrder>11</b:RefOrder>
+  </b:Source>
 </b:Sources>
 </file>
 
@@ -10068,7 +10257,7 @@
 </file>
 
 <file path=customXml/itemProps3.xml><?xml version="1.0" encoding="utf-8"?>
-<ds:datastoreItem xmlns:ds="http://schemas.openxmlformats.org/officeDocument/2006/customXml" ds:itemID="{DC33CD25-18B6-4081-A062-84D617785E35}">
+<ds:datastoreItem xmlns:ds="http://schemas.openxmlformats.org/officeDocument/2006/customXml" ds:itemID="{1DF73F67-DAF1-486E-9727-B7964A0B6DA2}">
   <ds:schemaRefs>
     <ds:schemaRef ds:uri="http://schemas.openxmlformats.org/officeDocument/2006/bibliography"/>
   </ds:schemaRefs>

</xml_diff>

<commit_message>
mis cambios sobre el documento
</commit_message>
<xml_diff>
--- a/Documento_entrega_final.docx
+++ b/Documento_entrega_final.docx
@@ -37,7 +37,7 @@
               <w:rFonts w:ascii="Raleway" w:hAnsi="Raleway"/>
               <w:noProof/>
               <w:color w:val="90C226" w:themeColor="accent1"/>
-              <w:lang w:val="es-MX"/>
+              <w:lang w:eastAsia="en-US"/>
             </w:rPr>
             <w:drawing>
               <wp:inline distT="0" distB="0" distL="0" distR="0" wp14:anchorId="73053305" wp14:editId="29832A79">
@@ -133,6 +133,7 @@
                   <w:color w:val="90C226" w:themeColor="accent1"/>
                   <w:sz w:val="80"/>
                   <w:szCs w:val="80"/>
+                  <w:lang w:val="es-MX"/>
                 </w:rPr>
               </w:pPr>
               <w:r>
@@ -166,7 +167,6 @@
             <w:dataBinding w:prefixMappings="xmlns:ns0='http://purl.org/dc/elements/1.1/' xmlns:ns1='http://schemas.openxmlformats.org/package/2006/metadata/core-properties' " w:xpath="/ns1:coreProperties[1]/ns0:subject[1]" w:storeItemID="{6C3C8BC8-F283-45AE-878A-BAB7291924A1}"/>
             <w:text/>
           </w:sdtPr>
-          <w:sdtEndPr/>
           <w:sdtContent>
             <w:p>
               <w:pPr>
@@ -177,6 +177,7 @@
                   <w:color w:val="90C226" w:themeColor="accent1"/>
                   <w:sz w:val="28"/>
                   <w:szCs w:val="28"/>
+                  <w:lang w:val="es-MX"/>
                 </w:rPr>
               </w:pPr>
               <w:r>
@@ -207,7 +208,7 @@
               <w:rFonts w:ascii="Raleway" w:hAnsi="Raleway"/>
               <w:noProof/>
               <w:color w:val="90C226" w:themeColor="accent1"/>
-              <w:lang w:val="es-MX"/>
+              <w:lang w:eastAsia="en-US"/>
             </w:rPr>
             <mc:AlternateContent>
               <mc:Choice Requires="wps">
@@ -288,7 +289,6 @@
                                     <w:calendar w:val="gregorian"/>
                                   </w:date>
                                 </w:sdtPr>
-                                <w:sdtEndPr/>
                                 <w:sdtContent>
                                   <w:p>
                                     <w:pPr>
@@ -300,6 +300,7 @@
                                         <w:color w:val="0070C0"/>
                                         <w:sz w:val="28"/>
                                         <w:szCs w:val="28"/>
+                                        <w:lang w:val="es-MX"/>
                                       </w:rPr>
                                     </w:pPr>
                                     <w:r>
@@ -331,6 +332,7 @@
                                   <w:jc w:val="center"/>
                                   <w:rPr>
                                     <w:color w:val="0070C0"/>
+                                    <w:lang w:val="es-MX"/>
                                   </w:rPr>
                                 </w:pPr>
                                 <w:sdt>
@@ -346,7 +348,6 @@
                                     <w:dataBinding w:prefixMappings="xmlns:ns0='http://schemas.openxmlformats.org/officeDocument/2006/extended-properties' " w:xpath="/ns0:Properties[1]/ns0:Company[1]" w:storeItemID="{6668398D-A668-4E3E-A5EB-62B293D839F1}"/>
                                     <w:text/>
                                   </w:sdtPr>
-                                  <w:sdtEndPr/>
                                   <w:sdtContent>
                                     <w:r>
                                       <w:rPr>
@@ -379,7 +380,6 @@
                                     <w:dataBinding w:prefixMappings="xmlns:ns0='http://schemas.microsoft.com/office/2006/coverPageProps' " w:xpath="/ns0:CoverPageProperties[1]/ns0:CompanyAddress[1]" w:storeItemID="{55AF091B-3C7A-41E3-B477-F2FDAA23CFDA}"/>
                                     <w:text/>
                                   </w:sdtPr>
-                                  <w:sdtEndPr/>
                                   <w:sdtContent>
                                     <w:r>
                                       <w:rPr>
@@ -440,7 +440,6 @@
                               <w:calendar w:val="gregorian"/>
                             </w:date>
                           </w:sdtPr>
-                          <w:sdtEndPr/>
                           <w:sdtContent>
                             <w:p>
                               <w:pPr>
@@ -452,6 +451,7 @@
                                   <w:color w:val="0070C0"/>
                                   <w:sz w:val="28"/>
                                   <w:szCs w:val="28"/>
+                                  <w:lang w:val="es-MX"/>
                                 </w:rPr>
                               </w:pPr>
                               <w:r>
@@ -483,6 +483,7 @@
                             <w:jc w:val="center"/>
                             <w:rPr>
                               <w:color w:val="0070C0"/>
+                              <w:lang w:val="es-MX"/>
                             </w:rPr>
                           </w:pPr>
                           <w:sdt>
@@ -498,7 +499,6 @@
                               <w:dataBinding w:prefixMappings="xmlns:ns0='http://schemas.openxmlformats.org/officeDocument/2006/extended-properties' " w:xpath="/ns0:Properties[1]/ns0:Company[1]" w:storeItemID="{6668398D-A668-4E3E-A5EB-62B293D839F1}"/>
                               <w:text/>
                             </w:sdtPr>
-                            <w:sdtEndPr/>
                             <w:sdtContent>
                               <w:r>
                                 <w:rPr>
@@ -531,7 +531,6 @@
                               <w:dataBinding w:prefixMappings="xmlns:ns0='http://schemas.microsoft.com/office/2006/coverPageProps' " w:xpath="/ns0:CoverPageProperties[1]/ns0:CompanyAddress[1]" w:storeItemID="{55AF091B-3C7A-41E3-B477-F2FDAA23CFDA}"/>
                               <w:text/>
                             </w:sdtPr>
-                            <w:sdtEndPr/>
                             <w:sdtContent>
                               <w:r>
                                 <w:rPr>
@@ -556,7 +555,7 @@
               <w:rFonts w:ascii="Raleway" w:hAnsi="Raleway"/>
               <w:noProof/>
               <w:color w:val="90C226" w:themeColor="accent1"/>
-              <w:lang w:val="es-MX"/>
+              <w:lang w:eastAsia="en-US"/>
             </w:rPr>
             <w:drawing>
               <wp:inline distT="0" distB="0" distL="0" distR="0" wp14:anchorId="6E51FD39" wp14:editId="5A6C6599">
@@ -1501,8 +1500,31 @@
     </w:p>
     <w:p/>
     <w:p>
-      <w:r>
-        <w:t xml:space="preserve">Este documento tiene como propósito complementar y demostrar la documentación del trabajo realizado, así como también justificar el trabajo por medio de los diagramas presentados en la materia de </w:t>
+      <w:pPr>
+        <w:rPr>
+          <w:u w:val="single"/>
+        </w:rPr>
+      </w:pPr>
+      <w:r>
+        <w:t>Este documento tiene como pro</w:t>
+      </w:r>
+      <w:r>
+        <w:t>pósito complementar,</w:t>
+      </w:r>
+      <w:r>
+        <w:t xml:space="preserve"> demostrar </w:t>
+      </w:r>
+      <w:r>
+        <w:t xml:space="preserve">y extender </w:t>
+      </w:r>
+      <w:r>
+        <w:t xml:space="preserve">la documentación del trabajo realizado, así como justificar </w:t>
+      </w:r>
+      <w:r>
+        <w:t>las decisiones de construcción,</w:t>
+      </w:r>
+      <w:r>
+        <w:t xml:space="preserve"> por medio de los diagramas presentados en la materia de </w:t>
       </w:r>
       <w:r>
         <w:rPr>
@@ -1511,49 +1533,90 @@
         <w:t>Principios de diseño de Software</w:t>
       </w:r>
       <w:r>
-        <w:t xml:space="preserve"> este documento tiene como fin dar a conocer al usuario el trabajo realizado este último semestre</w:t>
+        <w:rPr>
+          <w:i/>
+        </w:rPr>
+        <w:t xml:space="preserve">, </w:t>
+      </w:r>
+      <w:r>
+        <w:t xml:space="preserve">que se han tomado en el proyecto. </w:t>
+      </w:r>
+      <w:r>
+        <w:t>A demás,</w:t>
+      </w:r>
+      <w:r>
+        <w:t xml:space="preserve"> </w:t>
+      </w:r>
+      <w:r>
+        <w:t xml:space="preserve">se </w:t>
+      </w:r>
+      <w:r>
+        <w:t>pretende dar a conocer al usuario el trabajo realizado durante</w:t>
+      </w:r>
+      <w:r>
+        <w:t xml:space="preserve"> </w:t>
+      </w:r>
+      <w:r>
+        <w:t xml:space="preserve">el </w:t>
+      </w:r>
+      <w:r>
+        <w:t>semestre</w:t>
       </w:r>
       <w:r>
         <w:t>.</w:t>
+      </w:r>
+    </w:p>
+    <w:p>
+      <w:pPr>
+        <w:ind w:firstLine="708"/>
+        <w:rPr>
+          <w:u w:val="single"/>
+        </w:rPr>
+      </w:pPr>
+      <w:r>
+        <w:t>Se da</w:t>
+      </w:r>
+      <w:r>
+        <w:t xml:space="preserve"> al usuario</w:t>
+      </w:r>
+      <w:r>
+        <w:t xml:space="preserve"> este documento</w:t>
+      </w:r>
+      <w:r>
+        <w:t xml:space="preserve">, </w:t>
+      </w:r>
+      <w:r>
+        <w:t xml:space="preserve">para que sea tomado como referencia de lo trabajado en el proyecto, </w:t>
+      </w:r>
+      <w:r>
+        <w:t>ya que s</w:t>
+      </w:r>
+      <w:r>
+        <w:t>e da</w:t>
+      </w:r>
+      <w:r>
+        <w:t>n</w:t>
+      </w:r>
+      <w:r>
+        <w:t xml:space="preserve"> detalle</w:t>
+      </w:r>
+      <w:r>
+        <w:t>s</w:t>
+      </w:r>
+      <w:r>
+        <w:t xml:space="preserve"> de la implementaci</w:t>
+      </w:r>
+      <w:r>
+        <w:t>ón del software, se dará a conocer las soluciones al problema presentado, y se resolverán dudas comunes que podrán surgir, en complemento a este documento, también se tiene la documentación generada por el proyecto de java.</w:t>
+      </w:r>
+      <w:r>
+        <w:t xml:space="preserve"> El documento también justifica decisiones de diseño y construcción que fueron surgiendo a lo largo de su desarrollo.</w:t>
       </w:r>
     </w:p>
     <w:p>
       <w:pPr>
         <w:ind w:firstLine="708"/>
       </w:pPr>
-      <w:r>
-        <w:t>Se da</w:t>
-      </w:r>
-      <w:r>
-        <w:t xml:space="preserve"> al usuario</w:t>
-      </w:r>
-      <w:r>
-        <w:t xml:space="preserve"> este documento</w:t>
-      </w:r>
-      <w:r>
-        <w:t xml:space="preserve">, </w:t>
-      </w:r>
-      <w:r>
-        <w:t xml:space="preserve">para que sea tomado como referencia de lo trabajado en el proyecto, </w:t>
-      </w:r>
-      <w:r>
-        <w:t>ya que en este se da</w:t>
-      </w:r>
-      <w:r>
-        <w:t>n</w:t>
-      </w:r>
-      <w:r>
-        <w:t xml:space="preserve"> detalle</w:t>
-      </w:r>
-      <w:r>
-        <w:t>s</w:t>
-      </w:r>
-      <w:r>
-        <w:t xml:space="preserve"> de la implementaci</w:t>
-      </w:r>
-      <w:r>
-        <w:t>ón del software, se dará a conocer las soluciones al problema presentado, y se resolverán dudas comunes que podrán surgir, en complemento a este documento, también se tiene la documentación generada por el proyecto de java.</w:t>
-      </w:r>
     </w:p>
     <w:p>
       <w:r>
@@ -1582,9 +1645,19 @@
       </w:r>
       <w:bookmarkEnd w:id="1"/>
     </w:p>
+    <w:p/>
     <w:p>
       <w:r>
-        <w:t xml:space="preserve">Se darán a conocer el detalle de los procesos y funciones realizadas durante la realización del </w:t>
+        <w:t>Durante la planeación del sistema y la construcción del mismo se elaboraron diversos diagramas y representaciones de la arquitectura del software, por ello, se presentan conocer a</w:t>
+      </w:r>
+      <w:r>
+        <w:t xml:space="preserve"> detalle los procesos y funciones realizadas durante </w:t>
+      </w:r>
+      <w:r>
+        <w:t>el desarrollo</w:t>
+      </w:r>
+      <w:r>
+        <w:t xml:space="preserve"> del </w:t>
       </w:r>
       <w:r>
         <w:t>proyecto,</w:t>
@@ -1600,6 +1673,12 @@
       </w:r>
       <w:r>
         <w:t>orno de desarrollo de NetBeans</w:t>
+      </w:r>
+      <w:r>
+        <w:t xml:space="preserve">, pues ambas brindan herramientas bien </w:t>
+      </w:r>
+      <w:r>
+        <w:t>probadas y documentadas con un buen soporte.</w:t>
       </w:r>
     </w:p>
     <w:p>
@@ -1627,36 +1706,29 @@
       <w:r>
         <w:rPr>
           <w:i/>
-          <w:lang w:val="en-US"/>
         </w:rPr>
         <w:t>Enterprise</w:t>
       </w:r>
       <w:r>
         <w:rPr>
           <w:i/>
-          <w:lang w:val="en-US"/>
         </w:rPr>
         <w:t xml:space="preserve"> Architect</w:t>
       </w:r>
       <w:r>
-        <w:t xml:space="preserve"> y con ayuda y colaboración del Dr. Jorge Octavio Ocharán Hernández estos diagramas fueron previamente revisados y autorizados por el mismo.</w:t>
-      </w:r>
-    </w:p>
-    <w:p>
-      <w:pPr>
-        <w:ind w:firstLine="708"/>
-      </w:pPr>
-      <w:r>
-        <w:t>Se dan justificaciones en el documento del porqué de algunas cosas, por ejemplo</w:t>
-      </w:r>
-      <w:r>
-        <w:t>,</w:t>
-      </w:r>
-      <w:r>
-        <w:t xml:space="preserve"> las interfaces de los módulos, incluso supuestos como, </w:t>
-      </w:r>
-      <w:r>
-        <w:t>las funcionalidades del sistema que no están implementadas estas paran a versiones posteriores para poder desarrollar el software por completo.</w:t>
+        <w:t xml:space="preserve"> </w:t>
+      </w:r>
+      <w:r>
+        <w:t xml:space="preserve">pues brinda las facilidades para un diseño de calidad con base en las normas de UML 2.X, </w:t>
+      </w:r>
+      <w:r>
+        <w:t>con ayuda y colaboración del Dr. Jorge Octavio Ocharán Hernández</w:t>
+      </w:r>
+      <w:r>
+        <w:t xml:space="preserve">. Éstos </w:t>
+      </w:r>
+      <w:r>
+        <w:t>diagramas fueron previamente revisados y autorizados por el mismo.</w:t>
       </w:r>
     </w:p>
     <w:p>
@@ -1692,7 +1764,10 @@
         <w:t>e necesita</w:t>
       </w:r>
       <w:r>
-        <w:t>ba un sistema que pudiera hacer los siguientes procesos</w:t>
+        <w:t xml:space="preserve">ba un sistema </w:t>
+      </w:r>
+      <w:r>
+        <w:t>que permitiera interactuar a los usuarios de la siguiente manera</w:t>
       </w:r>
       <w:r>
         <w:t>:</w:t>
@@ -1706,6 +1781,7 @@
       <w:r>
         <w:rPr>
           <w:noProof/>
+          <w:lang w:val="en-US" w:eastAsia="en-US"/>
         </w:rPr>
         <w:drawing>
           <wp:inline distT="0" distB="0" distL="0" distR="0" wp14:anchorId="3747A0E2" wp14:editId="51F3DA1D">
@@ -1807,9 +1883,13 @@
         <w:t xml:space="preserve"> Modelo de funcionalidad por paquete</w:t>
       </w:r>
     </w:p>
+    <w:p/>
     <w:p>
       <w:r>
         <w:t>Ordenado por funcionalidad y tomando en cuenta que cada uno cubriera una necesidad del cliente</w:t>
+      </w:r>
+      <w:r>
+        <w:t>, éstos fueron los casos de uso seleccionados durante el proceso de diseño de software, quedando excluidos algunos otros detectados como cancelación de la reservación.</w:t>
       </w:r>
       <w:r>
         <w:br w:type="page"/>
@@ -1845,7 +1925,13 @@
     </w:p>
     <w:p>
       <w:r>
-        <w:t>Una computadora de arquitectura de 32bits</w:t>
+        <w:t>Una c</w:t>
+      </w:r>
+      <w:r>
+        <w:t>omputadora de arquitectura de 64</w:t>
+      </w:r>
+      <w:r>
+        <w:t>bits</w:t>
       </w:r>
       <w:r>
         <w:t>.</w:t>
@@ -1932,7 +2018,13 @@
     </w:p>
     <w:p>
       <w:r>
-        <w:t>Una computadora de arquitectura de 32bits</w:t>
+        <w:t xml:space="preserve">Una </w:t>
+      </w:r>
+      <w:r>
+        <w:t>computadora de arquitectura de 64</w:t>
+      </w:r>
+      <w:r>
+        <w:t>bits</w:t>
       </w:r>
       <w:r>
         <w:t>.</w:t>
@@ -2525,7 +2617,10 @@
               <w:t xml:space="preserve"> – </w:t>
             </w:r>
             <w:r>
-              <w:t>Error con la BD</w:t>
+              <w:t xml:space="preserve">Error con la </w:t>
+            </w:r>
+            <w:r>
+              <w:t>base de datos</w:t>
             </w:r>
           </w:p>
           <w:p>
@@ -2533,7 +2628,13 @@
               <w:pStyle w:val="Sinespaciado"/>
             </w:pPr>
             <w:r>
-              <w:t>2d.- El sistema no puede conectar con la BD e informa sobre el problema.</w:t>
+              <w:t>2d.- El si</w:t>
+            </w:r>
+            <w:r>
+              <w:t>stema no puede conectar con la base de datos</w:t>
+            </w:r>
+            <w:r>
+              <w:t xml:space="preserve"> e informa sobre el problema.</w:t>
             </w:r>
           </w:p>
           <w:p>
@@ -2954,7 +3055,10 @@
               <w:t>PRE01</w:t>
             </w:r>
             <w:r>
-              <w:t xml:space="preserve"> - Deben existir ítems en la BD.</w:t>
+              <w:t xml:space="preserve"> - Deben existir ítems en la </w:t>
+            </w:r>
+            <w:r>
+              <w:t>base de datos.</w:t>
             </w:r>
           </w:p>
           <w:p>
@@ -3178,7 +3282,10 @@
               <w:pStyle w:val="Sinespaciado"/>
             </w:pPr>
             <w:r>
-              <w:t>Indeseable – Error con la BD</w:t>
+              <w:t xml:space="preserve">Indeseable – Error con la </w:t>
+            </w:r>
+            <w:r>
+              <w:t>base de datos</w:t>
             </w:r>
           </w:p>
           <w:p>
@@ -3186,7 +3293,13 @@
               <w:pStyle w:val="Sinespaciado"/>
             </w:pPr>
             <w:r>
-              <w:t xml:space="preserve">4d.-El sistema informa que no se puede conectar a la BD. </w:t>
+              <w:t xml:space="preserve">4d.-El sistema informa que no se puede conectar a la </w:t>
+            </w:r>
+            <w:r>
+              <w:t>base de datos</w:t>
+            </w:r>
+            <w:r>
+              <w:t xml:space="preserve">. </w:t>
             </w:r>
           </w:p>
           <w:p>
@@ -3289,6 +3402,7 @@
               <w:pStyle w:val="Sinespaciado"/>
             </w:pPr>
             <w:r>
+              <w:lastRenderedPageBreak/>
               <w:t>Entrada02</w:t>
             </w:r>
             <w:r>
@@ -3300,7 +3414,6 @@
               <w:pStyle w:val="Sinespaciado"/>
             </w:pPr>
             <w:r>
-              <w:lastRenderedPageBreak/>
               <w:t>Entrada03</w:t>
             </w:r>
             <w:r>
@@ -3393,7 +3506,10 @@
     </w:p>
     <w:p>
       <w:r>
-        <w:t>En esta parte se pondrán los diseños más representativos</w:t>
+        <w:t>Ahora, se expondrán</w:t>
+      </w:r>
+      <w:r>
+        <w:t xml:space="preserve"> los diseños más representativos</w:t>
       </w:r>
       <w:r>
         <w:t xml:space="preserve">, creados previamente en la materia de </w:t>
@@ -3405,13 +3521,10 @@
         <w:t>Principios de diseño de software</w:t>
       </w:r>
       <w:r>
-        <w:t>,</w:t>
-      </w:r>
-      <w:r>
-        <w:t xml:space="preserve"> </w:t>
-      </w:r>
-      <w:r>
-        <w:t>estos fueron la</w:t>
+        <w:t>. É</w:t>
+      </w:r>
+      <w:r>
+        <w:t>stos fueron la</w:t>
       </w:r>
       <w:r>
         <w:t xml:space="preserve"> base para la elaboración de</w:t>
@@ -3423,7 +3536,10 @@
         <w:t xml:space="preserve"> proyecto</w:t>
       </w:r>
       <w:r>
-        <w:t>, así mismo la implementación está reflejada en el sistema trabajado.</w:t>
+        <w:t xml:space="preserve"> y por tanto, </w:t>
+      </w:r>
+      <w:r>
+        <w:t>la implementación está reflejada en el sistema trabajado.</w:t>
       </w:r>
     </w:p>
     <w:p>
@@ -3440,6 +3556,7 @@
       <w:r>
         <w:rPr>
           <w:noProof/>
+          <w:lang w:val="en-US" w:eastAsia="en-US"/>
         </w:rPr>
         <w:drawing>
           <wp:inline distT="0" distB="0" distL="0" distR="0" wp14:anchorId="0B827C05" wp14:editId="27DC92B3">
@@ -3572,6 +3689,7 @@
       <w:r>
         <w:rPr>
           <w:noProof/>
+          <w:lang w:val="en-US" w:eastAsia="en-US"/>
         </w:rPr>
         <w:drawing>
           <wp:inline distT="0" distB="0" distL="0" distR="0" wp14:anchorId="53F4B06C" wp14:editId="6D20FF71">
@@ -3706,6 +3824,7 @@
       <w:r>
         <w:rPr>
           <w:noProof/>
+          <w:lang w:val="en-US" w:eastAsia="en-US"/>
         </w:rPr>
         <w:drawing>
           <wp:inline distT="0" distB="0" distL="0" distR="0" wp14:anchorId="25F47495" wp14:editId="2E294C93">
@@ -3851,6 +3970,7 @@
       <w:r>
         <w:rPr>
           <w:noProof/>
+          <w:lang w:val="en-US" w:eastAsia="en-US"/>
         </w:rPr>
         <w:drawing>
           <wp:inline distT="0" distB="0" distL="0" distR="0" wp14:anchorId="1D1CE195" wp14:editId="7806BFA8">
@@ -3959,6 +4079,7 @@
       <w:r>
         <w:rPr>
           <w:noProof/>
+          <w:lang w:val="en-US" w:eastAsia="en-US"/>
         </w:rPr>
         <w:lastRenderedPageBreak/>
         <w:drawing>
@@ -4084,6 +4205,7 @@
       <w:r>
         <w:rPr>
           <w:noProof/>
+          <w:lang w:val="en-US" w:eastAsia="en-US"/>
         </w:rPr>
         <w:drawing>
           <wp:inline distT="0" distB="0" distL="0" distR="0">
@@ -4228,6 +4350,7 @@
       <w:r>
         <w:rPr>
           <w:noProof/>
+          <w:lang w:val="en-US" w:eastAsia="en-US"/>
         </w:rPr>
         <w:drawing>
           <wp:inline distT="0" distB="0" distL="0" distR="0" wp14:anchorId="18B96C3C" wp14:editId="1C79E961">
@@ -4355,6 +4478,7 @@
       <w:r>
         <w:rPr>
           <w:noProof/>
+          <w:lang w:val="en-US" w:eastAsia="en-US"/>
         </w:rPr>
         <w:lastRenderedPageBreak/>
         <w:drawing>
@@ -5126,6 +5250,7 @@
               <w:pStyle w:val="ScriptTableText"/>
               <w:rPr>
                 <w:rFonts w:ascii="Raleway" w:hAnsi="Raleway"/>
+                <w:lang w:val="es-MX"/>
               </w:rPr>
             </w:pPr>
             <w:r>
@@ -5672,11 +5797,13 @@
             <w:pPr>
               <w:rPr>
                 <w:noProof/>
-              </w:rPr>
-            </w:pPr>
-            <w:r>
-              <w:rPr>
-                <w:noProof/>
+                <w:lang w:val="en-US"/>
+              </w:rPr>
+            </w:pPr>
+            <w:r>
+              <w:rPr>
+                <w:noProof/>
+                <w:lang w:val="en-US"/>
               </w:rPr>
               <w:t>private ArrayList&lt;String&gt; telefonos;</w:t>
             </w:r>
@@ -5685,11 +5812,13 @@
             <w:pPr>
               <w:rPr>
                 <w:noProof/>
-              </w:rPr>
-            </w:pPr>
-            <w:r>
-              <w:rPr>
-                <w:noProof/>
+                <w:lang w:val="en-US"/>
+              </w:rPr>
+            </w:pPr>
+            <w:r>
+              <w:rPr>
+                <w:noProof/>
+                <w:lang w:val="en-US"/>
               </w:rPr>
               <w:t>private ArrayList&lt;String&gt; redesSocial;</w:t>
             </w:r>
@@ -5861,24 +5990,34 @@
             <w:pPr>
               <w:rPr>
                 <w:noProof/>
-              </w:rPr>
-            </w:pPr>
-            <w:r>
-              <w:rPr>
-                <w:noProof/>
-              </w:rPr>
-              <w:t xml:space="preserve">   .stream()</w:t>
-            </w:r>
-          </w:p>
-          <w:p>
-            <w:pPr>
-              <w:rPr>
-                <w:noProof/>
-              </w:rPr>
-            </w:pPr>
-            <w:r>
-              <w:rPr>
-                <w:noProof/>
+                <w:lang w:val="en-US"/>
+              </w:rPr>
+            </w:pPr>
+            <w:r>
+              <w:rPr>
+                <w:noProof/>
+              </w:rPr>
+              <w:t xml:space="preserve">   </w:t>
+            </w:r>
+            <w:r>
+              <w:rPr>
+                <w:noProof/>
+                <w:lang w:val="en-US"/>
+              </w:rPr>
+              <w:t>.stream()</w:t>
+            </w:r>
+          </w:p>
+          <w:p>
+            <w:pPr>
+              <w:rPr>
+                <w:noProof/>
+                <w:lang w:val="en-US"/>
+              </w:rPr>
+            </w:pPr>
+            <w:r>
+              <w:rPr>
+                <w:noProof/>
+                <w:lang w:val="en-US"/>
               </w:rPr>
               <w:t xml:space="preserve">   .filter(contacto-&gt;contacto.getNombreContacto()</w:t>
             </w:r>
@@ -5887,11 +6026,13 @@
             <w:pPr>
               <w:rPr>
                 <w:noProof/>
-              </w:rPr>
-            </w:pPr>
-            <w:r>
-              <w:rPr>
-                <w:noProof/>
+                <w:lang w:val="en-US"/>
+              </w:rPr>
+            </w:pPr>
+            <w:r>
+              <w:rPr>
+                <w:noProof/>
+                <w:lang w:val="en-US"/>
               </w:rPr>
               <w:t xml:space="preserve">   .equals(nombre))</w:t>
             </w:r>
@@ -5900,11 +6041,13 @@
             <w:pPr>
               <w:rPr>
                 <w:noProof/>
-              </w:rPr>
-            </w:pPr>
-            <w:r>
-              <w:rPr>
-                <w:noProof/>
+                <w:lang w:val="en-US"/>
+              </w:rPr>
+            </w:pPr>
+            <w:r>
+              <w:rPr>
+                <w:noProof/>
+                <w:lang w:val="en-US"/>
               </w:rPr>
               <w:t xml:space="preserve">   .collect(Collectors.toList());</w:t>
             </w:r>
@@ -6731,11 +6874,13 @@
             <w:pPr>
               <w:rPr>
                 <w:noProof/>
-              </w:rPr>
-            </w:pPr>
-            <w:r>
-              <w:rPr>
-                <w:noProof/>
+                <w:lang w:val="en-US"/>
+              </w:rPr>
+            </w:pPr>
+            <w:r>
+              <w:rPr>
+                <w:noProof/>
+                <w:lang w:val="en-US"/>
               </w:rPr>
               <w:t>public class Contacto{</w:t>
             </w:r>
@@ -6744,11 +6889,13 @@
             <w:pPr>
               <w:rPr>
                 <w:noProof/>
-              </w:rPr>
-            </w:pPr>
-            <w:r>
-              <w:rPr>
-                <w:noProof/>
+                <w:lang w:val="en-US"/>
+              </w:rPr>
+            </w:pPr>
+            <w:r>
+              <w:rPr>
+                <w:noProof/>
+                <w:lang w:val="en-US"/>
               </w:rPr>
               <w:t xml:space="preserve">    private int identificador;</w:t>
             </w:r>
@@ -6757,11 +6904,13 @@
             <w:pPr>
               <w:rPr>
                 <w:noProof/>
-              </w:rPr>
-            </w:pPr>
-            <w:r>
-              <w:rPr>
-                <w:noProof/>
+                <w:lang w:val="en-US"/>
+              </w:rPr>
+            </w:pPr>
+            <w:r>
+              <w:rPr>
+                <w:noProof/>
+                <w:lang w:val="en-US"/>
               </w:rPr>
               <w:t xml:space="preserve">    private ArrayList&lt;String&gt; correosElectronicos;</w:t>
             </w:r>
@@ -6770,11 +6919,13 @@
             <w:pPr>
               <w:rPr>
                 <w:noProof/>
-              </w:rPr>
-            </w:pPr>
-            <w:r>
-              <w:rPr>
-                <w:noProof/>
+                <w:lang w:val="en-US"/>
+              </w:rPr>
+            </w:pPr>
+            <w:r>
+              <w:rPr>
+                <w:noProof/>
+                <w:lang w:val="en-US"/>
               </w:rPr>
               <w:t xml:space="preserve">    private String paginaWeb;</w:t>
             </w:r>
@@ -6783,18 +6934,21 @@
             <w:pPr>
               <w:rPr>
                 <w:noProof/>
-              </w:rPr>
-            </w:pPr>
-          </w:p>
-          <w:p>
-            <w:pPr>
-              <w:rPr>
-                <w:noProof/>
-              </w:rPr>
-            </w:pPr>
-            <w:r>
-              <w:rPr>
-                <w:noProof/>
+                <w:lang w:val="en-US"/>
+              </w:rPr>
+            </w:pPr>
+          </w:p>
+          <w:p>
+            <w:pPr>
+              <w:rPr>
+                <w:noProof/>
+                <w:lang w:val="en-US"/>
+              </w:rPr>
+            </w:pPr>
+            <w:r>
+              <w:rPr>
+                <w:noProof/>
+                <w:lang w:val="en-US"/>
               </w:rPr>
               <w:t xml:space="preserve">    public String getNombreContacto() {</w:t>
             </w:r>
@@ -6803,11 +6957,13 @@
             <w:pPr>
               <w:rPr>
                 <w:noProof/>
-              </w:rPr>
-            </w:pPr>
-            <w:r>
-              <w:rPr>
-                <w:noProof/>
+                <w:lang w:val="en-US"/>
+              </w:rPr>
+            </w:pPr>
+            <w:r>
+              <w:rPr>
+                <w:noProof/>
+                <w:lang w:val="en-US"/>
               </w:rPr>
               <w:t xml:space="preserve">        return nombreContacto;</w:t>
             </w:r>
@@ -6821,8 +6977,15 @@
             <w:r>
               <w:rPr>
                 <w:noProof/>
-              </w:rPr>
-              <w:t xml:space="preserve">    }</w:t>
+                <w:lang w:val="en-US"/>
+              </w:rPr>
+              <w:t xml:space="preserve">    </w:t>
+            </w:r>
+            <w:r>
+              <w:rPr>
+                <w:noProof/>
+              </w:rPr>
+              <w:t>}</w:t>
             </w:r>
           </w:p>
           <w:p>
@@ -7005,11 +7168,13 @@
             <w:pPr>
               <w:rPr>
                 <w:noProof/>
-              </w:rPr>
-            </w:pPr>
-            <w:r>
-              <w:rPr>
-                <w:noProof/>
+                <w:lang w:val="en-US"/>
+              </w:rPr>
+            </w:pPr>
+            <w:r>
+              <w:rPr>
+                <w:noProof/>
+                <w:lang w:val="en-US"/>
               </w:rPr>
               <w:t>public class ItemDAOImpl implements ItemDAO{</w:t>
             </w:r>
@@ -7018,11 +7183,13 @@
             <w:pPr>
               <w:rPr>
                 <w:noProof/>
-              </w:rPr>
-            </w:pPr>
-            <w:r>
-              <w:rPr>
-                <w:noProof/>
+                <w:lang w:val="en-US"/>
+              </w:rPr>
+            </w:pPr>
+            <w:r>
+              <w:rPr>
+                <w:noProof/>
+                <w:lang w:val="en-US"/>
               </w:rPr>
               <w:t xml:space="preserve">    private Statement consulta;</w:t>
             </w:r>
@@ -7031,11 +7198,13 @@
             <w:pPr>
               <w:rPr>
                 <w:noProof/>
-              </w:rPr>
-            </w:pPr>
-            <w:r>
-              <w:rPr>
-                <w:noProof/>
+                <w:lang w:val="en-US"/>
+              </w:rPr>
+            </w:pPr>
+            <w:r>
+              <w:rPr>
+                <w:noProof/>
+                <w:lang w:val="en-US"/>
               </w:rPr>
               <w:t xml:space="preserve">    private ResultSet resultados;</w:t>
             </w:r>
@@ -7073,18 +7242,34 @@
       </w:r>
       <w:bookmarkEnd w:id="10"/>
     </w:p>
+    <w:p/>
     <w:p>
       <w:r>
         <w:t>En conclusión,</w:t>
       </w:r>
       <w:r>
-        <w:t xml:space="preserve"> podemos decir que el proyecto esta implementado al 25% pero es posible la escalabilidad del mismo, pero por razones de evaluación y tiempo no es posible</w:t>
+        <w:t xml:space="preserve"> podemos decir que el </w:t>
+      </w:r>
+      <w:r>
+        <w:t>proyecto esta implementado al 20</w:t>
+      </w:r>
+      <w:r>
+        <w:t xml:space="preserve">% pero es posible la escalabilidad del mismo, pero por razones de evaluación y tiempo no </w:t>
+      </w:r>
+      <w:r>
+        <w:t>se ha realizado</w:t>
       </w:r>
       <w:r>
         <w:t xml:space="preserve"> la implementación de la demás funcionalidad</w:t>
       </w:r>
       <w:r>
-        <w:t xml:space="preserve">, pero por medio de los diseños modelados en la materia de </w:t>
+        <w:t xml:space="preserve">, </w:t>
+      </w:r>
+      <w:r>
+        <w:t>sin embargo,</w:t>
+      </w:r>
+      <w:r>
+        <w:t xml:space="preserve"> por medio de los diseños modelados en la materia de </w:t>
       </w:r>
       <w:r>
         <w:rPr>
@@ -7093,32 +7278,75 @@
         <w:t>Principios de diseño</w:t>
       </w:r>
       <w:r>
-        <w:t xml:space="preserve"> sería posible terminar el sistema, y este estaría seria fiel a los diseños.</w:t>
+        <w:t xml:space="preserve"> </w:t>
+      </w:r>
+      <w:r>
+        <w:t>la implementación completa del diseño propuesta puede ser realizada.</w:t>
       </w:r>
     </w:p>
     <w:p>
       <w:r>
+        <w:rPr>
+          <w:highlight w:val="yellow"/>
+        </w:rPr>
         <w:t xml:space="preserve">En </w:t>
       </w:r>
       <w:r>
+        <w:rPr>
+          <w:highlight w:val="yellow"/>
+        </w:rPr>
         <w:t>conclusión,</w:t>
       </w:r>
       <w:r>
+        <w:rPr>
+          <w:highlight w:val="yellow"/>
+        </w:rPr>
         <w:t xml:space="preserve"> por el proyecto tener </w:t>
       </w:r>
       <w:r>
+        <w:rPr>
+          <w:highlight w:val="yellow"/>
+        </w:rPr>
         <w:t>las pruebas</w:t>
       </w:r>
       <w:r>
+        <w:rPr>
+          <w:highlight w:val="yellow"/>
+        </w:rPr>
         <w:t xml:space="preserve"> de unidad, es más fácil hacer funcional el proyecto sin tener que implementar toda la funcionalidad,</w:t>
+      </w:r>
+      <w:r>
+        <w:t xml:space="preserve"> </w:t>
+      </w:r>
+      <w:r>
+        <w:t>¡</w:t>
+      </w:r>
+      <w:r>
+        <w:t>Esto es tuyo, edítalo!</w:t>
+      </w:r>
+    </w:p>
+    <w:p/>
+    <w:p>
+      <w:r>
+        <w:t>Como opinión personal, nunca antes había elaborado un sistema apegado a estándares y buenas prácticas de programación, era código que difícilmente cumplía el principio de responsabilidad única y que usualmente era difícil de leer para quien no lo hubiera desarrollado, por tanto, la construcción del software presentado, tuvo un inicio complicado. Los diseños propuestos, si bien no cumplían ciertos requisitos pedidos, no eran aptos para realizar una implementación con base en ellos y tratando de seguir fielmente la propuesta, optamos por detener el desarrollo y modificar profundamente los diseños. Otro de los retos fue mantener los principios de un buen código, evitar redundancia, código basura (poco optimizado), evitar métodos multifunciones y una documentación adecuada además de las pruebas.</w:t>
       </w:r>
     </w:p>
     <w:p>
       <w:r>
+        <w:t xml:space="preserve">Con todo lo anterior mencionado, puedo destacar </w:t>
+      </w:r>
+      <w:r>
+        <w:t>que he visto de manera fehaciente, la importancia de un diseño bien elaborado, pues con él, la construcción hubiera sido al menos la mitad de tiempo usado. También, el buen manejo de excepciones y pruebas nos hiso consientes de múltiples errores que no eran claros para nosotros durante el desarrollo del mismo. Comprendiendo entonces, la importancia del buen diseño y desarrollo basado en principios de construcción, he construido unas bases para el desarrollo que seguramente me permitirán realizar software de calidad.</w:t>
+      </w:r>
+      <w:bookmarkStart w:id="11" w:name="_GoBack"/>
+      <w:bookmarkEnd w:id="11"/>
+    </w:p>
+    <w:p>
+      <w:r>
         <w:br w:type="page"/>
       </w:r>
     </w:p>
-    <w:bookmarkStart w:id="11" w:name="_Toc453115842" w:displacedByCustomXml="next"/>
+    <w:bookmarkStart w:id="12" w:name="_Toc453115842" w:displacedByCustomXml="next"/>
     <w:sdt>
       <w:sdtPr>
         <w:rPr>
@@ -7143,21 +7371,23 @@
         <w:p>
           <w:pPr>
             <w:pStyle w:val="Ttulo1"/>
+            <w:rPr>
+              <w:lang w:val="en-US"/>
+            </w:rPr>
           </w:pPr>
           <w:r>
             <w:rPr>
-              <w:lang w:val="es-ES"/>
+              <w:lang w:val="en-US"/>
             </w:rPr>
             <w:t>Referencias</w:t>
           </w:r>
-          <w:bookmarkEnd w:id="11"/>
+          <w:bookmarkEnd w:id="12"/>
         </w:p>
         <w:sdt>
           <w:sdtPr>
             <w:id w:val="-573587230"/>
             <w:bibliography/>
           </w:sdtPr>
-          <w:sdtEndPr/>
           <w:sdtContent>
             <w:p>
               <w:pPr>
@@ -7173,6 +7403,9 @@
                 <w:fldChar w:fldCharType="begin"/>
               </w:r>
               <w:r>
+                <w:rPr>
+                  <w:lang w:val="en-US"/>
+                </w:rPr>
                 <w:instrText>BIBLIOGRAPHY</w:instrText>
               </w:r>
               <w:r>
@@ -7181,7 +7414,7 @@
               <w:r>
                 <w:rPr>
                   <w:noProof/>
-                  <w:lang w:val="es-ES"/>
+                  <w:lang w:val="en-US"/>
                 </w:rPr>
                 <w:t xml:space="preserve">Albin, S. T. (2003). </w:t>
               </w:r>
@@ -7190,16 +7423,23 @@
                   <w:i/>
                   <w:iCs/>
                   <w:noProof/>
-                  <w:lang w:val="es-ES"/>
+                  <w:lang w:val="en-US"/>
                 </w:rPr>
                 <w:t>The Art of Software Architecture Design Methods Techniques.</w:t>
               </w:r>
               <w:r>
                 <w:rPr>
                   <w:noProof/>
+                  <w:lang w:val="en-US"/>
+                </w:rPr>
+                <w:t xml:space="preserve"> </w:t>
+              </w:r>
+              <w:r>
+                <w:rPr>
+                  <w:noProof/>
                   <w:lang w:val="es-ES"/>
                 </w:rPr>
-                <w:t xml:space="preserve"> Wiley.</w:t>
+                <w:t>Wiley.</w:t>
               </w:r>
             </w:p>
             <w:p>
@@ -7218,7 +7458,6 @@
                 </w:rPr>
                 <w:t xml:space="preserve">Bolaños, D. A. (2008). </w:t>
               </w:r>
-              <w:bookmarkStart w:id="12" w:name="_GoBack"/>
               <w:r>
                 <w:rPr>
                   <w:i/>
@@ -7226,17 +7465,7 @@
                   <w:noProof/>
                   <w:lang w:val="es-ES"/>
                 </w:rPr>
-                <w:t>Pruebas de software y JUnit</w:t>
-              </w:r>
-              <w:bookmarkEnd w:id="12"/>
-              <w:r>
-                <w:rPr>
-                  <w:i/>
-                  <w:iCs/>
-                  <w:noProof/>
-                  <w:lang w:val="es-ES"/>
-                </w:rPr>
-                <w:t>.</w:t>
+                <w:t>Pruebas de software y JUnit.</w:t>
               </w:r>
               <w:r>
                 <w:rPr>
@@ -7318,13 +7547,13 @@
                 <w:ind w:left="720" w:hanging="720"/>
                 <w:rPr>
                   <w:noProof/>
-                  <w:lang w:val="es-ES"/>
+                  <w:lang w:val="en-US"/>
                 </w:rPr>
               </w:pPr>
               <w:r>
                 <w:rPr>
                   <w:noProof/>
-                  <w:lang w:val="es-ES"/>
+                  <w:lang w:val="en-US"/>
                 </w:rPr>
                 <w:t xml:space="preserve">Long, F., Mohindra, D., Seacord, R. C., Sutherland, D. F., &amp; Svoboda, D. (2014). </w:t>
               </w:r>
@@ -7333,14 +7562,14 @@
                   <w:i/>
                   <w:iCs/>
                   <w:noProof/>
-                  <w:lang w:val="es-ES"/>
+                  <w:lang w:val="en-US"/>
                 </w:rPr>
                 <w:t>Java Coding Guidelines.</w:t>
               </w:r>
               <w:r>
                 <w:rPr>
                   <w:noProof/>
-                  <w:lang w:val="es-ES"/>
+                  <w:lang w:val="en-US"/>
                 </w:rPr>
                 <w:t xml:space="preserve"> United States of America: Addison-Wesley.</w:t>
               </w:r>
@@ -7351,13 +7580,13 @@
                 <w:ind w:left="720" w:hanging="720"/>
                 <w:rPr>
                   <w:noProof/>
-                  <w:lang w:val="es-ES"/>
+                  <w:lang w:val="en-US"/>
                 </w:rPr>
               </w:pPr>
               <w:r>
                 <w:rPr>
                   <w:noProof/>
-                  <w:lang w:val="es-ES"/>
+                  <w:lang w:val="en-US"/>
                 </w:rPr>
                 <w:t xml:space="preserve">McConnell, S. (2004). </w:t>
               </w:r>
@@ -7366,14 +7595,14 @@
                   <w:i/>
                   <w:iCs/>
                   <w:noProof/>
-                  <w:lang w:val="es-ES"/>
+                  <w:lang w:val="en-US"/>
                 </w:rPr>
                 <w:t>Complete Code.</w:t>
               </w:r>
               <w:r>
                 <w:rPr>
                   <w:noProof/>
-                  <w:lang w:val="es-ES"/>
+                  <w:lang w:val="en-US"/>
                 </w:rPr>
                 <w:t xml:space="preserve"> Redmond: Microsoft Press.</w:t>
               </w:r>
@@ -7417,13 +7646,13 @@
                 <w:ind w:left="720" w:hanging="720"/>
                 <w:rPr>
                   <w:noProof/>
-                  <w:lang w:val="es-ES"/>
+                  <w:lang w:val="en-US"/>
                 </w:rPr>
               </w:pPr>
               <w:r>
                 <w:rPr>
                   <w:noProof/>
-                  <w:lang w:val="es-ES"/>
+                  <w:lang w:val="en-US"/>
                 </w:rPr>
                 <w:t xml:space="preserve">Ramirez, E., &amp; Shamkant, N. B. (2007). </w:t>
               </w:r>
@@ -7441,7 +7670,14 @@
                   <w:noProof/>
                   <w:lang w:val="es-ES"/>
                 </w:rPr>
-                <w:t xml:space="preserve"> Madrid: Pearson Education.</w:t>
+                <w:t xml:space="preserve"> </w:t>
+              </w:r>
+              <w:r>
+                <w:rPr>
+                  <w:noProof/>
+                  <w:lang w:val="en-US"/>
+                </w:rPr>
+                <w:t>Madrid: Pearson Education.</w:t>
               </w:r>
             </w:p>
             <w:p>
@@ -7450,13 +7686,13 @@
                 <w:ind w:left="720" w:hanging="720"/>
                 <w:rPr>
                   <w:noProof/>
-                  <w:lang w:val="es-ES"/>
+                  <w:lang w:val="en-US"/>
                 </w:rPr>
               </w:pPr>
               <w:r>
                 <w:rPr>
                   <w:noProof/>
-                  <w:lang w:val="es-ES"/>
+                  <w:lang w:val="en-US"/>
                 </w:rPr>
                 <w:t xml:space="preserve">Sierra, K., &amp; Bates, B. (2005). </w:t>
               </w:r>
@@ -7465,14 +7701,14 @@
                   <w:i/>
                   <w:iCs/>
                   <w:noProof/>
-                  <w:lang w:val="es-ES"/>
+                  <w:lang w:val="en-US"/>
                 </w:rPr>
                 <w:t>Head First Java.</w:t>
               </w:r>
               <w:r>
                 <w:rPr>
                   <w:noProof/>
-                  <w:lang w:val="es-ES"/>
+                  <w:lang w:val="en-US"/>
                 </w:rPr>
                 <w:t xml:space="preserve"> O'Reilly.</w:t>
               </w:r>
@@ -7483,13 +7719,13 @@
                 <w:ind w:left="720" w:hanging="720"/>
                 <w:rPr>
                   <w:noProof/>
-                  <w:lang w:val="es-ES"/>
+                  <w:lang w:val="en-US"/>
                 </w:rPr>
               </w:pPr>
               <w:r>
                 <w:rPr>
                   <w:noProof/>
-                  <w:lang w:val="es-ES"/>
+                  <w:lang w:val="en-US"/>
                 </w:rPr>
                 <w:t xml:space="preserve">Silberschatz, A., Korth, H. F., &amp; Sudarshan, S. (2002). </w:t>
               </w:r>
@@ -7507,7 +7743,14 @@
                   <w:noProof/>
                   <w:lang w:val="es-ES"/>
                 </w:rPr>
-                <w:t xml:space="preserve"> Aravaca: McGRAW-HILL.</w:t>
+                <w:t xml:space="preserve"> </w:t>
+              </w:r>
+              <w:r>
+                <w:rPr>
+                  <w:noProof/>
+                  <w:lang w:val="en-US"/>
+                </w:rPr>
+                <w:t>Aravaca: McGRAW-HILL.</w:t>
               </w:r>
             </w:p>
             <w:p>
@@ -7516,13 +7759,13 @@
                 <w:ind w:left="720" w:hanging="720"/>
                 <w:rPr>
                   <w:noProof/>
-                  <w:lang w:val="es-ES"/>
+                  <w:lang w:val="en-US"/>
                 </w:rPr>
               </w:pPr>
               <w:r>
                 <w:rPr>
                   <w:noProof/>
-                  <w:lang w:val="es-ES"/>
+                  <w:lang w:val="en-US"/>
                 </w:rPr>
                 <w:t xml:space="preserve">Wiegers, K., &amp; Beatty, J. (2013). </w:t>
               </w:r>
@@ -7531,14 +7774,14 @@
                   <w:i/>
                   <w:iCs/>
                   <w:noProof/>
-                  <w:lang w:val="es-ES"/>
+                  <w:lang w:val="en-US"/>
                 </w:rPr>
                 <w:t>Software Requeriments.</w:t>
               </w:r>
               <w:r>
                 <w:rPr>
                   <w:noProof/>
-                  <w:lang w:val="es-ES"/>
+                  <w:lang w:val="en-US"/>
                 </w:rPr>
                 <w:t xml:space="preserve"> Redmond: Microsoft Press.</w:t>
               </w:r>
@@ -7662,7 +7905,7 @@
             <w:szCs w:val="40"/>
             <w:lang w:val="es-ES"/>
           </w:rPr>
-          <w:t>22</w:t>
+          <w:t>21</w:t>
         </w:r>
         <w:r>
           <w:rPr>
@@ -9145,7 +9388,7 @@
   </w:font>
   <w:font w:name="Raleway">
     <w:altName w:val="Segoe Script"/>
-    <w:panose1 w:val="020B0603030101060003"/>
+    <w:panose1 w:val="020B0503030101060003"/>
     <w:charset w:val="00"/>
     <w:family w:val="swiss"/>
     <w:pitch w:val="variable"/>
@@ -9168,7 +9411,6 @@
   </w:font>
   <w:font w:name="Yu Mincho">
     <w:altName w:val="游明朝"/>
-    <w:panose1 w:val="02020400000000000000"/>
     <w:charset w:val="80"/>
     <w:family w:val="roman"/>
     <w:pitch w:val="variable"/>
@@ -9211,6 +9453,7 @@
     <w:rsid w:val="00097615"/>
     <w:rsid w:val="00107297"/>
     <w:rsid w:val="004A2563"/>
+    <w:rsid w:val="005F66CB"/>
     <w:rsid w:val="007B686C"/>
     <w:rsid w:val="008E283C"/>
     <w:rsid w:val="009F0B85"/>
@@ -10257,7 +10500,7 @@
 </file>
 
 <file path=customXml/itemProps3.xml><?xml version="1.0" encoding="utf-8"?>
-<ds:datastoreItem xmlns:ds="http://schemas.openxmlformats.org/officeDocument/2006/customXml" ds:itemID="{1DF73F67-DAF1-486E-9727-B7964A0B6DA2}">
+<ds:datastoreItem xmlns:ds="http://schemas.openxmlformats.org/officeDocument/2006/customXml" ds:itemID="{EB88919D-056F-448C-8743-728C75F59211}">
   <ds:schemaRefs>
     <ds:schemaRef ds:uri="http://schemas.openxmlformats.org/officeDocument/2006/bibliography"/>
   </ds:schemaRefs>

</xml_diff>

<commit_message>
Cambios Documento Indice y numeración
</commit_message>
<xml_diff>
--- a/Documento_entrega_final.docx
+++ b/Documento_entrega_final.docx
@@ -659,7 +659,7 @@
       <w:r>
         <w:fldChar w:fldCharType="separate"/>
       </w:r>
-      <w:hyperlink w:anchor="_Toc453115831" w:history="1">
+      <w:hyperlink w:anchor="_Toc453148204" w:history="1">
         <w:r>
           <w:rPr>
             <w:rStyle w:val="Hipervnculo"/>
@@ -686,7 +686,7 @@
             <w:noProof/>
             <w:webHidden/>
           </w:rPr>
-          <w:instrText xml:space="preserve"> PAGEREF _Toc453115831 \h </w:instrText>
+          <w:instrText xml:space="preserve"> PAGEREF _Toc453148204 \h </w:instrText>
         </w:r>
         <w:r>
           <w:rPr>
@@ -706,7 +706,7 @@
             <w:noProof/>
             <w:webHidden/>
           </w:rPr>
-          <w:t>2</w:t>
+          <w:t>1</w:t>
         </w:r>
         <w:r>
           <w:rPr>
@@ -728,7 +728,7 @@
           <w:noProof/>
         </w:rPr>
       </w:pPr>
-      <w:hyperlink w:anchor="_Toc453115832" w:history="1">
+      <w:hyperlink w:anchor="_Toc453148205" w:history="1">
         <w:r>
           <w:rPr>
             <w:rStyle w:val="Hipervnculo"/>
@@ -755,7 +755,7 @@
             <w:noProof/>
             <w:webHidden/>
           </w:rPr>
-          <w:instrText xml:space="preserve"> PAGEREF _Toc453115832 \h </w:instrText>
+          <w:instrText xml:space="preserve"> PAGEREF _Toc453148205 \h </w:instrText>
         </w:r>
         <w:r>
           <w:rPr>
@@ -775,7 +775,7 @@
             <w:noProof/>
             <w:webHidden/>
           </w:rPr>
-          <w:t>3</w:t>
+          <w:t>2</w:t>
         </w:r>
         <w:r>
           <w:rPr>
@@ -797,7 +797,7 @@
           <w:noProof/>
         </w:rPr>
       </w:pPr>
-      <w:hyperlink w:anchor="_Toc453115833" w:history="1">
+      <w:hyperlink w:anchor="_Toc453148206" w:history="1">
         <w:r>
           <w:rPr>
             <w:rStyle w:val="Hipervnculo"/>
@@ -824,7 +824,7 @@
             <w:noProof/>
             <w:webHidden/>
           </w:rPr>
-          <w:instrText xml:space="preserve"> PAGEREF _Toc453115833 \h </w:instrText>
+          <w:instrText xml:space="preserve"> PAGEREF _Toc453148206 \h </w:instrText>
         </w:r>
         <w:r>
           <w:rPr>
@@ -844,7 +844,7 @@
             <w:noProof/>
             <w:webHidden/>
           </w:rPr>
-          <w:t>4</w:t>
+          <w:t>3</w:t>
         </w:r>
         <w:r>
           <w:rPr>
@@ -866,7 +866,7 @@
           <w:noProof/>
         </w:rPr>
       </w:pPr>
-      <w:hyperlink w:anchor="_Toc453115834" w:history="1">
+      <w:hyperlink w:anchor="_Toc453148207" w:history="1">
         <w:r>
           <w:rPr>
             <w:rStyle w:val="Hipervnculo"/>
@@ -893,7 +893,7 @@
             <w:noProof/>
             <w:webHidden/>
           </w:rPr>
-          <w:instrText xml:space="preserve"> PAGEREF _Toc453115834 \h </w:instrText>
+          <w:instrText xml:space="preserve"> PAGEREF _Toc453148207 \h </w:instrText>
         </w:r>
         <w:r>
           <w:rPr>
@@ -913,7 +913,216 @@
             <w:noProof/>
             <w:webHidden/>
           </w:rPr>
+          <w:t>4</w:t>
+        </w:r>
+        <w:r>
+          <w:rPr>
+            <w:noProof/>
+            <w:webHidden/>
+          </w:rPr>
+          <w:fldChar w:fldCharType="end"/>
+        </w:r>
+      </w:hyperlink>
+    </w:p>
+    <w:p>
+      <w:pPr>
+        <w:pStyle w:val="TDC3"/>
+        <w:tabs>
+          <w:tab w:val="right" w:leader="dot" w:pos="9350"/>
+        </w:tabs>
+        <w:rPr>
+          <w:rFonts w:asciiTheme="minorHAnsi" w:hAnsiTheme="minorHAnsi" w:cstheme="minorBidi"/>
+          <w:noProof/>
+        </w:rPr>
+      </w:pPr>
+      <w:hyperlink w:anchor="_Toc453148208" w:history="1">
+        <w:r>
+          <w:rPr>
+            <w:rStyle w:val="Hipervnculo"/>
+            <w:noProof/>
+          </w:rPr>
+          <w:t>Requerimientos del sistema Hardware y Software</w:t>
+        </w:r>
+        <w:r>
+          <w:rPr>
+            <w:noProof/>
+            <w:webHidden/>
+          </w:rPr>
+          <w:tab/>
+        </w:r>
+        <w:r>
+          <w:rPr>
+            <w:noProof/>
+            <w:webHidden/>
+          </w:rPr>
+          <w:fldChar w:fldCharType="begin"/>
+        </w:r>
+        <w:r>
+          <w:rPr>
+            <w:noProof/>
+            <w:webHidden/>
+          </w:rPr>
+          <w:instrText xml:space="preserve"> PAGEREF _Toc453148208 \h </w:instrText>
+        </w:r>
+        <w:r>
+          <w:rPr>
+            <w:noProof/>
+            <w:webHidden/>
+          </w:rPr>
+        </w:r>
+        <w:r>
+          <w:rPr>
+            <w:noProof/>
+            <w:webHidden/>
+          </w:rPr>
+          <w:fldChar w:fldCharType="separate"/>
+        </w:r>
+        <w:r>
+          <w:rPr>
+            <w:noProof/>
+            <w:webHidden/>
+          </w:rPr>
+          <w:t>4</w:t>
+        </w:r>
+        <w:r>
+          <w:rPr>
+            <w:noProof/>
+            <w:webHidden/>
+          </w:rPr>
+          <w:fldChar w:fldCharType="end"/>
+        </w:r>
+      </w:hyperlink>
+    </w:p>
+    <w:p>
+      <w:pPr>
+        <w:pStyle w:val="TDC3"/>
+        <w:tabs>
+          <w:tab w:val="right" w:leader="dot" w:pos="9350"/>
+        </w:tabs>
+        <w:rPr>
+          <w:rFonts w:asciiTheme="minorHAnsi" w:hAnsiTheme="minorHAnsi" w:cstheme="minorBidi"/>
+          <w:noProof/>
+        </w:rPr>
+      </w:pPr>
+      <w:hyperlink w:anchor="_Toc453148209" w:history="1">
+        <w:r>
+          <w:rPr>
+            <w:rStyle w:val="Hipervnculo"/>
+            <w:noProof/>
+          </w:rPr>
+          <w:t>Plantilla reservar ítem</w:t>
+        </w:r>
+        <w:bookmarkStart w:id="0" w:name="_GoBack"/>
+        <w:bookmarkEnd w:id="0"/>
+        <w:r>
+          <w:rPr>
+            <w:noProof/>
+            <w:webHidden/>
+          </w:rPr>
+          <w:tab/>
+        </w:r>
+        <w:r>
+          <w:rPr>
+            <w:noProof/>
+            <w:webHidden/>
+          </w:rPr>
+          <w:fldChar w:fldCharType="begin"/>
+        </w:r>
+        <w:r>
+          <w:rPr>
+            <w:noProof/>
+            <w:webHidden/>
+          </w:rPr>
+          <w:instrText xml:space="preserve"> PAGEREF _Toc453148209 \h </w:instrText>
+        </w:r>
+        <w:r>
+          <w:rPr>
+            <w:noProof/>
+            <w:webHidden/>
+          </w:rPr>
+        </w:r>
+        <w:r>
+          <w:rPr>
+            <w:noProof/>
+            <w:webHidden/>
+          </w:rPr>
+          <w:fldChar w:fldCharType="separate"/>
+        </w:r>
+        <w:r>
+          <w:rPr>
+            <w:noProof/>
+            <w:webHidden/>
+          </w:rPr>
           <w:t>5</w:t>
+        </w:r>
+        <w:r>
+          <w:rPr>
+            <w:noProof/>
+            <w:webHidden/>
+          </w:rPr>
+          <w:fldChar w:fldCharType="end"/>
+        </w:r>
+      </w:hyperlink>
+    </w:p>
+    <w:p>
+      <w:pPr>
+        <w:pStyle w:val="TDC3"/>
+        <w:tabs>
+          <w:tab w:val="right" w:leader="dot" w:pos="9350"/>
+        </w:tabs>
+        <w:rPr>
+          <w:rFonts w:asciiTheme="minorHAnsi" w:hAnsiTheme="minorHAnsi" w:cstheme="minorBidi"/>
+          <w:noProof/>
+        </w:rPr>
+      </w:pPr>
+      <w:hyperlink w:anchor="_Toc453148210" w:history="1">
+        <w:r>
+          <w:rPr>
+            <w:rStyle w:val="Hipervnculo"/>
+            <w:noProof/>
+          </w:rPr>
+          <w:t>Plantilla prestar ítem</w:t>
+        </w:r>
+        <w:r>
+          <w:rPr>
+            <w:noProof/>
+            <w:webHidden/>
+          </w:rPr>
+          <w:tab/>
+        </w:r>
+        <w:r>
+          <w:rPr>
+            <w:noProof/>
+            <w:webHidden/>
+          </w:rPr>
+          <w:fldChar w:fldCharType="begin"/>
+        </w:r>
+        <w:r>
+          <w:rPr>
+            <w:noProof/>
+            <w:webHidden/>
+          </w:rPr>
+          <w:instrText xml:space="preserve"> PAGEREF _Toc453148210 \h </w:instrText>
+        </w:r>
+        <w:r>
+          <w:rPr>
+            <w:noProof/>
+            <w:webHidden/>
+          </w:rPr>
+        </w:r>
+        <w:r>
+          <w:rPr>
+            <w:noProof/>
+            <w:webHidden/>
+          </w:rPr>
+          <w:fldChar w:fldCharType="separate"/>
+        </w:r>
+        <w:r>
+          <w:rPr>
+            <w:noProof/>
+            <w:webHidden/>
+          </w:rPr>
+          <w:t>6</w:t>
         </w:r>
         <w:r>
           <w:rPr>
@@ -935,7 +1144,7 @@
           <w:noProof/>
         </w:rPr>
       </w:pPr>
-      <w:hyperlink w:anchor="_Toc453115835" w:history="1">
+      <w:hyperlink w:anchor="_Toc453148211" w:history="1">
         <w:r>
           <w:rPr>
             <w:rStyle w:val="Hipervnculo"/>
@@ -962,7 +1171,7 @@
             <w:noProof/>
             <w:webHidden/>
           </w:rPr>
-          <w:instrText xml:space="preserve"> PAGEREF _Toc453115835 \h </w:instrText>
+          <w:instrText xml:space="preserve"> PAGEREF _Toc453148211 \h </w:instrText>
         </w:r>
         <w:r>
           <w:rPr>
@@ -982,7 +1191,7 @@
             <w:noProof/>
             <w:webHidden/>
           </w:rPr>
-          <w:t>6</w:t>
+          <w:t>8</w:t>
         </w:r>
         <w:r>
           <w:rPr>
@@ -1004,7 +1213,7 @@
           <w:noProof/>
         </w:rPr>
       </w:pPr>
-      <w:hyperlink w:anchor="_Toc453115836" w:history="1">
+      <w:hyperlink w:anchor="_Toc453148212" w:history="1">
         <w:r>
           <w:rPr>
             <w:rStyle w:val="Hipervnculo"/>
@@ -1031,7 +1240,7 @@
             <w:noProof/>
             <w:webHidden/>
           </w:rPr>
-          <w:instrText xml:space="preserve"> PAGEREF _Toc453115836 \h </w:instrText>
+          <w:instrText xml:space="preserve"> PAGEREF _Toc453148212 \h </w:instrText>
         </w:r>
         <w:r>
           <w:rPr>
@@ -1051,7 +1260,7 @@
             <w:noProof/>
             <w:webHidden/>
           </w:rPr>
-          <w:t>6</w:t>
+          <w:t>8</w:t>
         </w:r>
         <w:r>
           <w:rPr>
@@ -1073,7 +1282,7 @@
           <w:noProof/>
         </w:rPr>
       </w:pPr>
-      <w:hyperlink w:anchor="_Toc453115837" w:history="1">
+      <w:hyperlink w:anchor="_Toc453148213" w:history="1">
         <w:r>
           <w:rPr>
             <w:rStyle w:val="Hipervnculo"/>
@@ -1100,7 +1309,7 @@
             <w:noProof/>
             <w:webHidden/>
           </w:rPr>
-          <w:instrText xml:space="preserve"> PAGEREF _Toc453115837 \h </w:instrText>
+          <w:instrText xml:space="preserve"> PAGEREF _Toc453148213 \h </w:instrText>
         </w:r>
         <w:r>
           <w:rPr>
@@ -1120,7 +1329,7 @@
             <w:noProof/>
             <w:webHidden/>
           </w:rPr>
-          <w:t>7</w:t>
+          <w:t>9</w:t>
         </w:r>
         <w:r>
           <w:rPr>
@@ -1142,7 +1351,7 @@
           <w:noProof/>
         </w:rPr>
       </w:pPr>
-      <w:hyperlink w:anchor="_Toc453115838" w:history="1">
+      <w:hyperlink w:anchor="_Toc453148214" w:history="1">
         <w:r>
           <w:rPr>
             <w:rStyle w:val="Hipervnculo"/>
@@ -1169,7 +1378,7 @@
             <w:noProof/>
             <w:webHidden/>
           </w:rPr>
-          <w:instrText xml:space="preserve"> PAGEREF _Toc453115838 \h </w:instrText>
+          <w:instrText xml:space="preserve"> PAGEREF _Toc453148214 \h </w:instrText>
         </w:r>
         <w:r>
           <w:rPr>
@@ -1189,7 +1398,7 @@
             <w:noProof/>
             <w:webHidden/>
           </w:rPr>
-          <w:t>8</w:t>
+          <w:t>10</w:t>
         </w:r>
         <w:r>
           <w:rPr>
@@ -1211,7 +1420,7 @@
           <w:noProof/>
         </w:rPr>
       </w:pPr>
-      <w:hyperlink w:anchor="_Toc453115839" w:history="1">
+      <w:hyperlink w:anchor="_Toc453148215" w:history="1">
         <w:r>
           <w:rPr>
             <w:rStyle w:val="Hipervnculo"/>
@@ -1238,7 +1447,7 @@
             <w:noProof/>
             <w:webHidden/>
           </w:rPr>
-          <w:instrText xml:space="preserve"> PAGEREF _Toc453115839 \h </w:instrText>
+          <w:instrText xml:space="preserve"> PAGEREF _Toc453148215 \h </w:instrText>
         </w:r>
         <w:r>
           <w:rPr>
@@ -1258,7 +1467,7 @@
             <w:noProof/>
             <w:webHidden/>
           </w:rPr>
-          <w:t>9</w:t>
+          <w:t>11</w:t>
         </w:r>
         <w:r>
           <w:rPr>
@@ -1280,7 +1489,7 @@
           <w:noProof/>
         </w:rPr>
       </w:pPr>
-      <w:hyperlink w:anchor="_Toc453115840" w:history="1">
+      <w:hyperlink w:anchor="_Toc453148216" w:history="1">
         <w:r>
           <w:rPr>
             <w:rStyle w:val="Hipervnculo"/>
@@ -1307,7 +1516,7 @@
             <w:noProof/>
             <w:webHidden/>
           </w:rPr>
-          <w:instrText xml:space="preserve"> PAGEREF _Toc453115840 \h </w:instrText>
+          <w:instrText xml:space="preserve"> PAGEREF _Toc453148216 \h </w:instrText>
         </w:r>
         <w:r>
           <w:rPr>
@@ -1327,7 +1536,7 @@
             <w:noProof/>
             <w:webHidden/>
           </w:rPr>
-          <w:t>14</w:t>
+          <w:t>16</w:t>
         </w:r>
         <w:r>
           <w:rPr>
@@ -1349,7 +1558,7 @@
           <w:noProof/>
         </w:rPr>
       </w:pPr>
-      <w:hyperlink w:anchor="_Toc453115841" w:history="1">
+      <w:hyperlink w:anchor="_Toc453148217" w:history="1">
         <w:r>
           <w:rPr>
             <w:rStyle w:val="Hipervnculo"/>
@@ -1376,7 +1585,7 @@
             <w:noProof/>
             <w:webHidden/>
           </w:rPr>
-          <w:instrText xml:space="preserve"> PAGEREF _Toc453115841 \h </w:instrText>
+          <w:instrText xml:space="preserve"> PAGEREF _Toc453148217 \h </w:instrText>
         </w:r>
         <w:r>
           <w:rPr>
@@ -1396,7 +1605,7 @@
             <w:noProof/>
             <w:webHidden/>
           </w:rPr>
-          <w:t>18</w:t>
+          <w:t>20</w:t>
         </w:r>
         <w:r>
           <w:rPr>
@@ -1418,12 +1627,11 @@
           <w:noProof/>
         </w:rPr>
       </w:pPr>
-      <w:hyperlink w:anchor="_Toc453115842" w:history="1">
+      <w:hyperlink w:anchor="_Toc453148218" w:history="1">
         <w:r>
           <w:rPr>
             <w:rStyle w:val="Hipervnculo"/>
             <w:noProof/>
-            <w:lang w:val="es-ES"/>
           </w:rPr>
           <w:t>Referencias</w:t>
         </w:r>
@@ -1446,7 +1654,7 @@
             <w:noProof/>
             <w:webHidden/>
           </w:rPr>
-          <w:instrText xml:space="preserve"> PAGEREF _Toc453115842 \h </w:instrText>
+          <w:instrText xml:space="preserve"> PAGEREF _Toc453148218 \h </w:instrText>
         </w:r>
         <w:r>
           <w:rPr>
@@ -1466,7 +1674,7 @@
             <w:noProof/>
             <w:webHidden/>
           </w:rPr>
-          <w:t>19</w:t>
+          <w:t>21</w:t>
         </w:r>
         <w:r>
           <w:rPr>
@@ -1507,7 +1715,10 @@
           <w:tab w:val="right" w:leader="dot" w:pos="9350"/>
         </w:tabs>
         <w:rPr>
+          <w:rFonts w:asciiTheme="minorHAnsi" w:hAnsiTheme="minorHAnsi"/>
           <w:noProof/>
+          <w:sz w:val="22"/>
+          <w:szCs w:val="22"/>
         </w:rPr>
       </w:pPr>
       <w:r>
@@ -1519,7 +1730,7 @@
       <w:r>
         <w:fldChar w:fldCharType="separate"/>
       </w:r>
-      <w:hyperlink w:anchor="_Toc453142637" w:history="1">
+      <w:hyperlink w:anchor="_Toc453148195" w:history="1">
         <w:r>
           <w:rPr>
             <w:rStyle w:val="Hipervnculo"/>
@@ -1547,7 +1758,7 @@
             <w:noProof/>
             <w:webHidden/>
           </w:rPr>
-          <w:instrText xml:space="preserve"> PAGEREF _Toc453142637 \h </w:instrText>
+          <w:instrText xml:space="preserve"> PAGEREF _Toc453148195 \h </w:instrText>
         </w:r>
         <w:r>
           <w:rPr>
@@ -1567,7 +1778,7 @@
             <w:noProof/>
             <w:webHidden/>
           </w:rPr>
-          <w:t>5</w:t>
+          <w:t>3</w:t>
         </w:r>
         <w:r>
           <w:rPr>
@@ -1585,10 +1796,13 @@
           <w:tab w:val="right" w:leader="dot" w:pos="9350"/>
         </w:tabs>
         <w:rPr>
+          <w:rFonts w:asciiTheme="minorHAnsi" w:hAnsiTheme="minorHAnsi"/>
           <w:noProof/>
+          <w:sz w:val="22"/>
+          <w:szCs w:val="22"/>
         </w:rPr>
       </w:pPr>
-      <w:hyperlink w:anchor="_Toc453142638" w:history="1">
+      <w:hyperlink w:anchor="_Toc453148196" w:history="1">
         <w:r>
           <w:rPr>
             <w:rStyle w:val="Hipervnculo"/>
@@ -1616,7 +1830,7 @@
             <w:noProof/>
             <w:webHidden/>
           </w:rPr>
-          <w:instrText xml:space="preserve"> PAGEREF _Toc453142638 \h </w:instrText>
+          <w:instrText xml:space="preserve"> PAGEREF _Toc453148196 \h </w:instrText>
         </w:r>
         <w:r>
           <w:rPr>
@@ -1636,7 +1850,7 @@
             <w:noProof/>
             <w:webHidden/>
           </w:rPr>
-          <w:t>10</w:t>
+          <w:t>8</w:t>
         </w:r>
         <w:r>
           <w:rPr>
@@ -1654,10 +1868,13 @@
           <w:tab w:val="right" w:leader="dot" w:pos="9350"/>
         </w:tabs>
         <w:rPr>
+          <w:rFonts w:asciiTheme="minorHAnsi" w:hAnsiTheme="minorHAnsi"/>
           <w:noProof/>
+          <w:sz w:val="22"/>
+          <w:szCs w:val="22"/>
         </w:rPr>
       </w:pPr>
-      <w:hyperlink w:anchor="_Toc453142639" w:history="1">
+      <w:hyperlink w:anchor="_Toc453148197" w:history="1">
         <w:r>
           <w:rPr>
             <w:rStyle w:val="Hipervnculo"/>
@@ -1685,7 +1902,7 @@
             <w:noProof/>
             <w:webHidden/>
           </w:rPr>
-          <w:instrText xml:space="preserve"> PAGEREF _Toc453142639 \h </w:instrText>
+          <w:instrText xml:space="preserve"> PAGEREF _Toc453148197 \h </w:instrText>
         </w:r>
         <w:r>
           <w:rPr>
@@ -1705,7 +1922,7 @@
             <w:noProof/>
             <w:webHidden/>
           </w:rPr>
-          <w:t>11</w:t>
+          <w:t>9</w:t>
         </w:r>
         <w:r>
           <w:rPr>
@@ -1723,10 +1940,13 @@
           <w:tab w:val="right" w:leader="dot" w:pos="9350"/>
         </w:tabs>
         <w:rPr>
+          <w:rFonts w:asciiTheme="minorHAnsi" w:hAnsiTheme="minorHAnsi"/>
           <w:noProof/>
+          <w:sz w:val="22"/>
+          <w:szCs w:val="22"/>
         </w:rPr>
       </w:pPr>
-      <w:hyperlink w:anchor="_Toc453142640" w:history="1">
+      <w:hyperlink w:anchor="_Toc453148198" w:history="1">
         <w:r>
           <w:rPr>
             <w:rStyle w:val="Hipervnculo"/>
@@ -1754,7 +1974,7 @@
             <w:noProof/>
             <w:webHidden/>
           </w:rPr>
-          <w:instrText xml:space="preserve"> PAGEREF _Toc453142640 \h </w:instrText>
+          <w:instrText xml:space="preserve"> PAGEREF _Toc453148198 \h </w:instrText>
         </w:r>
         <w:r>
           <w:rPr>
@@ -1774,7 +1994,7 @@
             <w:noProof/>
             <w:webHidden/>
           </w:rPr>
-          <w:t>12</w:t>
+          <w:t>10</w:t>
         </w:r>
         <w:r>
           <w:rPr>
@@ -1792,10 +2012,13 @@
           <w:tab w:val="right" w:leader="dot" w:pos="9350"/>
         </w:tabs>
         <w:rPr>
+          <w:rFonts w:asciiTheme="minorHAnsi" w:hAnsiTheme="minorHAnsi"/>
           <w:noProof/>
+          <w:sz w:val="22"/>
+          <w:szCs w:val="22"/>
         </w:rPr>
       </w:pPr>
-      <w:hyperlink w:anchor="_Toc453142641" w:history="1">
+      <w:hyperlink w:anchor="_Toc453148199" w:history="1">
         <w:r>
           <w:rPr>
             <w:rStyle w:val="Hipervnculo"/>
@@ -1823,7 +2046,7 @@
             <w:noProof/>
             <w:webHidden/>
           </w:rPr>
-          <w:instrText xml:space="preserve"> PAGEREF _Toc453142641 \h </w:instrText>
+          <w:instrText xml:space="preserve"> PAGEREF _Toc453148199 \h </w:instrText>
         </w:r>
         <w:r>
           <w:rPr>
@@ -1843,7 +2066,7 @@
             <w:noProof/>
             <w:webHidden/>
           </w:rPr>
-          <w:t>13</w:t>
+          <w:t>11</w:t>
         </w:r>
         <w:r>
           <w:rPr>
@@ -1861,10 +2084,13 @@
           <w:tab w:val="right" w:leader="dot" w:pos="9350"/>
         </w:tabs>
         <w:rPr>
+          <w:rFonts w:asciiTheme="minorHAnsi" w:hAnsiTheme="minorHAnsi"/>
           <w:noProof/>
+          <w:sz w:val="22"/>
+          <w:szCs w:val="22"/>
         </w:rPr>
       </w:pPr>
-      <w:hyperlink w:anchor="_Toc453142642" w:history="1">
+      <w:hyperlink w:anchor="_Toc453148200" w:history="1">
         <w:r>
           <w:rPr>
             <w:rStyle w:val="Hipervnculo"/>
@@ -1892,7 +2118,7 @@
             <w:noProof/>
             <w:webHidden/>
           </w:rPr>
-          <w:instrText xml:space="preserve"> PAGEREF _Toc453142642 \h </w:instrText>
+          <w:instrText xml:space="preserve"> PAGEREF _Toc453148200 \h </w:instrText>
         </w:r>
         <w:r>
           <w:rPr>
@@ -1912,7 +2138,7 @@
             <w:noProof/>
             <w:webHidden/>
           </w:rPr>
-          <w:t>14</w:t>
+          <w:t>12</w:t>
         </w:r>
         <w:r>
           <w:rPr>
@@ -1930,10 +2156,13 @@
           <w:tab w:val="right" w:leader="dot" w:pos="9350"/>
         </w:tabs>
         <w:rPr>
+          <w:rFonts w:asciiTheme="minorHAnsi" w:hAnsiTheme="minorHAnsi"/>
           <w:noProof/>
+          <w:sz w:val="22"/>
+          <w:szCs w:val="22"/>
         </w:rPr>
       </w:pPr>
-      <w:hyperlink w:anchor="_Toc453142643" w:history="1">
+      <w:hyperlink w:anchor="_Toc453148201" w:history="1">
         <w:r>
           <w:rPr>
             <w:rStyle w:val="Hipervnculo"/>
@@ -1961,7 +2190,7 @@
             <w:noProof/>
             <w:webHidden/>
           </w:rPr>
-          <w:instrText xml:space="preserve"> PAGEREF _Toc453142643 \h </w:instrText>
+          <w:instrText xml:space="preserve"> PAGEREF _Toc453148201 \h </w:instrText>
         </w:r>
         <w:r>
           <w:rPr>
@@ -1981,7 +2210,7 @@
             <w:noProof/>
             <w:webHidden/>
           </w:rPr>
-          <w:t>15</w:t>
+          <w:t>13</w:t>
         </w:r>
         <w:r>
           <w:rPr>
@@ -1999,10 +2228,13 @@
           <w:tab w:val="right" w:leader="dot" w:pos="9350"/>
         </w:tabs>
         <w:rPr>
+          <w:rFonts w:asciiTheme="minorHAnsi" w:hAnsiTheme="minorHAnsi"/>
           <w:noProof/>
+          <w:sz w:val="22"/>
+          <w:szCs w:val="22"/>
         </w:rPr>
       </w:pPr>
-      <w:hyperlink w:anchor="_Toc453142644" w:history="1">
+      <w:hyperlink w:anchor="_Toc453148202" w:history="1">
         <w:r>
           <w:rPr>
             <w:rStyle w:val="Hipervnculo"/>
@@ -2030,7 +2262,7 @@
             <w:noProof/>
             <w:webHidden/>
           </w:rPr>
-          <w:instrText xml:space="preserve"> PAGEREF _Toc453142644 \h </w:instrText>
+          <w:instrText xml:space="preserve"> PAGEREF _Toc453148202 \h </w:instrText>
         </w:r>
         <w:r>
           <w:rPr>
@@ -2050,7 +2282,7 @@
             <w:noProof/>
             <w:webHidden/>
           </w:rPr>
-          <w:t>16</w:t>
+          <w:t>14</w:t>
         </w:r>
         <w:r>
           <w:rPr>
@@ -2068,10 +2300,13 @@
           <w:tab w:val="right" w:leader="dot" w:pos="9350"/>
         </w:tabs>
         <w:rPr>
+          <w:rFonts w:asciiTheme="minorHAnsi" w:hAnsiTheme="minorHAnsi"/>
           <w:noProof/>
+          <w:sz w:val="22"/>
+          <w:szCs w:val="22"/>
         </w:rPr>
       </w:pPr>
-      <w:hyperlink w:anchor="_Toc453142645" w:history="1">
+      <w:hyperlink w:anchor="_Toc453148203" w:history="1">
         <w:r>
           <w:rPr>
             <w:rStyle w:val="Hipervnculo"/>
@@ -2099,7 +2334,7 @@
             <w:noProof/>
             <w:webHidden/>
           </w:rPr>
-          <w:instrText xml:space="preserve"> PAGEREF _Toc453142645 \h </w:instrText>
+          <w:instrText xml:space="preserve"> PAGEREF _Toc453148203 \h </w:instrText>
         </w:r>
         <w:r>
           <w:rPr>
@@ -2119,7 +2354,7 @@
             <w:noProof/>
             <w:webHidden/>
           </w:rPr>
-          <w:t>17</w:t>
+          <w:t>15</w:t>
         </w:r>
         <w:r>
           <w:rPr>
@@ -2134,29 +2369,35 @@
       <w:pPr>
         <w:spacing w:before="0" w:after="120"/>
         <w:jc w:val="left"/>
-        <w:rPr>
-          <w:rFonts w:cs="Times New Roman"/>
-          <w:sz w:val="22"/>
-          <w:szCs w:val="22"/>
-        </w:rPr>
+        <w:sectPr>
+          <w:footerReference w:type="default" r:id="rId12"/>
+          <w:pgSz w:w="12240" w:h="15840"/>
+          <w:pgMar w:top="1440" w:right="1440" w:bottom="1440" w:left="1440" w:header="720" w:footer="720" w:gutter="0"/>
+          <w:pgBorders w:offsetFrom="page">
+            <w:top w:val="thinThickThinLargeGap" w:sz="8" w:space="24" w:color="0070C0"/>
+            <w:left w:val="thinThickThinLargeGap" w:sz="8" w:space="24" w:color="0070C0"/>
+            <w:bottom w:val="thinThickThinLargeGap" w:sz="8" w:space="24" w:color="0070C0"/>
+            <w:right w:val="thinThickThinLargeGap" w:sz="8" w:space="24" w:color="0070C0"/>
+          </w:pgBorders>
+          <w:pgNumType w:start="0"/>
+          <w:cols w:space="720"/>
+          <w:docGrid w:linePitch="326"/>
+        </w:sectPr>
       </w:pPr>
       <w:r>
         <w:fldChar w:fldCharType="end"/>
-      </w:r>
-      <w:r>
-        <w:br w:type="page"/>
       </w:r>
     </w:p>
     <w:p>
       <w:pPr>
         <w:pStyle w:val="Ttulo1"/>
       </w:pPr>
-      <w:bookmarkStart w:id="0" w:name="_Toc453115831"/>
+      <w:bookmarkStart w:id="1" w:name="_Toc453148204"/>
       <w:r>
         <w:lastRenderedPageBreak/>
         <w:t>Introducción</w:t>
       </w:r>
-      <w:bookmarkEnd w:id="0"/>
+      <w:bookmarkEnd w:id="1"/>
     </w:p>
     <w:p/>
     <w:p>
@@ -2295,7 +2536,7 @@
           <w:noProof/>
         </w:rPr>
       </w:pPr>
-      <w:bookmarkStart w:id="1" w:name="_Toc453115832"/>
+      <w:bookmarkStart w:id="2" w:name="_Toc453148205"/>
       <w:r>
         <w:rPr>
           <w:noProof/>
@@ -2303,7 +2544,7 @@
         <w:lastRenderedPageBreak/>
         <w:t>Desarollo</w:t>
       </w:r>
-      <w:bookmarkEnd w:id="1"/>
+      <w:bookmarkEnd w:id="2"/>
     </w:p>
     <w:p/>
     <w:p>
@@ -2373,8 +2614,16 @@
         <w:rPr>
           <w:i/>
         </w:rPr>
-        <w:t xml:space="preserve"> Architect</w:t>
-      </w:r>
+        <w:t xml:space="preserve"> </w:t>
+      </w:r>
+      <w:proofErr w:type="spellStart"/>
+      <w:r>
+        <w:rPr>
+          <w:i/>
+        </w:rPr>
+        <w:t>Architect</w:t>
+      </w:r>
+      <w:proofErr w:type="spellEnd"/>
       <w:r>
         <w:t xml:space="preserve"> </w:t>
       </w:r>
@@ -2408,12 +2657,12 @@
       <w:pPr>
         <w:pStyle w:val="Ttulo2"/>
       </w:pPr>
-      <w:bookmarkStart w:id="2" w:name="_Toc453115833"/>
+      <w:bookmarkStart w:id="3" w:name="_Toc453148206"/>
       <w:r>
         <w:lastRenderedPageBreak/>
         <w:t>Análisis</w:t>
       </w:r>
-      <w:bookmarkEnd w:id="2"/>
+      <w:bookmarkEnd w:id="3"/>
     </w:p>
     <w:p/>
     <w:p>
@@ -2460,7 +2709,7 @@
                     </pic:cNvPicPr>
                   </pic:nvPicPr>
                   <pic:blipFill>
-                    <a:blip r:embed="rId12">
+                    <a:blip r:embed="rId13">
                       <a:extLst>
                         <a:ext uri="{28A0092B-C50C-407E-A947-70E740481C1C}">
                           <a14:useLocalDpi xmlns:a14="http://schemas.microsoft.com/office/drawing/2010/main" val="0"/>
@@ -2499,7 +2748,7 @@
           <w:rStyle w:val="Textoennegrita"/>
         </w:rPr>
       </w:pPr>
-      <w:bookmarkStart w:id="3" w:name="_Toc453142637"/>
+      <w:bookmarkStart w:id="4" w:name="_Toc453148195"/>
       <w:r>
         <w:rPr>
           <w:rStyle w:val="Textoennegrita"/>
@@ -2542,7 +2791,7 @@
         </w:rPr>
         <w:t xml:space="preserve"> Modelo de funcionalidad por paquete</w:t>
       </w:r>
-      <w:bookmarkEnd w:id="3"/>
+      <w:bookmarkEnd w:id="4"/>
     </w:p>
     <w:p/>
     <w:p>
@@ -2560,20 +2809,22 @@
       <w:pPr>
         <w:pStyle w:val="Ttulo2"/>
       </w:pPr>
-      <w:bookmarkStart w:id="4" w:name="_Toc453115834"/>
+      <w:bookmarkStart w:id="5" w:name="_Toc453148207"/>
       <w:r>
         <w:lastRenderedPageBreak/>
         <w:t>Requerimientos</w:t>
       </w:r>
-      <w:bookmarkEnd w:id="4"/>
+      <w:bookmarkEnd w:id="5"/>
     </w:p>
     <w:p>
       <w:pPr>
         <w:pStyle w:val="Ttulo3"/>
       </w:pPr>
+      <w:bookmarkStart w:id="6" w:name="_Toc453148208"/>
       <w:r>
         <w:t>Requerimientos del sistema Hardware y Software</w:t>
       </w:r>
+      <w:bookmarkEnd w:id="6"/>
     </w:p>
     <w:p/>
     <w:p>
@@ -2788,10 +3039,12 @@
       <w:pPr>
         <w:pStyle w:val="Ttulo3"/>
       </w:pPr>
+      <w:bookmarkStart w:id="7" w:name="_Toc453148209"/>
       <w:r>
         <w:lastRenderedPageBreak/>
         <w:t>Plantilla reservar ítem</w:t>
       </w:r>
+      <w:bookmarkEnd w:id="7"/>
     </w:p>
     <w:tbl>
       <w:tblPr>
@@ -3454,10 +3707,12 @@
       <w:pPr>
         <w:pStyle w:val="Ttulo3"/>
       </w:pPr>
+      <w:bookmarkStart w:id="8" w:name="_Toc453148210"/>
       <w:r>
         <w:lastRenderedPageBreak/>
         <w:t>Plantilla prestar ítem</w:t>
       </w:r>
+      <w:bookmarkEnd w:id="8"/>
     </w:p>
     <w:tbl>
       <w:tblPr>
@@ -4158,12 +4413,12 @@
       <w:pPr>
         <w:pStyle w:val="Ttulo2"/>
       </w:pPr>
-      <w:bookmarkStart w:id="5" w:name="_Toc453115835"/>
+      <w:bookmarkStart w:id="9" w:name="_Toc453148211"/>
       <w:r>
         <w:lastRenderedPageBreak/>
         <w:t>Diseño</w:t>
       </w:r>
-      <w:bookmarkEnd w:id="5"/>
+      <w:bookmarkEnd w:id="9"/>
     </w:p>
     <w:p>
       <w:r>
@@ -4215,11 +4470,11 @@
       <w:pPr>
         <w:pStyle w:val="Ttulo3"/>
       </w:pPr>
-      <w:bookmarkStart w:id="6" w:name="_Toc453115836"/>
+      <w:bookmarkStart w:id="10" w:name="_Toc453148212"/>
       <w:r>
         <w:t>Base de datos</w:t>
       </w:r>
-      <w:bookmarkEnd w:id="6"/>
+      <w:bookmarkEnd w:id="10"/>
     </w:p>
     <w:p>
       <w:r>
@@ -4244,7 +4499,7 @@
                     </pic:cNvPicPr>
                   </pic:nvPicPr>
                   <pic:blipFill>
-                    <a:blip r:embed="rId13">
+                    <a:blip r:embed="rId14">
                       <a:extLst>
                         <a:ext uri="{28A0092B-C50C-407E-A947-70E740481C1C}">
                           <a14:useLocalDpi xmlns:a14="http://schemas.microsoft.com/office/drawing/2010/main" val="0"/>
@@ -4283,8 +4538,7 @@
           <w:rStyle w:val="Textoennegrita"/>
         </w:rPr>
         <w:sectPr>
-          <w:footerReference w:type="default" r:id="rId14"/>
-          <w:footerReference w:type="first" r:id="rId15"/>
+          <w:footerReference w:type="default" r:id="rId15"/>
           <w:pgSz w:w="12240" w:h="15840"/>
           <w:pgMar w:top="1440" w:right="1440" w:bottom="1440" w:left="1440" w:header="720" w:footer="720" w:gutter="0"/>
           <w:pgBorders w:offsetFrom="page">
@@ -4293,13 +4547,12 @@
             <w:bottom w:val="thinThickThinLargeGap" w:sz="8" w:space="24" w:color="0070C0"/>
             <w:right w:val="thinThickThinLargeGap" w:sz="8" w:space="24" w:color="0070C0"/>
           </w:pgBorders>
-          <w:pgNumType w:start="0"/>
+          <w:pgNumType w:start="1"/>
           <w:cols w:space="720"/>
-          <w:titlePg/>
-          <w:docGrid w:linePitch="272"/>
+          <w:docGrid w:linePitch="326"/>
         </w:sectPr>
       </w:pPr>
-      <w:bookmarkStart w:id="7" w:name="_Toc453142638"/>
+      <w:bookmarkStart w:id="11" w:name="_Toc453148196"/>
       <w:r>
         <w:rPr>
           <w:rStyle w:val="Textoennegrita"/>
@@ -4342,18 +4595,18 @@
         </w:rPr>
         <w:t xml:space="preserve"> Modelo de base de datos</w:t>
       </w:r>
-      <w:bookmarkEnd w:id="7"/>
+      <w:bookmarkEnd w:id="11"/>
     </w:p>
     <w:p>
       <w:pPr>
         <w:pStyle w:val="Ttulo3"/>
       </w:pPr>
-      <w:bookmarkStart w:id="8" w:name="_Toc453115837"/>
+      <w:bookmarkStart w:id="12" w:name="_Toc453148213"/>
       <w:r>
         <w:lastRenderedPageBreak/>
         <w:t>Modelo de Clases</w:t>
       </w:r>
-      <w:bookmarkEnd w:id="8"/>
+      <w:bookmarkEnd w:id="12"/>
     </w:p>
     <w:p>
       <w:r>
@@ -4417,7 +4670,7 @@
           <w:rStyle w:val="Textoennegrita"/>
         </w:rPr>
       </w:pPr>
-      <w:bookmarkStart w:id="9" w:name="_Toc453142639"/>
+      <w:bookmarkStart w:id="13" w:name="_Toc453148197"/>
       <w:r>
         <w:rPr>
           <w:rStyle w:val="Textoennegrita"/>
@@ -4460,7 +4713,7 @@
         </w:rPr>
         <w:t xml:space="preserve"> Modelo de clases</w:t>
       </w:r>
-      <w:bookmarkEnd w:id="9"/>
+      <w:bookmarkEnd w:id="13"/>
     </w:p>
     <w:p>
       <w:r>
@@ -4484,12 +4737,12 @@
       <w:pPr>
         <w:pStyle w:val="Ttulo3"/>
       </w:pPr>
-      <w:bookmarkStart w:id="10" w:name="_Toc453115838"/>
+      <w:bookmarkStart w:id="14" w:name="_Toc453148214"/>
       <w:r>
         <w:lastRenderedPageBreak/>
         <w:t>Entidad Relación</w:t>
       </w:r>
-      <w:bookmarkEnd w:id="10"/>
+      <w:bookmarkEnd w:id="14"/>
     </w:p>
     <w:p>
       <w:r>
@@ -4553,7 +4806,7 @@
           <w:rStyle w:val="Textoennegrita"/>
         </w:rPr>
       </w:pPr>
-      <w:bookmarkStart w:id="11" w:name="_Toc453142640"/>
+      <w:bookmarkStart w:id="15" w:name="_Toc453148198"/>
       <w:r>
         <w:rPr>
           <w:rStyle w:val="Textoennegrita"/>
@@ -4596,7 +4849,7 @@
         </w:rPr>
         <w:t xml:space="preserve"> Modelo entidad - relación</w:t>
       </w:r>
-      <w:bookmarkEnd w:id="11"/>
+      <w:bookmarkEnd w:id="15"/>
     </w:p>
     <w:p>
       <w:pPr>
@@ -4615,12 +4868,12 @@
       <w:pPr>
         <w:pStyle w:val="Ttulo3"/>
       </w:pPr>
-      <w:bookmarkStart w:id="12" w:name="_Toc453115839"/>
+      <w:bookmarkStart w:id="16" w:name="_Toc453148215"/>
       <w:r>
         <w:lastRenderedPageBreak/>
         <w:t>Prototipos</w:t>
       </w:r>
-      <w:bookmarkEnd w:id="12"/>
+      <w:bookmarkEnd w:id="16"/>
     </w:p>
     <w:p>
       <w:r>
@@ -4700,7 +4953,7 @@
           <w:rStyle w:val="Textoennegrita"/>
         </w:rPr>
       </w:pPr>
-      <w:bookmarkStart w:id="13" w:name="_Toc453142641"/>
+      <w:bookmarkStart w:id="17" w:name="_Toc453148199"/>
       <w:r>
         <w:rPr>
           <w:rStyle w:val="Textoennegrita"/>
@@ -4743,7 +4996,7 @@
         </w:rPr>
         <w:t xml:space="preserve"> Prototipo realizar préstamo</w:t>
       </w:r>
-      <w:bookmarkEnd w:id="13"/>
+      <w:bookmarkEnd w:id="17"/>
     </w:p>
     <w:p>
       <w:pPr>
@@ -4811,7 +5064,7 @@
           <w:rStyle w:val="Textoennegrita"/>
         </w:rPr>
       </w:pPr>
-      <w:bookmarkStart w:id="14" w:name="_Toc453142642"/>
+      <w:bookmarkStart w:id="18" w:name="_Toc453148200"/>
       <w:r>
         <w:rPr>
           <w:rStyle w:val="Textoennegrita"/>
@@ -4854,7 +5107,7 @@
         </w:rPr>
         <w:t xml:space="preserve"> Prototipo préstamo correcto</w:t>
       </w:r>
-      <w:bookmarkEnd w:id="14"/>
+      <w:bookmarkEnd w:id="18"/>
     </w:p>
     <w:p>
       <w:pPr>
@@ -4937,7 +5190,7 @@
           <w:rStyle w:val="Textoennegrita"/>
         </w:rPr>
       </w:pPr>
-      <w:bookmarkStart w:id="15" w:name="_Toc453142643"/>
+      <w:bookmarkStart w:id="19" w:name="_Toc453148201"/>
       <w:r>
         <w:rPr>
           <w:rStyle w:val="Textoennegrita"/>
@@ -4980,7 +5233,7 @@
         </w:rPr>
         <w:t xml:space="preserve"> Prototipo préstamo con error a base de datos</w:t>
       </w:r>
-      <w:bookmarkEnd w:id="15"/>
+      <w:bookmarkEnd w:id="19"/>
     </w:p>
     <w:p>
       <w:r>
@@ -5083,7 +5336,7 @@
           <w:rStyle w:val="Textoennegrita"/>
         </w:rPr>
       </w:pPr>
-      <w:bookmarkStart w:id="16" w:name="_Toc453142644"/>
+      <w:bookmarkStart w:id="20" w:name="_Toc453148202"/>
       <w:r>
         <w:rPr>
           <w:rStyle w:val="Textoennegrita"/>
@@ -5126,7 +5379,7 @@
         </w:rPr>
         <w:t xml:space="preserve"> Prototipo reservar ítem</w:t>
       </w:r>
-      <w:bookmarkEnd w:id="16"/>
+      <w:bookmarkEnd w:id="20"/>
     </w:p>
     <w:p>
       <w:pPr>
@@ -5213,7 +5466,7 @@
           <w:rStyle w:val="Textoennegrita"/>
         </w:rPr>
       </w:pPr>
-      <w:bookmarkStart w:id="17" w:name="_Toc453142645"/>
+      <w:bookmarkStart w:id="21" w:name="_Toc453148203"/>
       <w:r>
         <w:rPr>
           <w:rStyle w:val="Textoennegrita"/>
@@ -5256,7 +5509,7 @@
         </w:rPr>
         <w:t xml:space="preserve"> Prototipo reservar ítem correcto</w:t>
       </w:r>
-      <w:bookmarkEnd w:id="17"/>
+      <w:bookmarkEnd w:id="21"/>
     </w:p>
     <w:p>
       <w:pPr>
@@ -5279,12 +5532,12 @@
       <w:pPr>
         <w:pStyle w:val="Ttulo2"/>
       </w:pPr>
-      <w:bookmarkStart w:id="18" w:name="_Toc453115840"/>
+      <w:bookmarkStart w:id="22" w:name="_Toc453148216"/>
       <w:r>
         <w:lastRenderedPageBreak/>
         <w:t>Estándar</w:t>
       </w:r>
-      <w:bookmarkEnd w:id="18"/>
+      <w:bookmarkEnd w:id="22"/>
     </w:p>
     <w:tbl>
       <w:tblPr>
@@ -7912,12 +8165,12 @@
       <w:pPr>
         <w:pStyle w:val="Ttulo1"/>
       </w:pPr>
-      <w:bookmarkStart w:id="19" w:name="_Toc453115841"/>
+      <w:bookmarkStart w:id="23" w:name="_Toc453148217"/>
       <w:r>
         <w:lastRenderedPageBreak/>
         <w:t>Conclusiones</w:t>
       </w:r>
-      <w:bookmarkEnd w:id="19"/>
+      <w:bookmarkEnd w:id="23"/>
     </w:p>
     <w:p/>
     <w:p>
@@ -7966,12 +8219,7 @@
         <w:ind w:firstLine="708"/>
       </w:pPr>
       <w:r>
-        <w:t>También considero que es una de las mejores prácticas de programación, ya que a la</w:t>
-      </w:r>
-      <w:bookmarkStart w:id="20" w:name="_GoBack"/>
-      <w:bookmarkEnd w:id="20"/>
-      <w:r>
-        <w:t xml:space="preserve"> manera de trabajar el proyecto con los repositorios y en forma colaborativa fue una excelente manera de poder aprender muchas cosas, la importancia de la estandarización de código, ya que esta hace posible el trabajo en equipo, la modularización de los componentes, hace excesivamente posible el desarrollo incremental.</w:t>
+        <w:t>También considero que es una de las mejores prácticas de programación, ya que a la manera de trabajar el proyecto con los repositorios y en forma colaborativa fue una excelente manera de poder aprender muchas cosas, la importancia de la estandarización de código, ya que esta hace posible el trabajo en equipo, la modularización de los componentes, hace excesivamente posible el desarrollo incremental.</w:t>
       </w:r>
     </w:p>
     <w:p>
@@ -8000,7 +8248,7 @@
         <w:br w:type="page"/>
       </w:r>
     </w:p>
-    <w:bookmarkStart w:id="21" w:name="_Toc453115842" w:displacedByCustomXml="next"/>
+    <w:bookmarkStart w:id="24" w:name="_Toc453148218" w:displacedByCustomXml="next"/>
     <w:sdt>
       <w:sdtPr>
         <w:rPr>
@@ -8032,7 +8280,7 @@
           <w:r>
             <w:t>Referencias</w:t>
           </w:r>
-          <w:bookmarkEnd w:id="21"/>
+          <w:bookmarkEnd w:id="24"/>
         </w:p>
         <w:sdt>
           <w:sdtPr>
@@ -8492,85 +8740,17 @@
 
 <file path=word/footer1.xml><?xml version="1.0" encoding="utf-8"?>
 <w:ftr xmlns:wpc="http://schemas.microsoft.com/office/word/2010/wordprocessingCanvas" xmlns:cx="http://schemas.microsoft.com/office/drawing/2014/chartex" xmlns:cx1="http://schemas.microsoft.com/office/drawing/2015/9/8/chartex" xmlns:mc="http://schemas.openxmlformats.org/markup-compatibility/2006" xmlns:o="urn:schemas-microsoft-com:office:office" xmlns:r="http://schemas.openxmlformats.org/officeDocument/2006/relationships" xmlns:m="http://schemas.openxmlformats.org/officeDocument/2006/math" xmlns:v="urn:schemas-microsoft-com:vml" xmlns:wp14="http://schemas.microsoft.com/office/word/2010/wordprocessingDrawing" xmlns:wp="http://schemas.openxmlformats.org/drawingml/2006/wordprocessingDrawing" xmlns:w10="urn:schemas-microsoft-com:office:word" xmlns:w="http://schemas.openxmlformats.org/wordprocessingml/2006/main" xmlns:w14="http://schemas.microsoft.com/office/word/2010/wordml" xmlns:w15="http://schemas.microsoft.com/office/word/2012/wordml" xmlns:w16se="http://schemas.microsoft.com/office/word/2015/wordml/symex" xmlns:wpg="http://schemas.microsoft.com/office/word/2010/wordprocessingGroup" xmlns:wpi="http://schemas.microsoft.com/office/word/2010/wordprocessingInk" xmlns:wne="http://schemas.microsoft.com/office/word/2006/wordml" xmlns:wps="http://schemas.microsoft.com/office/word/2010/wordprocessingShape" mc:Ignorable="w14 w15 w16se wp14">
-  <w:sdt>
-    <w:sdtPr>
-      <w:rPr>
-        <w:rFonts w:cs="Times New Roman"/>
-        <w:sz w:val="22"/>
-        <w:szCs w:val="22"/>
-      </w:rPr>
-      <w:id w:val="-1727517991"/>
-      <w:docPartObj>
-        <w:docPartGallery w:val="Page Numbers (Bottom of Page)"/>
-        <w:docPartUnique/>
-      </w:docPartObj>
-    </w:sdtPr>
-    <w:sdtEndPr>
+  <w:p>
+    <w:pPr>
+      <w:pStyle w:val="Piedepgina"/>
       <w:rPr>
         <w:rFonts w:asciiTheme="majorHAnsi" w:eastAsiaTheme="majorEastAsia" w:hAnsiTheme="majorHAnsi" w:cstheme="majorBidi"/>
         <w:color w:val="0070C0"/>
         <w:sz w:val="40"/>
         <w:szCs w:val="40"/>
       </w:rPr>
-    </w:sdtEndPr>
-    <w:sdtContent>
-      <w:p>
-        <w:pPr>
-          <w:pStyle w:val="Piedepgina"/>
-          <w:rPr>
-            <w:rFonts w:asciiTheme="majorHAnsi" w:eastAsiaTheme="majorEastAsia" w:hAnsiTheme="majorHAnsi" w:cstheme="majorBidi"/>
-            <w:color w:val="0070C0"/>
-            <w:sz w:val="40"/>
-            <w:szCs w:val="40"/>
-          </w:rPr>
-        </w:pPr>
-        <w:r>
-          <w:rPr>
-            <w:rFonts w:asciiTheme="minorHAnsi" w:hAnsiTheme="minorHAnsi" w:cs="Times New Roman"/>
-            <w:color w:val="0070C0"/>
-            <w:sz w:val="22"/>
-            <w:szCs w:val="22"/>
-          </w:rPr>
-          <w:fldChar w:fldCharType="begin"/>
-        </w:r>
-        <w:r>
-          <w:rPr>
-            <w:color w:val="0070C0"/>
-          </w:rPr>
-          <w:instrText>PAGE   \* MERGEFORMAT</w:instrText>
-        </w:r>
-        <w:r>
-          <w:rPr>
-            <w:rFonts w:asciiTheme="minorHAnsi" w:hAnsiTheme="minorHAnsi" w:cs="Times New Roman"/>
-            <w:color w:val="0070C0"/>
-            <w:sz w:val="22"/>
-            <w:szCs w:val="22"/>
-          </w:rPr>
-          <w:fldChar w:fldCharType="separate"/>
-        </w:r>
-        <w:r>
-          <w:rPr>
-            <w:rFonts w:asciiTheme="majorHAnsi" w:eastAsiaTheme="majorEastAsia" w:hAnsiTheme="majorHAnsi" w:cstheme="majorBidi"/>
-            <w:noProof/>
-            <w:color w:val="0070C0"/>
-            <w:sz w:val="40"/>
-            <w:szCs w:val="40"/>
-            <w:lang w:val="es-ES"/>
-          </w:rPr>
-          <w:t>22</w:t>
-        </w:r>
-        <w:r>
-          <w:rPr>
-            <w:rFonts w:asciiTheme="majorHAnsi" w:eastAsiaTheme="majorEastAsia" w:hAnsiTheme="majorHAnsi" w:cstheme="majorBidi"/>
-            <w:color w:val="0070C0"/>
-            <w:sz w:val="40"/>
-            <w:szCs w:val="40"/>
-          </w:rPr>
-          <w:fldChar w:fldCharType="end"/>
-        </w:r>
-      </w:p>
-    </w:sdtContent>
-  </w:sdt>
+    </w:pPr>
+  </w:p>
   <w:p>
     <w:pPr>
       <w:pStyle w:val="Piedepgina"/>
@@ -8588,7 +8768,7 @@
         <w:sz w:val="22"/>
         <w:szCs w:val="22"/>
       </w:rPr>
-      <w:id w:val="-1505043948"/>
+      <w:id w:val="675465502"/>
       <w:docPartObj>
         <w:docPartGallery w:val="Page Numbers (Bottom of Page)"/>
         <w:docPartUnique/>
@@ -10120,6 +10300,7 @@
     <w:rsid w:val="004A2563"/>
     <w:rsid w:val="004E3D71"/>
     <w:rsid w:val="005F66CB"/>
+    <w:rsid w:val="007554AB"/>
     <w:rsid w:val="007B686C"/>
     <w:rsid w:val="008E283C"/>
     <w:rsid w:val="009F0B85"/>
@@ -11166,7 +11347,7 @@
 </file>
 
 <file path=customXml/itemProps3.xml><?xml version="1.0" encoding="utf-8"?>
-<ds:datastoreItem xmlns:ds="http://schemas.openxmlformats.org/officeDocument/2006/customXml" ds:itemID="{46F47E89-B24D-419A-8930-D130E5AF9B6D}">
+<ds:datastoreItem xmlns:ds="http://schemas.openxmlformats.org/officeDocument/2006/customXml" ds:itemID="{0D219A05-0B5A-4C34-869F-35131F25A7AD}">
   <ds:schemaRefs>
     <ds:schemaRef ds:uri="http://schemas.openxmlformats.org/officeDocument/2006/bibliography"/>
   </ds:schemaRefs>

</xml_diff>